<commit_message>
adding "Bilan de l'expérimentation"
</commit_message>
<xml_diff>
--- a/tp3/tp3.docx
+++ b/tp3/tp3.docx
@@ -1,8 +1,8 @@
 
 <file path=word/document.xml><?xml version="1.0" encoding="utf-8"?>
-<w:document xmlns:wpc="http://schemas.microsoft.com/office/word/2010/wordprocessingCanvas" xmlns:mc="http://schemas.openxmlformats.org/markup-compatibility/2006" xmlns:o="urn:schemas-microsoft-com:office:office" xmlns:r="http://schemas.openxmlformats.org/officeDocument/2006/relationships" xmlns:m="http://schemas.openxmlformats.org/officeDocument/2006/math" xmlns:v="urn:schemas-microsoft-com:vml" xmlns:wp14="http://schemas.microsoft.com/office/word/2010/wordprocessingDrawing" xmlns:wp="http://schemas.openxmlformats.org/drawingml/2006/wordprocessingDrawing" xmlns:w10="urn:schemas-microsoft-com:office:word" xmlns:w="http://schemas.openxmlformats.org/wordprocessingml/2006/main" xmlns:w14="http://schemas.microsoft.com/office/word/2010/wordml" xmlns:w15="http://schemas.microsoft.com/office/word/2012/wordml" xmlns:wpg="http://schemas.microsoft.com/office/word/2010/wordprocessingGroup" xmlns:wpi="http://schemas.microsoft.com/office/word/2010/wordprocessingInk" xmlns:wne="http://schemas.microsoft.com/office/word/2006/wordml" xmlns:wps="http://schemas.microsoft.com/office/word/2010/wordprocessingShape" mc:Ignorable="w14 w15 wp14">
+<w:document xmlns:wpc="http://schemas.microsoft.com/office/word/2010/wordprocessingCanvas" xmlns:mc="http://schemas.openxmlformats.org/markup-compatibility/2006" xmlns:o="urn:schemas-microsoft-com:office:office" xmlns:r="http://schemas.openxmlformats.org/officeDocument/2006/relationships" xmlns:m="http://schemas.openxmlformats.org/officeDocument/2006/math" xmlns:v="urn:schemas-microsoft-com:vml" xmlns:wp14="http://schemas.microsoft.com/office/word/2010/wordprocessingDrawing" xmlns:wp="http://schemas.openxmlformats.org/drawingml/2006/wordprocessingDrawing" xmlns:w10="urn:schemas-microsoft-com:office:word" xmlns:w="http://schemas.openxmlformats.org/wordprocessingml/2006/main" xmlns:w14="http://schemas.microsoft.com/office/word/2010/wordml" xmlns:w15="http://schemas.microsoft.com/office/word/2012/wordml" xmlns:wpg="http://schemas.microsoft.com/office/word/2010/wordprocessingGroup" xmlns:wpi="http://schemas.microsoft.com/office/word/2010/wordprocessingInk" xmlns:wne="http://schemas.microsoft.com/office/word/2006/wordml" xmlns:wps="http://schemas.microsoft.com/office/word/2010/wordprocessingShape" xmlns:a="http://schemas.openxmlformats.org/drawingml/2006/main" xmlns:pic="http://schemas.openxmlformats.org/drawingml/2006/picture" mc:Ignorable="w14 w15 wp14">
   <w:body>
-    <w:p>
+    <w:p xmlns:wp14="http://schemas.microsoft.com/office/word/2010/wordml" wp14:textId="77777777">
       <w:pPr>
         <w:pStyle w:val="Corps"/>
         <w:contextualSpacing/>
@@ -18,7 +18,7 @@
         <w:t>Vincent Beaudoin (111 103 778)</w:t>
       </w:r>
     </w:p>
-    <w:p>
+    <w:p xmlns:wp14="http://schemas.microsoft.com/office/word/2010/wordml" wp14:textId="77777777">
       <w:pPr>
         <w:pStyle w:val="Corps"/>
         <w:contextualSpacing/>
@@ -34,7 +34,7 @@
         <w:t>Alexandre Picard-Lemieux (111 103 625)</w:t>
       </w:r>
     </w:p>
-    <w:p>
+    <w:p xmlns:wp14="http://schemas.microsoft.com/office/word/2010/wordml" wp14:textId="77777777">
       <w:pPr>
         <w:pStyle w:val="Corps"/>
         <w:contextualSpacing/>
@@ -50,7 +50,7 @@
         <w:t>Gabriel Legault (111 089 063)</w:t>
       </w:r>
     </w:p>
-    <w:p>
+    <w:p xmlns:wp14="http://schemas.microsoft.com/office/word/2010/wordml" wp14:textId="77777777">
       <w:pPr>
         <w:pStyle w:val="Corps"/>
         <w:contextualSpacing/>
@@ -80,7 +80,7 @@
         <w:t xml:space="preserve"> (111 139 346)</w:t>
       </w:r>
     </w:p>
-    <w:p>
+    <w:p xmlns:wp14="http://schemas.microsoft.com/office/word/2010/wordml" wp14:textId="77777777">
       <w:pPr>
         <w:pStyle w:val="Corps"/>
         <w:contextualSpacing/>
@@ -90,7 +90,7 @@
         </w:rPr>
       </w:pPr>
     </w:p>
-    <w:p>
+    <w:p xmlns:wp14="http://schemas.microsoft.com/office/word/2010/wordml" wp14:textId="77777777">
       <w:pPr>
         <w:pStyle w:val="Corps"/>
         <w:contextualSpacing/>
@@ -100,7 +100,7 @@
         </w:rPr>
       </w:pPr>
     </w:p>
-    <w:p>
+    <w:p xmlns:wp14="http://schemas.microsoft.com/office/word/2010/wordml" wp14:textId="77777777">
       <w:pPr>
         <w:pStyle w:val="Corps"/>
         <w:contextualSpacing/>
@@ -110,7 +110,7 @@
         </w:rPr>
       </w:pPr>
     </w:p>
-    <w:p>
+    <w:p xmlns:wp14="http://schemas.microsoft.com/office/word/2010/wordml" wp14:textId="77777777">
       <w:pPr>
         <w:pStyle w:val="Corps"/>
         <w:contextualSpacing/>
@@ -120,7 +120,7 @@
         </w:rPr>
       </w:pPr>
     </w:p>
-    <w:p>
+    <w:p xmlns:wp14="http://schemas.microsoft.com/office/word/2010/wordml" wp14:textId="77777777">
       <w:pPr>
         <w:pStyle w:val="Corps"/>
         <w:contextualSpacing/>
@@ -130,7 +130,7 @@
         </w:rPr>
       </w:pPr>
     </w:p>
-    <w:p>
+    <w:p xmlns:wp14="http://schemas.microsoft.com/office/word/2010/wordml" wp14:textId="77777777">
       <w:pPr>
         <w:pStyle w:val="Corps"/>
         <w:contextualSpacing/>
@@ -140,7 +140,7 @@
         </w:rPr>
       </w:pPr>
     </w:p>
-    <w:p>
+    <w:p xmlns:wp14="http://schemas.microsoft.com/office/word/2010/wordml" wp14:textId="77777777">
       <w:pPr>
         <w:pStyle w:val="Corps"/>
         <w:contextualSpacing/>
@@ -150,7 +150,7 @@
         </w:rPr>
       </w:pPr>
     </w:p>
-    <w:p>
+    <w:p xmlns:wp14="http://schemas.microsoft.com/office/word/2010/wordml" wp14:textId="77777777">
       <w:pPr>
         <w:pStyle w:val="Corps"/>
         <w:contextualSpacing/>
@@ -160,7 +160,7 @@
         </w:rPr>
       </w:pPr>
     </w:p>
-    <w:p>
+    <w:p xmlns:wp14="http://schemas.microsoft.com/office/word/2010/wordml" wp14:textId="77777777">
       <w:pPr>
         <w:pStyle w:val="Corps"/>
         <w:contextualSpacing/>
@@ -176,7 +176,7 @@
         <w:t>Intelligence artificielle I</w:t>
       </w:r>
     </w:p>
-    <w:p>
+    <w:p xmlns:wp14="http://schemas.microsoft.com/office/word/2010/wordml" wp14:textId="77777777">
       <w:pPr>
         <w:pStyle w:val="Corps"/>
         <w:contextualSpacing/>
@@ -192,7 +192,7 @@
         <w:t>IFT-2003</w:t>
       </w:r>
     </w:p>
-    <w:p>
+    <w:p xmlns:wp14="http://schemas.microsoft.com/office/word/2010/wordml" wp14:textId="77777777">
       <w:pPr>
         <w:pStyle w:val="Corps"/>
         <w:contextualSpacing/>
@@ -202,7 +202,7 @@
         </w:rPr>
       </w:pPr>
     </w:p>
-    <w:p>
+    <w:p xmlns:wp14="http://schemas.microsoft.com/office/word/2010/wordml" wp14:textId="77777777">
       <w:pPr>
         <w:pStyle w:val="Corps"/>
         <w:contextualSpacing/>
@@ -212,7 +212,7 @@
         </w:rPr>
       </w:pPr>
     </w:p>
-    <w:p>
+    <w:p xmlns:wp14="http://schemas.microsoft.com/office/word/2010/wordml" wp14:textId="77777777">
       <w:pPr>
         <w:pStyle w:val="Corps"/>
         <w:contextualSpacing/>
@@ -222,7 +222,7 @@
         </w:rPr>
       </w:pPr>
     </w:p>
-    <w:p>
+    <w:p xmlns:wp14="http://schemas.microsoft.com/office/word/2010/wordml" wp14:textId="77777777">
       <w:pPr>
         <w:pStyle w:val="Corps"/>
         <w:contextualSpacing/>
@@ -232,7 +232,7 @@
         </w:rPr>
       </w:pPr>
     </w:p>
-    <w:p>
+    <w:p xmlns:wp14="http://schemas.microsoft.com/office/word/2010/wordml" wp14:textId="77777777">
       <w:pPr>
         <w:pStyle w:val="Corps"/>
         <w:contextualSpacing/>
@@ -242,7 +242,7 @@
         </w:rPr>
       </w:pPr>
     </w:p>
-    <w:p>
+    <w:p xmlns:wp14="http://schemas.microsoft.com/office/word/2010/wordml" wp14:textId="77777777">
       <w:pPr>
         <w:pStyle w:val="Corps"/>
         <w:contextualSpacing/>
@@ -252,7 +252,7 @@
         </w:rPr>
       </w:pPr>
     </w:p>
-    <w:p>
+    <w:p xmlns:wp14="http://schemas.microsoft.com/office/word/2010/wordml" wp14:textId="77777777">
       <w:pPr>
         <w:pStyle w:val="Corps"/>
         <w:contextualSpacing/>
@@ -262,7 +262,7 @@
         </w:rPr>
       </w:pPr>
     </w:p>
-    <w:p>
+    <w:p xmlns:wp14="http://schemas.microsoft.com/office/word/2010/wordml" wp14:textId="77777777">
       <w:pPr>
         <w:pStyle w:val="Corps"/>
         <w:contextualSpacing/>
@@ -272,7 +272,7 @@
         </w:rPr>
       </w:pPr>
     </w:p>
-    <w:p>
+    <w:p xmlns:wp14="http://schemas.microsoft.com/office/word/2010/wordml" wp14:textId="77777777">
       <w:pPr>
         <w:pStyle w:val="Corps"/>
         <w:contextualSpacing/>
@@ -288,7 +288,7 @@
         <w:t>TP #3</w:t>
       </w:r>
     </w:p>
-    <w:p>
+    <w:p xmlns:wp14="http://schemas.microsoft.com/office/word/2010/wordml" wp14:textId="77777777">
       <w:pPr>
         <w:pStyle w:val="Corps"/>
         <w:contextualSpacing/>
@@ -304,7 +304,7 @@
         <w:t>Concevoir un système à base de règles</w:t>
       </w:r>
     </w:p>
-    <w:p>
+    <w:p xmlns:wp14="http://schemas.microsoft.com/office/word/2010/wordml" wp14:textId="77777777">
       <w:pPr>
         <w:pStyle w:val="Corps"/>
         <w:contextualSpacing/>
@@ -313,7 +313,7 @@
         </w:rPr>
       </w:pPr>
     </w:p>
-    <w:p>
+    <w:p xmlns:wp14="http://schemas.microsoft.com/office/word/2010/wordml" wp14:textId="77777777">
       <w:pPr>
         <w:pStyle w:val="Corps"/>
         <w:contextualSpacing/>
@@ -323,7 +323,7 @@
         </w:rPr>
       </w:pPr>
     </w:p>
-    <w:p>
+    <w:p xmlns:wp14="http://schemas.microsoft.com/office/word/2010/wordml" wp14:textId="77777777">
       <w:pPr>
         <w:pStyle w:val="Corps"/>
         <w:contextualSpacing/>
@@ -333,7 +333,7 @@
         </w:rPr>
       </w:pPr>
     </w:p>
-    <w:p>
+    <w:p xmlns:wp14="http://schemas.microsoft.com/office/word/2010/wordml" wp14:textId="77777777">
       <w:pPr>
         <w:pStyle w:val="Corps"/>
         <w:contextualSpacing/>
@@ -343,7 +343,7 @@
         </w:rPr>
       </w:pPr>
     </w:p>
-    <w:p>
+    <w:p xmlns:wp14="http://schemas.microsoft.com/office/word/2010/wordml" wp14:textId="77777777">
       <w:pPr>
         <w:pStyle w:val="Corps"/>
         <w:contextualSpacing/>
@@ -353,7 +353,7 @@
         </w:rPr>
       </w:pPr>
     </w:p>
-    <w:p>
+    <w:p xmlns:wp14="http://schemas.microsoft.com/office/word/2010/wordml" wp14:textId="77777777">
       <w:pPr>
         <w:pStyle w:val="Corps"/>
         <w:contextualSpacing/>
@@ -363,7 +363,7 @@
         </w:rPr>
       </w:pPr>
     </w:p>
-    <w:p>
+    <w:p xmlns:wp14="http://schemas.microsoft.com/office/word/2010/wordml" wp14:textId="77777777">
       <w:pPr>
         <w:pStyle w:val="Corps"/>
         <w:contextualSpacing/>
@@ -373,7 +373,7 @@
         </w:rPr>
       </w:pPr>
     </w:p>
-    <w:p>
+    <w:p xmlns:wp14="http://schemas.microsoft.com/office/word/2010/wordml" wp14:textId="77777777">
       <w:pPr>
         <w:pStyle w:val="Corps"/>
         <w:contextualSpacing/>
@@ -389,7 +389,7 @@
         <w:t>Travail présenté à</w:t>
       </w:r>
     </w:p>
-    <w:p>
+    <w:p xmlns:wp14="http://schemas.microsoft.com/office/word/2010/wordml" wp14:textId="77777777">
       <w:pPr>
         <w:pStyle w:val="Corps"/>
         <w:contextualSpacing/>
@@ -413,7 +413,7 @@
       </w:r>
       <w:proofErr w:type="spellEnd"/>
     </w:p>
-    <w:p>
+    <w:p xmlns:wp14="http://schemas.microsoft.com/office/word/2010/wordml" wp14:textId="77777777">
       <w:pPr>
         <w:pStyle w:val="Corps"/>
         <w:contextualSpacing/>
@@ -423,7 +423,7 @@
         </w:rPr>
       </w:pPr>
     </w:p>
-    <w:p>
+    <w:p xmlns:wp14="http://schemas.microsoft.com/office/word/2010/wordml" wp14:textId="77777777">
       <w:pPr>
         <w:pStyle w:val="Corps"/>
         <w:contextualSpacing/>
@@ -433,7 +433,7 @@
         </w:rPr>
       </w:pPr>
     </w:p>
-    <w:p>
+    <w:p xmlns:wp14="http://schemas.microsoft.com/office/word/2010/wordml" wp14:textId="77777777">
       <w:pPr>
         <w:pStyle w:val="Corps"/>
         <w:contextualSpacing/>
@@ -443,7 +443,7 @@
         </w:rPr>
       </w:pPr>
     </w:p>
-    <w:p>
+    <w:p xmlns:wp14="http://schemas.microsoft.com/office/word/2010/wordml" wp14:textId="77777777">
       <w:pPr>
         <w:pStyle w:val="Corps"/>
         <w:contextualSpacing/>
@@ -453,7 +453,7 @@
         </w:rPr>
       </w:pPr>
     </w:p>
-    <w:p>
+    <w:p xmlns:wp14="http://schemas.microsoft.com/office/word/2010/wordml" wp14:textId="77777777">
       <w:pPr>
         <w:pStyle w:val="Corps"/>
         <w:contextualSpacing/>
@@ -463,7 +463,7 @@
         </w:rPr>
       </w:pPr>
     </w:p>
-    <w:p>
+    <w:p xmlns:wp14="http://schemas.microsoft.com/office/word/2010/wordml" wp14:textId="77777777">
       <w:pPr>
         <w:pStyle w:val="Corps"/>
         <w:contextualSpacing/>
@@ -473,7 +473,7 @@
         </w:rPr>
       </w:pPr>
     </w:p>
-    <w:p>
+    <w:p xmlns:wp14="http://schemas.microsoft.com/office/word/2010/wordml" wp14:textId="77777777">
       <w:pPr>
         <w:pStyle w:val="Corps"/>
         <w:contextualSpacing/>
@@ -483,7 +483,7 @@
         </w:rPr>
       </w:pPr>
     </w:p>
-    <w:p>
+    <w:p xmlns:wp14="http://schemas.microsoft.com/office/word/2010/wordml" wp14:textId="77777777">
       <w:pPr>
         <w:pStyle w:val="Corps"/>
         <w:contextualSpacing/>
@@ -493,7 +493,7 @@
         </w:rPr>
       </w:pPr>
     </w:p>
-    <w:p>
+    <w:p xmlns:wp14="http://schemas.microsoft.com/office/word/2010/wordml" wp14:textId="77777777">
       <w:pPr>
         <w:pStyle w:val="Corps"/>
         <w:contextualSpacing/>
@@ -509,7 +509,7 @@
         <w:t>Département d’informatique et de génie logiciel</w:t>
       </w:r>
     </w:p>
-    <w:p>
+    <w:p xmlns:wp14="http://schemas.microsoft.com/office/word/2010/wordml" wp14:textId="77777777">
       <w:pPr>
         <w:pStyle w:val="Corps"/>
         <w:contextualSpacing/>
@@ -525,7 +525,7 @@
         <w:t>Université Laval</w:t>
       </w:r>
     </w:p>
-    <w:p>
+    <w:p xmlns:wp14="http://schemas.microsoft.com/office/word/2010/wordml" wp14:textId="77777777">
       <w:pPr>
         <w:pStyle w:val="Corps"/>
         <w:contextualSpacing/>
@@ -554,7 +554,7 @@
       </w:sdtPr>
       <w:sdtEndPr>
         <w:rPr>
-          <w:rFonts w:asciiTheme="minorHAnsi" w:eastAsiaTheme="minorHAnsi" w:hAnsiTheme="minorHAnsi" w:cstheme="minorBidi"/>
+          <w:rFonts w:asciiTheme="minorHAnsi" w:hAnsiTheme="minorHAnsi" w:eastAsiaTheme="minorHAnsi" w:cstheme="minorBidi"/>
           <w:b/>
           <w:bCs/>
           <w:color w:val="auto"/>
@@ -564,7 +564,7 @@
         </w:rPr>
       </w:sdtEndPr>
       <w:sdtContent>
-        <w:p>
+        <w:p xmlns:wp14="http://schemas.microsoft.com/office/word/2010/wordml" wp14:textId="77777777">
           <w:pPr>
             <w:pStyle w:val="En-ttedetabledesmatires"/>
           </w:pPr>
@@ -575,7 +575,7 @@
             <w:t>Table des matières</w:t>
           </w:r>
         </w:p>
-        <w:p>
+        <w:p xmlns:wp14="http://schemas.microsoft.com/office/word/2010/wordml" wp14:textId="77777777">
           <w:pPr>
             <w:pStyle w:val="TM1"/>
             <w:tabs>
@@ -594,7 +594,7 @@
           <w:r>
             <w:fldChar w:fldCharType="separate"/>
           </w:r>
-          <w:hyperlink w:anchor="_Toc447646856" w:history="1">
+          <w:hyperlink w:history="1" w:anchor="_Toc447646856">
             <w:r>
               <w:rPr>
                 <w:rStyle w:val="Lienhypertexte"/>
@@ -652,7 +652,7 @@
             </w:r>
           </w:hyperlink>
         </w:p>
-        <w:p>
+        <w:p xmlns:wp14="http://schemas.microsoft.com/office/word/2010/wordml" wp14:textId="77777777">
           <w:pPr>
             <w:pStyle w:val="TM1"/>
             <w:tabs>
@@ -662,7 +662,7 @@
               <w:noProof/>
             </w:rPr>
           </w:pPr>
-          <w:hyperlink w:anchor="_Toc447646857" w:history="1">
+          <w:hyperlink w:history="1" w:anchor="_Toc447646857">
             <w:r>
               <w:rPr>
                 <w:rStyle w:val="Lienhypertexte"/>
@@ -721,7 +721,7 @@
             </w:r>
           </w:hyperlink>
         </w:p>
-        <w:p>
+        <w:p xmlns:wp14="http://schemas.microsoft.com/office/word/2010/wordml" wp14:textId="77777777">
           <w:pPr>
             <w:pStyle w:val="TM2"/>
             <w:tabs>
@@ -731,7 +731,7 @@
               <w:noProof/>
             </w:rPr>
           </w:pPr>
-          <w:hyperlink w:anchor="_Toc447646858" w:history="1">
+          <w:hyperlink w:history="1" w:anchor="_Toc447646858">
             <w:r>
               <w:rPr>
                 <w:rStyle w:val="Lienhypertexte"/>
@@ -790,7 +790,7 @@
             </w:r>
           </w:hyperlink>
         </w:p>
-        <w:p>
+        <w:p xmlns:wp14="http://schemas.microsoft.com/office/word/2010/wordml" wp14:textId="77777777">
           <w:pPr>
             <w:pStyle w:val="TM2"/>
             <w:tabs>
@@ -800,7 +800,7 @@
               <w:noProof/>
             </w:rPr>
           </w:pPr>
-          <w:hyperlink w:anchor="_Toc447646859" w:history="1">
+          <w:hyperlink w:history="1" w:anchor="_Toc447646859">
             <w:r>
               <w:rPr>
                 <w:rStyle w:val="Lienhypertexte"/>
@@ -859,7 +859,7 @@
             </w:r>
           </w:hyperlink>
         </w:p>
-        <w:p>
+        <w:p xmlns:wp14="http://schemas.microsoft.com/office/word/2010/wordml" wp14:textId="77777777">
           <w:pPr>
             <w:pStyle w:val="TM2"/>
             <w:tabs>
@@ -869,7 +869,7 @@
               <w:noProof/>
             </w:rPr>
           </w:pPr>
-          <w:hyperlink w:anchor="_Toc447646860" w:history="1">
+          <w:hyperlink w:history="1" w:anchor="_Toc447646860">
             <w:r>
               <w:rPr>
                 <w:rStyle w:val="Lienhypertexte"/>
@@ -927,7 +927,7 @@
             </w:r>
           </w:hyperlink>
         </w:p>
-        <w:p>
+        <w:p xmlns:wp14="http://schemas.microsoft.com/office/word/2010/wordml" wp14:textId="77777777">
           <w:pPr>
             <w:pStyle w:val="TM1"/>
             <w:tabs>
@@ -937,7 +937,7 @@
               <w:noProof/>
             </w:rPr>
           </w:pPr>
-          <w:hyperlink w:anchor="_Toc447646861" w:history="1">
+          <w:hyperlink w:history="1" w:anchor="_Toc447646861">
             <w:r>
               <w:rPr>
                 <w:rStyle w:val="Lienhypertexte"/>
@@ -995,7 +995,7 @@
             </w:r>
           </w:hyperlink>
         </w:p>
-        <w:p>
+        <w:p xmlns:wp14="http://schemas.microsoft.com/office/word/2010/wordml" wp14:textId="77777777">
           <w:pPr>
             <w:pStyle w:val="TM1"/>
             <w:tabs>
@@ -1005,7 +1005,7 @@
               <w:noProof/>
             </w:rPr>
           </w:pPr>
-          <w:hyperlink w:anchor="_Toc447646862" w:history="1">
+          <w:hyperlink w:history="1" w:anchor="_Toc447646862">
             <w:r>
               <w:rPr>
                 <w:rStyle w:val="Lienhypertexte"/>
@@ -1063,7 +1063,7 @@
             </w:r>
           </w:hyperlink>
         </w:p>
-        <w:p>
+        <w:p xmlns:wp14="http://schemas.microsoft.com/office/word/2010/wordml" wp14:textId="77777777">
           <w:pPr>
             <w:pStyle w:val="TM1"/>
             <w:tabs>
@@ -1073,7 +1073,7 @@
               <w:noProof/>
             </w:rPr>
           </w:pPr>
-          <w:hyperlink w:anchor="_Toc447646863" w:history="1">
+          <w:hyperlink w:history="1" w:anchor="_Toc447646863">
             <w:r>
               <w:rPr>
                 <w:rStyle w:val="Lienhypertexte"/>
@@ -1131,7 +1131,7 @@
             </w:r>
           </w:hyperlink>
         </w:p>
-        <w:p>
+        <w:p xmlns:wp14="http://schemas.microsoft.com/office/word/2010/wordml" wp14:textId="77777777">
           <w:pPr>
             <w:pStyle w:val="TM1"/>
             <w:tabs>
@@ -1141,7 +1141,7 @@
               <w:noProof/>
             </w:rPr>
           </w:pPr>
-          <w:hyperlink w:anchor="_Toc447646864" w:history="1">
+          <w:hyperlink w:history="1" w:anchor="_Toc447646864">
             <w:r>
               <w:rPr>
                 <w:rStyle w:val="Lienhypertexte"/>
@@ -1200,7 +1200,7 @@
             </w:r>
           </w:hyperlink>
         </w:p>
-        <w:p>
+        <w:p xmlns:wp14="http://schemas.microsoft.com/office/word/2010/wordml" wp14:textId="77777777">
           <w:r>
             <w:rPr>
               <w:b/>
@@ -1212,10 +1212,10 @@
         </w:p>
       </w:sdtContent>
     </w:sdt>
-    <w:p>
-      <w:pPr>
-        <w:rPr>
-          <w:rFonts w:asciiTheme="majorHAnsi" w:eastAsiaTheme="majorEastAsia" w:hAnsiTheme="majorHAnsi" w:cstheme="majorBidi"/>
+    <w:p xmlns:wp14="http://schemas.microsoft.com/office/word/2010/wordml" wp14:textId="77777777">
+      <w:pPr>
+        <w:rPr>
+          <w:rFonts w:asciiTheme="majorHAnsi" w:hAnsiTheme="majorHAnsi" w:eastAsiaTheme="majorEastAsia" w:cstheme="majorBidi"/>
           <w:color w:val="2E74B5" w:themeColor="accent1" w:themeShade="BF"/>
           <w:sz w:val="32"/>
           <w:szCs w:val="32"/>
@@ -1224,22 +1224,22 @@
       <w:r>
         <w:br w:type="page"/>
       </w:r>
-      <w:bookmarkStart w:id="0" w:name="_GoBack"/>
+      <w:bookmarkStart w:name="_GoBack" w:id="0"/>
       <w:bookmarkEnd w:id="0"/>
     </w:p>
-    <w:p>
+    <w:p xmlns:wp14="http://schemas.microsoft.com/office/word/2010/wordml" wp14:textId="77777777">
       <w:pPr>
         <w:pStyle w:val="Titre1"/>
       </w:pPr>
-      <w:bookmarkStart w:id="1" w:name="_Toc447646856"/>
+      <w:bookmarkStart w:name="_Toc447646856" w:id="1"/>
       <w:r>
         <w:lastRenderedPageBreak/>
         <w:t>Introduction</w:t>
       </w:r>
       <w:bookmarkEnd w:id="1"/>
     </w:p>
-    <w:p/>
-    <w:p>
+    <w:p xmlns:wp14="http://schemas.microsoft.com/office/word/2010/wordml" wp14:textId="77777777"/>
+    <w:p xmlns:wp14="http://schemas.microsoft.com/office/word/2010/wordml" wp14:textId="77777777">
       <w:pPr>
         <w:pStyle w:val="Corps"/>
         <w:ind w:firstLine="708"/>
@@ -1258,17 +1258,19 @@
         <w:t>.</w:t>
       </w:r>
     </w:p>
-    <w:p>
+    <w:p xmlns:wp14="http://schemas.microsoft.com/office/word/2010/wordml" wp14:textId="77777777">
       <w:pPr>
         <w:pStyle w:val="Corps"/>
         <w:jc w:val="both"/>
       </w:pPr>
       <w:r>
         <w:tab/>
+      </w:r>
+      <w:r>
         <w:t xml:space="preserve">Le système à base de connaissances que nous avons pris pour ce travail est un système de voyage simplifié. Ce système se base principalement sur la distance pour choisir son mode de transport. </w:t>
       </w:r>
     </w:p>
-    <w:p>
+    <w:p xmlns:wp14="http://schemas.microsoft.com/office/word/2010/wordml" wp14:textId="77777777">
       <w:pPr>
         <w:pStyle w:val="Corps"/>
         <w:ind w:firstLine="708"/>
@@ -1278,10 +1280,10 @@
         <w:t>Nous ferons alors une description du sujet pour par la suite développer le système. Ensuite, une validation et un bilan de l'expérimentation sera faite.</w:t>
       </w:r>
     </w:p>
-    <w:p>
-      <w:pPr>
-        <w:rPr>
-          <w:rFonts w:asciiTheme="majorHAnsi" w:eastAsiaTheme="majorEastAsia" w:hAnsiTheme="majorHAnsi" w:cstheme="majorBidi"/>
+    <w:p xmlns:wp14="http://schemas.microsoft.com/office/word/2010/wordml" wp14:textId="77777777">
+      <w:pPr>
+        <w:rPr>
+          <w:rFonts w:asciiTheme="majorHAnsi" w:hAnsiTheme="majorHAnsi" w:eastAsiaTheme="majorEastAsia" w:cstheme="majorBidi"/>
           <w:color w:val="2E74B5" w:themeColor="accent1" w:themeShade="BF"/>
           <w:sz w:val="32"/>
           <w:szCs w:val="32"/>
@@ -1295,14 +1297,14 @@
         <w:br w:type="page"/>
       </w:r>
     </w:p>
-    <w:p>
+    <w:p xmlns:wp14="http://schemas.microsoft.com/office/word/2010/wordml" wp14:textId="77777777">
       <w:pPr>
         <w:pStyle w:val="Titre1"/>
         <w:rPr>
           <w:lang w:val="fr-FR"/>
         </w:rPr>
       </w:pPr>
-      <w:bookmarkStart w:id="2" w:name="_Toc447646857"/>
+      <w:bookmarkStart w:name="_Toc447646857" w:id="2"/>
       <w:r>
         <w:rPr>
           <w:lang w:val="fr-FR"/>
@@ -1312,21 +1314,21 @@
       </w:r>
       <w:bookmarkEnd w:id="2"/>
     </w:p>
-    <w:p>
+    <w:p xmlns:wp14="http://schemas.microsoft.com/office/word/2010/wordml" wp14:textId="77777777">
       <w:pPr>
         <w:rPr>
           <w:lang w:val="fr-FR"/>
         </w:rPr>
       </w:pPr>
     </w:p>
-    <w:p>
+    <w:p xmlns:wp14="http://schemas.microsoft.com/office/word/2010/wordml" wp14:textId="77777777">
       <w:pPr>
         <w:pStyle w:val="Titre2"/>
         <w:rPr>
           <w:lang w:val="fr-FR"/>
         </w:rPr>
       </w:pPr>
-      <w:bookmarkStart w:id="3" w:name="_Toc447646858"/>
+      <w:bookmarkStart w:name="_Toc447646858" w:id="3"/>
       <w:r>
         <w:rPr>
           <w:lang w:val="fr-FR"/>
@@ -1335,21 +1337,21 @@
       </w:r>
       <w:bookmarkEnd w:id="3"/>
     </w:p>
-    <w:p>
+    <w:p xmlns:wp14="http://schemas.microsoft.com/office/word/2010/wordml" wp14:textId="77777777">
       <w:pPr>
         <w:rPr>
           <w:lang w:val="fr-FR"/>
         </w:rPr>
       </w:pPr>
     </w:p>
-    <w:p>
+    <w:p xmlns:wp14="http://schemas.microsoft.com/office/word/2010/wordml" wp14:textId="77777777">
       <w:pPr>
         <w:rPr>
           <w:lang w:val="fr-FR"/>
         </w:rPr>
       </w:pPr>
     </w:p>
-    <w:p>
+    <w:p xmlns:wp14="http://schemas.microsoft.com/office/word/2010/wordml" wp14:textId="77777777">
       <w:pPr>
         <w:rPr>
           <w:lang w:val="fr-FR"/>
@@ -1360,7 +1362,7 @@
           <w:noProof/>
         </w:rPr>
         <w:drawing>
-          <wp:inline distT="0" distB="0" distL="0" distR="0" wp14:anchorId="74BAB7CD" wp14:editId="3A2A1F4C">
+          <wp:inline xmlns:wp14="http://schemas.microsoft.com/office/word/2010/wordprocessingDrawing" distT="0" distB="0" distL="0" distR="0" wp14:anchorId="74BAB7CD" wp14:editId="3A2A1F4C">
             <wp:extent cx="5486400" cy="6239933"/>
             <wp:effectExtent l="0" t="0" r="0" b="8890"/>
             <wp:docPr id="1073741825" name="officeArt object" descr="decision_tree_travel.png"/>
@@ -1401,21 +1403,21 @@
         </w:drawing>
       </w:r>
     </w:p>
-    <w:p>
+    <w:p xmlns:wp14="http://schemas.microsoft.com/office/word/2010/wordml" wp14:textId="77777777">
       <w:pPr>
         <w:rPr>
           <w:lang w:val="fr-FR"/>
         </w:rPr>
       </w:pPr>
     </w:p>
-    <w:p>
+    <w:p xmlns:wp14="http://schemas.microsoft.com/office/word/2010/wordml" wp14:textId="77777777">
       <w:pPr>
         <w:pStyle w:val="Titre2"/>
         <w:rPr>
           <w:lang w:val="fr-FR"/>
         </w:rPr>
       </w:pPr>
-      <w:bookmarkStart w:id="4" w:name="_Toc447646859"/>
+      <w:bookmarkStart w:name="_Toc447646859" w:id="4"/>
       <w:r>
         <w:rPr>
           <w:lang w:val="fr-FR"/>
@@ -1425,14 +1427,14 @@
       </w:r>
       <w:bookmarkEnd w:id="4"/>
     </w:p>
-    <w:p>
+    <w:p xmlns:wp14="http://schemas.microsoft.com/office/word/2010/wordml" wp14:textId="77777777">
       <w:pPr>
         <w:rPr>
           <w:lang w:val="fr-FR"/>
         </w:rPr>
       </w:pPr>
     </w:p>
-    <w:p>
+    <w:p xmlns:wp14="http://schemas.microsoft.com/office/word/2010/wordml" wp14:textId="77777777">
       <w:pPr>
         <w:ind w:firstLine="708"/>
       </w:pPr>
@@ -1440,30 +1442,30 @@
         <w:t>Le problème à résoudre est de définir quels moyens seront utilisés (transport, paiement, logement) par une personne  qui voyage d’un point A à un point B en fonction des critères suivants : distance qui sépare les deux points, si la personne est riche ou pauvre, si elle possède une auto, si elle possède le téléphone et la durée du voyage.</w:t>
       </w:r>
     </w:p>
-    <w:p/>
-    <w:p>
+    <w:p xmlns:wp14="http://schemas.microsoft.com/office/word/2010/wordml" wp14:textId="77777777"/>
+    <w:p xmlns:wp14="http://schemas.microsoft.com/office/word/2010/wordml" wp14:textId="77777777">
       <w:pPr>
         <w:pStyle w:val="Titre2"/>
       </w:pPr>
-      <w:bookmarkStart w:id="5" w:name="_Toc447646860"/>
+      <w:bookmarkStart w:name="_Toc447646860" w:id="5"/>
       <w:r>
         <w:t>Base de connaissances</w:t>
       </w:r>
       <w:bookmarkEnd w:id="5"/>
     </w:p>
-    <w:p/>
+    <w:p xmlns:wp14="http://schemas.microsoft.com/office/word/2010/wordml" wp14:textId="77777777"/>
     <w:tbl>
       <w:tblPr>
         <w:tblStyle w:val="TableNormal"/>
         <w:tblW w:w="4789" w:type="dxa"/>
         <w:tblInd w:w="108" w:type="dxa"/>
         <w:tblBorders>
-          <w:top w:val="single" w:sz="2" w:space="0" w:color="000000"/>
-          <w:left w:val="single" w:sz="2" w:space="0" w:color="000000"/>
-          <w:bottom w:val="single" w:sz="2" w:space="0" w:color="000000"/>
-          <w:right w:val="single" w:sz="2" w:space="0" w:color="000000"/>
-          <w:insideH w:val="single" w:sz="2" w:space="0" w:color="000000"/>
-          <w:insideV w:val="single" w:sz="2" w:space="0" w:color="000000"/>
+          <w:top w:val="single" w:color="000000" w:sz="2" w:space="0"/>
+          <w:left w:val="single" w:color="000000" w:sz="2" w:space="0"/>
+          <w:bottom w:val="single" w:color="000000" w:sz="2" w:space="0"/>
+          <w:right w:val="single" w:color="000000" w:sz="2" w:space="0"/>
+          <w:insideH w:val="single" w:color="000000" w:sz="2" w:space="0"/>
+          <w:insideV w:val="single" w:color="000000" w:sz="2" w:space="0"/>
         </w:tblBorders>
         <w:tblLayout w:type="fixed"/>
         <w:tblCellMar>
@@ -1479,7 +1481,7 @@
         <w:gridCol w:w="1489"/>
         <w:gridCol w:w="1590"/>
       </w:tblGrid>
-      <w:tr>
+      <w:tr xmlns:wp14="http://schemas.microsoft.com/office/word/2010/wordml" wp14:textId="77777777">
         <w:tblPrEx>
           <w:tblCellMar>
             <w:top w:w="0" w:type="dxa"/>
@@ -1495,20 +1497,20 @@
           <w:tcPr>
             <w:tcW w:w="1710" w:type="dxa"/>
             <w:tcBorders>
-              <w:top w:val="single" w:sz="4" w:space="0" w:color="000000"/>
-              <w:left w:val="single" w:sz="4" w:space="0" w:color="000000"/>
-              <w:bottom w:val="single" w:sz="4" w:space="0" w:color="000000"/>
-              <w:right w:val="single" w:sz="4" w:space="0" w:color="000000"/>
-            </w:tcBorders>
-            <w:shd w:val="clear" w:color="auto" w:fill="auto"/>
-            <w:tcMar>
-              <w:top w:w="80" w:type="dxa"/>
-              <w:left w:w="80" w:type="dxa"/>
-              <w:bottom w:w="80" w:type="dxa"/>
-              <w:right w:w="80" w:type="dxa"/>
-            </w:tcMar>
-          </w:tcPr>
-          <w:p>
+              <w:top w:val="single" w:color="000000" w:sz="4" w:space="0"/>
+              <w:left w:val="single" w:color="000000" w:sz="4" w:space="0"/>
+              <w:bottom w:val="single" w:color="000000" w:sz="4" w:space="0"/>
+              <w:right w:val="single" w:color="000000" w:sz="4" w:space="0"/>
+            </w:tcBorders>
+            <w:shd w:val="clear" w:color="auto" w:fill="auto"/>
+            <w:tcMar>
+              <w:top w:w="80" w:type="dxa"/>
+              <w:left w:w="80" w:type="dxa"/>
+              <w:bottom w:w="80" w:type="dxa"/>
+              <w:right w:w="80" w:type="dxa"/>
+            </w:tcMar>
+          </w:tcPr>
+          <w:p wp14:textId="77777777">
             <w:pPr>
               <w:pStyle w:val="Corps"/>
             </w:pPr>
@@ -1527,20 +1529,20 @@
           <w:tcPr>
             <w:tcW w:w="1489" w:type="dxa"/>
             <w:tcBorders>
-              <w:top w:val="single" w:sz="4" w:space="0" w:color="000000"/>
-              <w:left w:val="single" w:sz="4" w:space="0" w:color="000000"/>
-              <w:bottom w:val="single" w:sz="4" w:space="0" w:color="000000"/>
-              <w:right w:val="single" w:sz="4" w:space="0" w:color="000000"/>
-            </w:tcBorders>
-            <w:shd w:val="clear" w:color="auto" w:fill="auto"/>
-            <w:tcMar>
-              <w:top w:w="80" w:type="dxa"/>
-              <w:left w:w="80" w:type="dxa"/>
-              <w:bottom w:w="80" w:type="dxa"/>
-              <w:right w:w="80" w:type="dxa"/>
-            </w:tcMar>
-          </w:tcPr>
-          <w:p>
+              <w:top w:val="single" w:color="000000" w:sz="4" w:space="0"/>
+              <w:left w:val="single" w:color="000000" w:sz="4" w:space="0"/>
+              <w:bottom w:val="single" w:color="000000" w:sz="4" w:space="0"/>
+              <w:right w:val="single" w:color="000000" w:sz="4" w:space="0"/>
+            </w:tcBorders>
+            <w:shd w:val="clear" w:color="auto" w:fill="auto"/>
+            <w:tcMar>
+              <w:top w:w="80" w:type="dxa"/>
+              <w:left w:w="80" w:type="dxa"/>
+              <w:bottom w:w="80" w:type="dxa"/>
+              <w:right w:w="80" w:type="dxa"/>
+            </w:tcMar>
+          </w:tcPr>
+          <w:p wp14:textId="77777777">
             <w:pPr>
               <w:pStyle w:val="Corps"/>
             </w:pPr>
@@ -1559,20 +1561,20 @@
           <w:tcPr>
             <w:tcW w:w="1590" w:type="dxa"/>
             <w:tcBorders>
-              <w:top w:val="single" w:sz="4" w:space="0" w:color="000000"/>
-              <w:left w:val="single" w:sz="4" w:space="0" w:color="000000"/>
-              <w:bottom w:val="single" w:sz="4" w:space="0" w:color="000000"/>
-              <w:right w:val="single" w:sz="4" w:space="0" w:color="000000"/>
-            </w:tcBorders>
-            <w:shd w:val="clear" w:color="auto" w:fill="auto"/>
-            <w:tcMar>
-              <w:top w:w="80" w:type="dxa"/>
-              <w:left w:w="80" w:type="dxa"/>
-              <w:bottom w:w="80" w:type="dxa"/>
-              <w:right w:w="80" w:type="dxa"/>
-            </w:tcMar>
-          </w:tcPr>
-          <w:p>
+              <w:top w:val="single" w:color="000000" w:sz="4" w:space="0"/>
+              <w:left w:val="single" w:color="000000" w:sz="4" w:space="0"/>
+              <w:bottom w:val="single" w:color="000000" w:sz="4" w:space="0"/>
+              <w:right w:val="single" w:color="000000" w:sz="4" w:space="0"/>
+            </w:tcBorders>
+            <w:shd w:val="clear" w:color="auto" w:fill="auto"/>
+            <w:tcMar>
+              <w:top w:w="80" w:type="dxa"/>
+              <w:left w:w="80" w:type="dxa"/>
+              <w:bottom w:w="80" w:type="dxa"/>
+              <w:right w:w="80" w:type="dxa"/>
+            </w:tcMar>
+          </w:tcPr>
+          <w:p wp14:textId="77777777">
             <w:pPr>
               <w:pStyle w:val="Corps"/>
             </w:pPr>
@@ -1588,7 +1590,7 @@
           </w:p>
         </w:tc>
       </w:tr>
-      <w:tr>
+      <w:tr xmlns:wp14="http://schemas.microsoft.com/office/word/2010/wordml" wp14:textId="77777777">
         <w:tblPrEx>
           <w:tblCellMar>
             <w:top w:w="0" w:type="dxa"/>
@@ -1604,20 +1606,20 @@
           <w:tcPr>
             <w:tcW w:w="1710" w:type="dxa"/>
             <w:tcBorders>
-              <w:top w:val="single" w:sz="4" w:space="0" w:color="000000"/>
-              <w:left w:val="single" w:sz="4" w:space="0" w:color="000000"/>
-              <w:bottom w:val="single" w:sz="4" w:space="0" w:color="000000"/>
-              <w:right w:val="single" w:sz="4" w:space="0" w:color="000000"/>
-            </w:tcBorders>
-            <w:shd w:val="clear" w:color="auto" w:fill="auto"/>
-            <w:tcMar>
-              <w:top w:w="80" w:type="dxa"/>
-              <w:left w:w="80" w:type="dxa"/>
-              <w:bottom w:w="80" w:type="dxa"/>
-              <w:right w:w="80" w:type="dxa"/>
-            </w:tcMar>
-          </w:tcPr>
-          <w:p>
+              <w:top w:val="single" w:color="000000" w:sz="4" w:space="0"/>
+              <w:left w:val="single" w:color="000000" w:sz="4" w:space="0"/>
+              <w:bottom w:val="single" w:color="000000" w:sz="4" w:space="0"/>
+              <w:right w:val="single" w:color="000000" w:sz="4" w:space="0"/>
+            </w:tcBorders>
+            <w:shd w:val="clear" w:color="auto" w:fill="auto"/>
+            <w:tcMar>
+              <w:top w:w="80" w:type="dxa"/>
+              <w:left w:w="80" w:type="dxa"/>
+              <w:bottom w:w="80" w:type="dxa"/>
+              <w:right w:w="80" w:type="dxa"/>
+            </w:tcMar>
+          </w:tcPr>
+          <w:p wp14:textId="77777777">
             <w:pPr>
               <w:pStyle w:val="Corps"/>
             </w:pPr>
@@ -1634,20 +1636,20 @@
           <w:tcPr>
             <w:tcW w:w="1489" w:type="dxa"/>
             <w:tcBorders>
-              <w:top w:val="single" w:sz="4" w:space="0" w:color="000000"/>
-              <w:left w:val="single" w:sz="4" w:space="0" w:color="000000"/>
-              <w:bottom w:val="single" w:sz="4" w:space="0" w:color="000000"/>
-              <w:right w:val="single" w:sz="4" w:space="0" w:color="000000"/>
-            </w:tcBorders>
-            <w:shd w:val="clear" w:color="auto" w:fill="auto"/>
-            <w:tcMar>
-              <w:top w:w="80" w:type="dxa"/>
-              <w:left w:w="80" w:type="dxa"/>
-              <w:bottom w:w="80" w:type="dxa"/>
-              <w:right w:w="80" w:type="dxa"/>
-            </w:tcMar>
-          </w:tcPr>
-          <w:p>
+              <w:top w:val="single" w:color="000000" w:sz="4" w:space="0"/>
+              <w:left w:val="single" w:color="000000" w:sz="4" w:space="0"/>
+              <w:bottom w:val="single" w:color="000000" w:sz="4" w:space="0"/>
+              <w:right w:val="single" w:color="000000" w:sz="4" w:space="0"/>
+            </w:tcBorders>
+            <w:shd w:val="clear" w:color="auto" w:fill="auto"/>
+            <w:tcMar>
+              <w:top w:w="80" w:type="dxa"/>
+              <w:left w:w="80" w:type="dxa"/>
+              <w:bottom w:w="80" w:type="dxa"/>
+              <w:right w:w="80" w:type="dxa"/>
+            </w:tcMar>
+          </w:tcPr>
+          <w:p wp14:textId="77777777">
             <w:pPr>
               <w:pStyle w:val="Corps"/>
             </w:pPr>
@@ -1664,20 +1666,20 @@
           <w:tcPr>
             <w:tcW w:w="1590" w:type="dxa"/>
             <w:tcBorders>
-              <w:top w:val="single" w:sz="4" w:space="0" w:color="000000"/>
-              <w:left w:val="single" w:sz="4" w:space="0" w:color="000000"/>
-              <w:bottom w:val="single" w:sz="4" w:space="0" w:color="000000"/>
-              <w:right w:val="single" w:sz="4" w:space="0" w:color="000000"/>
-            </w:tcBorders>
-            <w:shd w:val="clear" w:color="auto" w:fill="auto"/>
-            <w:tcMar>
-              <w:top w:w="80" w:type="dxa"/>
-              <w:left w:w="80" w:type="dxa"/>
-              <w:bottom w:w="80" w:type="dxa"/>
-              <w:right w:w="80" w:type="dxa"/>
-            </w:tcMar>
-          </w:tcPr>
-          <w:p>
+              <w:top w:val="single" w:color="000000" w:sz="4" w:space="0"/>
+              <w:left w:val="single" w:color="000000" w:sz="4" w:space="0"/>
+              <w:bottom w:val="single" w:color="000000" w:sz="4" w:space="0"/>
+              <w:right w:val="single" w:color="000000" w:sz="4" w:space="0"/>
+            </w:tcBorders>
+            <w:shd w:val="clear" w:color="auto" w:fill="auto"/>
+            <w:tcMar>
+              <w:top w:w="80" w:type="dxa"/>
+              <w:left w:w="80" w:type="dxa"/>
+              <w:bottom w:w="80" w:type="dxa"/>
+              <w:right w:w="80" w:type="dxa"/>
+            </w:tcMar>
+          </w:tcPr>
+          <w:p wp14:textId="77777777">
             <w:pPr>
               <w:pStyle w:val="Corps"/>
             </w:pPr>
@@ -1691,7 +1693,7 @@
           </w:p>
         </w:tc>
       </w:tr>
-      <w:tr>
+      <w:tr xmlns:wp14="http://schemas.microsoft.com/office/word/2010/wordml" wp14:textId="77777777">
         <w:tblPrEx>
           <w:tblCellMar>
             <w:top w:w="0" w:type="dxa"/>
@@ -1707,20 +1709,20 @@
           <w:tcPr>
             <w:tcW w:w="1710" w:type="dxa"/>
             <w:tcBorders>
-              <w:top w:val="single" w:sz="4" w:space="0" w:color="000000"/>
-              <w:left w:val="single" w:sz="4" w:space="0" w:color="000000"/>
-              <w:bottom w:val="single" w:sz="4" w:space="0" w:color="000000"/>
-              <w:right w:val="single" w:sz="4" w:space="0" w:color="000000"/>
-            </w:tcBorders>
-            <w:shd w:val="clear" w:color="auto" w:fill="auto"/>
-            <w:tcMar>
-              <w:top w:w="80" w:type="dxa"/>
-              <w:left w:w="80" w:type="dxa"/>
-              <w:bottom w:w="80" w:type="dxa"/>
-              <w:right w:w="80" w:type="dxa"/>
-            </w:tcMar>
-          </w:tcPr>
-          <w:p>
+              <w:top w:val="single" w:color="000000" w:sz="4" w:space="0"/>
+              <w:left w:val="single" w:color="000000" w:sz="4" w:space="0"/>
+              <w:bottom w:val="single" w:color="000000" w:sz="4" w:space="0"/>
+              <w:right w:val="single" w:color="000000" w:sz="4" w:space="0"/>
+            </w:tcBorders>
+            <w:shd w:val="clear" w:color="auto" w:fill="auto"/>
+            <w:tcMar>
+              <w:top w:w="80" w:type="dxa"/>
+              <w:left w:w="80" w:type="dxa"/>
+              <w:bottom w:w="80" w:type="dxa"/>
+              <w:right w:w="80" w:type="dxa"/>
+            </w:tcMar>
+          </w:tcPr>
+          <w:p wp14:textId="77777777">
             <w:pPr>
               <w:pStyle w:val="Corps"/>
             </w:pPr>
@@ -1737,20 +1739,20 @@
           <w:tcPr>
             <w:tcW w:w="1489" w:type="dxa"/>
             <w:tcBorders>
-              <w:top w:val="single" w:sz="4" w:space="0" w:color="000000"/>
-              <w:left w:val="single" w:sz="4" w:space="0" w:color="000000"/>
-              <w:bottom w:val="single" w:sz="4" w:space="0" w:color="000000"/>
-              <w:right w:val="single" w:sz="4" w:space="0" w:color="000000"/>
-            </w:tcBorders>
-            <w:shd w:val="clear" w:color="auto" w:fill="auto"/>
-            <w:tcMar>
-              <w:top w:w="80" w:type="dxa"/>
-              <w:left w:w="80" w:type="dxa"/>
-              <w:bottom w:w="80" w:type="dxa"/>
-              <w:right w:w="80" w:type="dxa"/>
-            </w:tcMar>
-          </w:tcPr>
-          <w:p>
+              <w:top w:val="single" w:color="000000" w:sz="4" w:space="0"/>
+              <w:left w:val="single" w:color="000000" w:sz="4" w:space="0"/>
+              <w:bottom w:val="single" w:color="000000" w:sz="4" w:space="0"/>
+              <w:right w:val="single" w:color="000000" w:sz="4" w:space="0"/>
+            </w:tcBorders>
+            <w:shd w:val="clear" w:color="auto" w:fill="auto"/>
+            <w:tcMar>
+              <w:top w:w="80" w:type="dxa"/>
+              <w:left w:w="80" w:type="dxa"/>
+              <w:bottom w:w="80" w:type="dxa"/>
+              <w:right w:w="80" w:type="dxa"/>
+            </w:tcMar>
+          </w:tcPr>
+          <w:p wp14:textId="77777777">
             <w:pPr>
               <w:pStyle w:val="Corps"/>
             </w:pPr>
@@ -1767,20 +1769,20 @@
           <w:tcPr>
             <w:tcW w:w="1590" w:type="dxa"/>
             <w:tcBorders>
-              <w:top w:val="single" w:sz="4" w:space="0" w:color="000000"/>
-              <w:left w:val="single" w:sz="4" w:space="0" w:color="000000"/>
-              <w:bottom w:val="single" w:sz="4" w:space="0" w:color="000000"/>
-              <w:right w:val="single" w:sz="4" w:space="0" w:color="000000"/>
-            </w:tcBorders>
-            <w:shd w:val="clear" w:color="auto" w:fill="auto"/>
-            <w:tcMar>
-              <w:top w:w="80" w:type="dxa"/>
-              <w:left w:w="80" w:type="dxa"/>
-              <w:bottom w:w="80" w:type="dxa"/>
-              <w:right w:w="80" w:type="dxa"/>
-            </w:tcMar>
-          </w:tcPr>
-          <w:p>
+              <w:top w:val="single" w:color="000000" w:sz="4" w:space="0"/>
+              <w:left w:val="single" w:color="000000" w:sz="4" w:space="0"/>
+              <w:bottom w:val="single" w:color="000000" w:sz="4" w:space="0"/>
+              <w:right w:val="single" w:color="000000" w:sz="4" w:space="0"/>
+            </w:tcBorders>
+            <w:shd w:val="clear" w:color="auto" w:fill="auto"/>
+            <w:tcMar>
+              <w:top w:w="80" w:type="dxa"/>
+              <w:left w:w="80" w:type="dxa"/>
+              <w:bottom w:w="80" w:type="dxa"/>
+              <w:right w:w="80" w:type="dxa"/>
+            </w:tcMar>
+          </w:tcPr>
+          <w:p wp14:textId="77777777">
             <w:pPr>
               <w:pStyle w:val="Corps"/>
             </w:pPr>
@@ -1794,7 +1796,7 @@
           </w:p>
         </w:tc>
       </w:tr>
-      <w:tr>
+      <w:tr xmlns:wp14="http://schemas.microsoft.com/office/word/2010/wordml" wp14:textId="77777777">
         <w:tblPrEx>
           <w:tblCellMar>
             <w:top w:w="0" w:type="dxa"/>
@@ -1810,20 +1812,20 @@
           <w:tcPr>
             <w:tcW w:w="1710" w:type="dxa"/>
             <w:tcBorders>
-              <w:top w:val="single" w:sz="4" w:space="0" w:color="000000"/>
-              <w:left w:val="single" w:sz="4" w:space="0" w:color="000000"/>
-              <w:bottom w:val="single" w:sz="4" w:space="0" w:color="000000"/>
-              <w:right w:val="single" w:sz="4" w:space="0" w:color="000000"/>
-            </w:tcBorders>
-            <w:shd w:val="clear" w:color="auto" w:fill="auto"/>
-            <w:tcMar>
-              <w:top w:w="80" w:type="dxa"/>
-              <w:left w:w="80" w:type="dxa"/>
-              <w:bottom w:w="80" w:type="dxa"/>
-              <w:right w:w="80" w:type="dxa"/>
-            </w:tcMar>
-          </w:tcPr>
-          <w:p>
+              <w:top w:val="single" w:color="000000" w:sz="4" w:space="0"/>
+              <w:left w:val="single" w:color="000000" w:sz="4" w:space="0"/>
+              <w:bottom w:val="single" w:color="000000" w:sz="4" w:space="0"/>
+              <w:right w:val="single" w:color="000000" w:sz="4" w:space="0"/>
+            </w:tcBorders>
+            <w:shd w:val="clear" w:color="auto" w:fill="auto"/>
+            <w:tcMar>
+              <w:top w:w="80" w:type="dxa"/>
+              <w:left w:w="80" w:type="dxa"/>
+              <w:bottom w:w="80" w:type="dxa"/>
+              <w:right w:w="80" w:type="dxa"/>
+            </w:tcMar>
+          </w:tcPr>
+          <w:p wp14:textId="77777777">
             <w:pPr>
               <w:pStyle w:val="Corps"/>
             </w:pPr>
@@ -1840,20 +1842,20 @@
           <w:tcPr>
             <w:tcW w:w="1489" w:type="dxa"/>
             <w:tcBorders>
-              <w:top w:val="single" w:sz="4" w:space="0" w:color="000000"/>
-              <w:left w:val="single" w:sz="4" w:space="0" w:color="000000"/>
-              <w:bottom w:val="single" w:sz="4" w:space="0" w:color="000000"/>
-              <w:right w:val="single" w:sz="4" w:space="0" w:color="000000"/>
-            </w:tcBorders>
-            <w:shd w:val="clear" w:color="auto" w:fill="auto"/>
-            <w:tcMar>
-              <w:top w:w="80" w:type="dxa"/>
-              <w:left w:w="80" w:type="dxa"/>
-              <w:bottom w:w="80" w:type="dxa"/>
-              <w:right w:w="80" w:type="dxa"/>
-            </w:tcMar>
-          </w:tcPr>
-          <w:p>
+              <w:top w:val="single" w:color="000000" w:sz="4" w:space="0"/>
+              <w:left w:val="single" w:color="000000" w:sz="4" w:space="0"/>
+              <w:bottom w:val="single" w:color="000000" w:sz="4" w:space="0"/>
+              <w:right w:val="single" w:color="000000" w:sz="4" w:space="0"/>
+            </w:tcBorders>
+            <w:shd w:val="clear" w:color="auto" w:fill="auto"/>
+            <w:tcMar>
+              <w:top w:w="80" w:type="dxa"/>
+              <w:left w:w="80" w:type="dxa"/>
+              <w:bottom w:w="80" w:type="dxa"/>
+              <w:right w:w="80" w:type="dxa"/>
+            </w:tcMar>
+          </w:tcPr>
+          <w:p wp14:textId="77777777">
             <w:pPr>
               <w:pStyle w:val="Corps"/>
             </w:pPr>
@@ -1870,20 +1872,20 @@
           <w:tcPr>
             <w:tcW w:w="1590" w:type="dxa"/>
             <w:tcBorders>
-              <w:top w:val="single" w:sz="4" w:space="0" w:color="000000"/>
-              <w:left w:val="single" w:sz="4" w:space="0" w:color="000000"/>
-              <w:bottom w:val="single" w:sz="4" w:space="0" w:color="000000"/>
-              <w:right w:val="single" w:sz="4" w:space="0" w:color="000000"/>
-            </w:tcBorders>
-            <w:shd w:val="clear" w:color="auto" w:fill="auto"/>
-            <w:tcMar>
-              <w:top w:w="80" w:type="dxa"/>
-              <w:left w:w="80" w:type="dxa"/>
-              <w:bottom w:w="80" w:type="dxa"/>
-              <w:right w:w="80" w:type="dxa"/>
-            </w:tcMar>
-          </w:tcPr>
-          <w:p>
+              <w:top w:val="single" w:color="000000" w:sz="4" w:space="0"/>
+              <w:left w:val="single" w:color="000000" w:sz="4" w:space="0"/>
+              <w:bottom w:val="single" w:color="000000" w:sz="4" w:space="0"/>
+              <w:right w:val="single" w:color="000000" w:sz="4" w:space="0"/>
+            </w:tcBorders>
+            <w:shd w:val="clear" w:color="auto" w:fill="auto"/>
+            <w:tcMar>
+              <w:top w:w="80" w:type="dxa"/>
+              <w:left w:w="80" w:type="dxa"/>
+              <w:bottom w:w="80" w:type="dxa"/>
+              <w:right w:w="80" w:type="dxa"/>
+            </w:tcMar>
+          </w:tcPr>
+          <w:p wp14:textId="77777777">
             <w:pPr>
               <w:pStyle w:val="Corps"/>
             </w:pPr>
@@ -1897,7 +1899,7 @@
           </w:p>
         </w:tc>
       </w:tr>
-      <w:tr>
+      <w:tr xmlns:wp14="http://schemas.microsoft.com/office/word/2010/wordml" wp14:textId="77777777">
         <w:tblPrEx>
           <w:tblCellMar>
             <w:top w:w="0" w:type="dxa"/>
@@ -1913,20 +1915,20 @@
           <w:tcPr>
             <w:tcW w:w="1710" w:type="dxa"/>
             <w:tcBorders>
-              <w:top w:val="single" w:sz="4" w:space="0" w:color="000000"/>
-              <w:left w:val="single" w:sz="4" w:space="0" w:color="000000"/>
-              <w:bottom w:val="single" w:sz="4" w:space="0" w:color="000000"/>
-              <w:right w:val="single" w:sz="4" w:space="0" w:color="000000"/>
-            </w:tcBorders>
-            <w:shd w:val="clear" w:color="auto" w:fill="auto"/>
-            <w:tcMar>
-              <w:top w:w="80" w:type="dxa"/>
-              <w:left w:w="80" w:type="dxa"/>
-              <w:bottom w:w="80" w:type="dxa"/>
-              <w:right w:w="80" w:type="dxa"/>
-            </w:tcMar>
-          </w:tcPr>
-          <w:p>
+              <w:top w:val="single" w:color="000000" w:sz="4" w:space="0"/>
+              <w:left w:val="single" w:color="000000" w:sz="4" w:space="0"/>
+              <w:bottom w:val="single" w:color="000000" w:sz="4" w:space="0"/>
+              <w:right w:val="single" w:color="000000" w:sz="4" w:space="0"/>
+            </w:tcBorders>
+            <w:shd w:val="clear" w:color="auto" w:fill="auto"/>
+            <w:tcMar>
+              <w:top w:w="80" w:type="dxa"/>
+              <w:left w:w="80" w:type="dxa"/>
+              <w:bottom w:w="80" w:type="dxa"/>
+              <w:right w:w="80" w:type="dxa"/>
+            </w:tcMar>
+          </w:tcPr>
+          <w:p wp14:textId="77777777">
             <w:pPr>
               <w:pStyle w:val="Corps"/>
             </w:pPr>
@@ -1943,20 +1945,20 @@
           <w:tcPr>
             <w:tcW w:w="1489" w:type="dxa"/>
             <w:tcBorders>
-              <w:top w:val="single" w:sz="4" w:space="0" w:color="000000"/>
-              <w:left w:val="single" w:sz="4" w:space="0" w:color="000000"/>
-              <w:bottom w:val="single" w:sz="4" w:space="0" w:color="000000"/>
-              <w:right w:val="single" w:sz="4" w:space="0" w:color="000000"/>
-            </w:tcBorders>
-            <w:shd w:val="clear" w:color="auto" w:fill="auto"/>
-            <w:tcMar>
-              <w:top w:w="80" w:type="dxa"/>
-              <w:left w:w="80" w:type="dxa"/>
-              <w:bottom w:w="80" w:type="dxa"/>
-              <w:right w:w="80" w:type="dxa"/>
-            </w:tcMar>
-          </w:tcPr>
-          <w:p>
+              <w:top w:val="single" w:color="000000" w:sz="4" w:space="0"/>
+              <w:left w:val="single" w:color="000000" w:sz="4" w:space="0"/>
+              <w:bottom w:val="single" w:color="000000" w:sz="4" w:space="0"/>
+              <w:right w:val="single" w:color="000000" w:sz="4" w:space="0"/>
+            </w:tcBorders>
+            <w:shd w:val="clear" w:color="auto" w:fill="auto"/>
+            <w:tcMar>
+              <w:top w:w="80" w:type="dxa"/>
+              <w:left w:w="80" w:type="dxa"/>
+              <w:bottom w:w="80" w:type="dxa"/>
+              <w:right w:w="80" w:type="dxa"/>
+            </w:tcMar>
+          </w:tcPr>
+          <w:p wp14:textId="77777777">
             <w:pPr>
               <w:pStyle w:val="Corps"/>
             </w:pPr>
@@ -1973,20 +1975,20 @@
           <w:tcPr>
             <w:tcW w:w="1590" w:type="dxa"/>
             <w:tcBorders>
-              <w:top w:val="single" w:sz="4" w:space="0" w:color="000000"/>
-              <w:left w:val="single" w:sz="4" w:space="0" w:color="000000"/>
-              <w:bottom w:val="single" w:sz="4" w:space="0" w:color="000000"/>
-              <w:right w:val="single" w:sz="4" w:space="0" w:color="000000"/>
-            </w:tcBorders>
-            <w:shd w:val="clear" w:color="auto" w:fill="auto"/>
-            <w:tcMar>
-              <w:top w:w="80" w:type="dxa"/>
-              <w:left w:w="80" w:type="dxa"/>
-              <w:bottom w:w="80" w:type="dxa"/>
-              <w:right w:w="80" w:type="dxa"/>
-            </w:tcMar>
-          </w:tcPr>
-          <w:p>
+              <w:top w:val="single" w:color="000000" w:sz="4" w:space="0"/>
+              <w:left w:val="single" w:color="000000" w:sz="4" w:space="0"/>
+              <w:bottom w:val="single" w:color="000000" w:sz="4" w:space="0"/>
+              <w:right w:val="single" w:color="000000" w:sz="4" w:space="0"/>
+            </w:tcBorders>
+            <w:shd w:val="clear" w:color="auto" w:fill="auto"/>
+            <w:tcMar>
+              <w:top w:w="80" w:type="dxa"/>
+              <w:left w:w="80" w:type="dxa"/>
+              <w:bottom w:w="80" w:type="dxa"/>
+              <w:right w:w="80" w:type="dxa"/>
+            </w:tcMar>
+          </w:tcPr>
+          <w:p wp14:textId="77777777">
             <w:pPr>
               <w:pStyle w:val="Corps"/>
             </w:pPr>
@@ -2000,7 +2002,7 @@
           </w:p>
         </w:tc>
       </w:tr>
-      <w:tr>
+      <w:tr xmlns:wp14="http://schemas.microsoft.com/office/word/2010/wordml" wp14:textId="77777777">
         <w:tblPrEx>
           <w:tblCellMar>
             <w:top w:w="0" w:type="dxa"/>
@@ -2016,20 +2018,20 @@
           <w:tcPr>
             <w:tcW w:w="1710" w:type="dxa"/>
             <w:tcBorders>
-              <w:top w:val="single" w:sz="4" w:space="0" w:color="000000"/>
-              <w:left w:val="single" w:sz="4" w:space="0" w:color="000000"/>
-              <w:bottom w:val="single" w:sz="4" w:space="0" w:color="000000"/>
-              <w:right w:val="single" w:sz="4" w:space="0" w:color="000000"/>
-            </w:tcBorders>
-            <w:shd w:val="clear" w:color="auto" w:fill="auto"/>
-            <w:tcMar>
-              <w:top w:w="80" w:type="dxa"/>
-              <w:left w:w="80" w:type="dxa"/>
-              <w:bottom w:w="80" w:type="dxa"/>
-              <w:right w:w="80" w:type="dxa"/>
-            </w:tcMar>
-          </w:tcPr>
-          <w:p>
+              <w:top w:val="single" w:color="000000" w:sz="4" w:space="0"/>
+              <w:left w:val="single" w:color="000000" w:sz="4" w:space="0"/>
+              <w:bottom w:val="single" w:color="000000" w:sz="4" w:space="0"/>
+              <w:right w:val="single" w:color="000000" w:sz="4" w:space="0"/>
+            </w:tcBorders>
+            <w:shd w:val="clear" w:color="auto" w:fill="auto"/>
+            <w:tcMar>
+              <w:top w:w="80" w:type="dxa"/>
+              <w:left w:w="80" w:type="dxa"/>
+              <w:bottom w:w="80" w:type="dxa"/>
+              <w:right w:w="80" w:type="dxa"/>
+            </w:tcMar>
+          </w:tcPr>
+          <w:p wp14:textId="77777777">
             <w:pPr>
               <w:pStyle w:val="Corps"/>
             </w:pPr>
@@ -2046,20 +2048,20 @@
           <w:tcPr>
             <w:tcW w:w="1489" w:type="dxa"/>
             <w:tcBorders>
-              <w:top w:val="single" w:sz="4" w:space="0" w:color="000000"/>
-              <w:left w:val="single" w:sz="4" w:space="0" w:color="000000"/>
-              <w:bottom w:val="single" w:sz="4" w:space="0" w:color="000000"/>
-              <w:right w:val="single" w:sz="4" w:space="0" w:color="000000"/>
-            </w:tcBorders>
-            <w:shd w:val="clear" w:color="auto" w:fill="auto"/>
-            <w:tcMar>
-              <w:top w:w="80" w:type="dxa"/>
-              <w:left w:w="80" w:type="dxa"/>
-              <w:bottom w:w="80" w:type="dxa"/>
-              <w:right w:w="80" w:type="dxa"/>
-            </w:tcMar>
-          </w:tcPr>
-          <w:p>
+              <w:top w:val="single" w:color="000000" w:sz="4" w:space="0"/>
+              <w:left w:val="single" w:color="000000" w:sz="4" w:space="0"/>
+              <w:bottom w:val="single" w:color="000000" w:sz="4" w:space="0"/>
+              <w:right w:val="single" w:color="000000" w:sz="4" w:space="0"/>
+            </w:tcBorders>
+            <w:shd w:val="clear" w:color="auto" w:fill="auto"/>
+            <w:tcMar>
+              <w:top w:w="80" w:type="dxa"/>
+              <w:left w:w="80" w:type="dxa"/>
+              <w:bottom w:w="80" w:type="dxa"/>
+              <w:right w:w="80" w:type="dxa"/>
+            </w:tcMar>
+          </w:tcPr>
+          <w:p wp14:textId="77777777">
             <w:pPr>
               <w:pStyle w:val="Corps"/>
             </w:pPr>
@@ -2076,20 +2078,20 @@
           <w:tcPr>
             <w:tcW w:w="1590" w:type="dxa"/>
             <w:tcBorders>
-              <w:top w:val="single" w:sz="4" w:space="0" w:color="000000"/>
-              <w:left w:val="single" w:sz="4" w:space="0" w:color="000000"/>
-              <w:bottom w:val="single" w:sz="4" w:space="0" w:color="000000"/>
-              <w:right w:val="single" w:sz="4" w:space="0" w:color="000000"/>
-            </w:tcBorders>
-            <w:shd w:val="clear" w:color="auto" w:fill="auto"/>
-            <w:tcMar>
-              <w:top w:w="80" w:type="dxa"/>
-              <w:left w:w="80" w:type="dxa"/>
-              <w:bottom w:w="80" w:type="dxa"/>
-              <w:right w:w="80" w:type="dxa"/>
-            </w:tcMar>
-          </w:tcPr>
-          <w:p>
+              <w:top w:val="single" w:color="000000" w:sz="4" w:space="0"/>
+              <w:left w:val="single" w:color="000000" w:sz="4" w:space="0"/>
+              <w:bottom w:val="single" w:color="000000" w:sz="4" w:space="0"/>
+              <w:right w:val="single" w:color="000000" w:sz="4" w:space="0"/>
+            </w:tcBorders>
+            <w:shd w:val="clear" w:color="auto" w:fill="auto"/>
+            <w:tcMar>
+              <w:top w:w="80" w:type="dxa"/>
+              <w:left w:w="80" w:type="dxa"/>
+              <w:bottom w:w="80" w:type="dxa"/>
+              <w:right w:w="80" w:type="dxa"/>
+            </w:tcMar>
+          </w:tcPr>
+          <w:p wp14:textId="77777777">
             <w:pPr>
               <w:pStyle w:val="Corps"/>
             </w:pPr>
@@ -2103,7 +2105,7 @@
           </w:p>
         </w:tc>
       </w:tr>
-      <w:tr>
+      <w:tr xmlns:wp14="http://schemas.microsoft.com/office/word/2010/wordml" wp14:textId="77777777">
         <w:tblPrEx>
           <w:tblCellMar>
             <w:top w:w="0" w:type="dxa"/>
@@ -2119,20 +2121,20 @@
           <w:tcPr>
             <w:tcW w:w="1710" w:type="dxa"/>
             <w:tcBorders>
-              <w:top w:val="single" w:sz="4" w:space="0" w:color="000000"/>
-              <w:left w:val="single" w:sz="4" w:space="0" w:color="000000"/>
-              <w:bottom w:val="single" w:sz="4" w:space="0" w:color="000000"/>
-              <w:right w:val="single" w:sz="4" w:space="0" w:color="000000"/>
-            </w:tcBorders>
-            <w:shd w:val="clear" w:color="auto" w:fill="auto"/>
-            <w:tcMar>
-              <w:top w:w="80" w:type="dxa"/>
-              <w:left w:w="80" w:type="dxa"/>
-              <w:bottom w:w="80" w:type="dxa"/>
-              <w:right w:w="80" w:type="dxa"/>
-            </w:tcMar>
-          </w:tcPr>
-          <w:p>
+              <w:top w:val="single" w:color="000000" w:sz="4" w:space="0"/>
+              <w:left w:val="single" w:color="000000" w:sz="4" w:space="0"/>
+              <w:bottom w:val="single" w:color="000000" w:sz="4" w:space="0"/>
+              <w:right w:val="single" w:color="000000" w:sz="4" w:space="0"/>
+            </w:tcBorders>
+            <w:shd w:val="clear" w:color="auto" w:fill="auto"/>
+            <w:tcMar>
+              <w:top w:w="80" w:type="dxa"/>
+              <w:left w:w="80" w:type="dxa"/>
+              <w:bottom w:w="80" w:type="dxa"/>
+              <w:right w:w="80" w:type="dxa"/>
+            </w:tcMar>
+          </w:tcPr>
+          <w:p wp14:textId="77777777">
             <w:pPr>
               <w:pStyle w:val="Corps"/>
             </w:pPr>
@@ -2149,20 +2151,20 @@
           <w:tcPr>
             <w:tcW w:w="1489" w:type="dxa"/>
             <w:tcBorders>
-              <w:top w:val="single" w:sz="4" w:space="0" w:color="000000"/>
-              <w:left w:val="single" w:sz="4" w:space="0" w:color="000000"/>
-              <w:bottom w:val="single" w:sz="4" w:space="0" w:color="000000"/>
-              <w:right w:val="single" w:sz="4" w:space="0" w:color="000000"/>
-            </w:tcBorders>
-            <w:shd w:val="clear" w:color="auto" w:fill="auto"/>
-            <w:tcMar>
-              <w:top w:w="80" w:type="dxa"/>
-              <w:left w:w="80" w:type="dxa"/>
-              <w:bottom w:w="80" w:type="dxa"/>
-              <w:right w:w="80" w:type="dxa"/>
-            </w:tcMar>
-          </w:tcPr>
-          <w:p>
+              <w:top w:val="single" w:color="000000" w:sz="4" w:space="0"/>
+              <w:left w:val="single" w:color="000000" w:sz="4" w:space="0"/>
+              <w:bottom w:val="single" w:color="000000" w:sz="4" w:space="0"/>
+              <w:right w:val="single" w:color="000000" w:sz="4" w:space="0"/>
+            </w:tcBorders>
+            <w:shd w:val="clear" w:color="auto" w:fill="auto"/>
+            <w:tcMar>
+              <w:top w:w="80" w:type="dxa"/>
+              <w:left w:w="80" w:type="dxa"/>
+              <w:bottom w:w="80" w:type="dxa"/>
+              <w:right w:w="80" w:type="dxa"/>
+            </w:tcMar>
+          </w:tcPr>
+          <w:p wp14:textId="77777777">
             <w:pPr>
               <w:pStyle w:val="Corps"/>
             </w:pPr>
@@ -2179,20 +2181,20 @@
           <w:tcPr>
             <w:tcW w:w="1590" w:type="dxa"/>
             <w:tcBorders>
-              <w:top w:val="single" w:sz="4" w:space="0" w:color="000000"/>
-              <w:left w:val="single" w:sz="4" w:space="0" w:color="000000"/>
-              <w:bottom w:val="single" w:sz="4" w:space="0" w:color="000000"/>
-              <w:right w:val="single" w:sz="4" w:space="0" w:color="000000"/>
-            </w:tcBorders>
-            <w:shd w:val="clear" w:color="auto" w:fill="auto"/>
-            <w:tcMar>
-              <w:top w:w="80" w:type="dxa"/>
-              <w:left w:w="80" w:type="dxa"/>
-              <w:bottom w:w="80" w:type="dxa"/>
-              <w:right w:w="80" w:type="dxa"/>
-            </w:tcMar>
-          </w:tcPr>
-          <w:p>
+              <w:top w:val="single" w:color="000000" w:sz="4" w:space="0"/>
+              <w:left w:val="single" w:color="000000" w:sz="4" w:space="0"/>
+              <w:bottom w:val="single" w:color="000000" w:sz="4" w:space="0"/>
+              <w:right w:val="single" w:color="000000" w:sz="4" w:space="0"/>
+            </w:tcBorders>
+            <w:shd w:val="clear" w:color="auto" w:fill="auto"/>
+            <w:tcMar>
+              <w:top w:w="80" w:type="dxa"/>
+              <w:left w:w="80" w:type="dxa"/>
+              <w:bottom w:w="80" w:type="dxa"/>
+              <w:right w:w="80" w:type="dxa"/>
+            </w:tcMar>
+          </w:tcPr>
+          <w:p wp14:textId="77777777">
             <w:pPr>
               <w:pStyle w:val="Corps"/>
             </w:pPr>
@@ -2206,7 +2208,7 @@
           </w:p>
         </w:tc>
       </w:tr>
-      <w:tr>
+      <w:tr xmlns:wp14="http://schemas.microsoft.com/office/word/2010/wordml" wp14:textId="77777777">
         <w:tblPrEx>
           <w:tblCellMar>
             <w:top w:w="0" w:type="dxa"/>
@@ -2222,20 +2224,20 @@
           <w:tcPr>
             <w:tcW w:w="1710" w:type="dxa"/>
             <w:tcBorders>
-              <w:top w:val="single" w:sz="4" w:space="0" w:color="000000"/>
-              <w:left w:val="single" w:sz="4" w:space="0" w:color="000000"/>
-              <w:bottom w:val="single" w:sz="4" w:space="0" w:color="000000"/>
-              <w:right w:val="single" w:sz="4" w:space="0" w:color="000000"/>
-            </w:tcBorders>
-            <w:shd w:val="clear" w:color="auto" w:fill="auto"/>
-            <w:tcMar>
-              <w:top w:w="80" w:type="dxa"/>
-              <w:left w:w="80" w:type="dxa"/>
-              <w:bottom w:w="80" w:type="dxa"/>
-              <w:right w:w="80" w:type="dxa"/>
-            </w:tcMar>
-          </w:tcPr>
-          <w:p>
+              <w:top w:val="single" w:color="000000" w:sz="4" w:space="0"/>
+              <w:left w:val="single" w:color="000000" w:sz="4" w:space="0"/>
+              <w:bottom w:val="single" w:color="000000" w:sz="4" w:space="0"/>
+              <w:right w:val="single" w:color="000000" w:sz="4" w:space="0"/>
+            </w:tcBorders>
+            <w:shd w:val="clear" w:color="auto" w:fill="auto"/>
+            <w:tcMar>
+              <w:top w:w="80" w:type="dxa"/>
+              <w:left w:w="80" w:type="dxa"/>
+              <w:bottom w:w="80" w:type="dxa"/>
+              <w:right w:w="80" w:type="dxa"/>
+            </w:tcMar>
+          </w:tcPr>
+          <w:p wp14:textId="77777777">
             <w:pPr>
               <w:pStyle w:val="Corps"/>
             </w:pPr>
@@ -2252,20 +2254,20 @@
           <w:tcPr>
             <w:tcW w:w="1489" w:type="dxa"/>
             <w:tcBorders>
-              <w:top w:val="single" w:sz="4" w:space="0" w:color="000000"/>
-              <w:left w:val="single" w:sz="4" w:space="0" w:color="000000"/>
-              <w:bottom w:val="single" w:sz="4" w:space="0" w:color="000000"/>
-              <w:right w:val="single" w:sz="4" w:space="0" w:color="000000"/>
-            </w:tcBorders>
-            <w:shd w:val="clear" w:color="auto" w:fill="auto"/>
-            <w:tcMar>
-              <w:top w:w="80" w:type="dxa"/>
-              <w:left w:w="80" w:type="dxa"/>
-              <w:bottom w:w="80" w:type="dxa"/>
-              <w:right w:w="80" w:type="dxa"/>
-            </w:tcMar>
-          </w:tcPr>
-          <w:p>
+              <w:top w:val="single" w:color="000000" w:sz="4" w:space="0"/>
+              <w:left w:val="single" w:color="000000" w:sz="4" w:space="0"/>
+              <w:bottom w:val="single" w:color="000000" w:sz="4" w:space="0"/>
+              <w:right w:val="single" w:color="000000" w:sz="4" w:space="0"/>
+            </w:tcBorders>
+            <w:shd w:val="clear" w:color="auto" w:fill="auto"/>
+            <w:tcMar>
+              <w:top w:w="80" w:type="dxa"/>
+              <w:left w:w="80" w:type="dxa"/>
+              <w:bottom w:w="80" w:type="dxa"/>
+              <w:right w:w="80" w:type="dxa"/>
+            </w:tcMar>
+          </w:tcPr>
+          <w:p wp14:textId="77777777">
             <w:pPr>
               <w:pStyle w:val="Corps"/>
             </w:pPr>
@@ -2282,20 +2284,20 @@
           <w:tcPr>
             <w:tcW w:w="1590" w:type="dxa"/>
             <w:tcBorders>
-              <w:top w:val="single" w:sz="4" w:space="0" w:color="000000"/>
-              <w:left w:val="single" w:sz="4" w:space="0" w:color="000000"/>
-              <w:bottom w:val="single" w:sz="4" w:space="0" w:color="000000"/>
-              <w:right w:val="single" w:sz="4" w:space="0" w:color="000000"/>
-            </w:tcBorders>
-            <w:shd w:val="clear" w:color="auto" w:fill="auto"/>
-            <w:tcMar>
-              <w:top w:w="80" w:type="dxa"/>
-              <w:left w:w="80" w:type="dxa"/>
-              <w:bottom w:w="80" w:type="dxa"/>
-              <w:right w:w="80" w:type="dxa"/>
-            </w:tcMar>
-          </w:tcPr>
-          <w:p>
+              <w:top w:val="single" w:color="000000" w:sz="4" w:space="0"/>
+              <w:left w:val="single" w:color="000000" w:sz="4" w:space="0"/>
+              <w:bottom w:val="single" w:color="000000" w:sz="4" w:space="0"/>
+              <w:right w:val="single" w:color="000000" w:sz="4" w:space="0"/>
+            </w:tcBorders>
+            <w:shd w:val="clear" w:color="auto" w:fill="auto"/>
+            <w:tcMar>
+              <w:top w:w="80" w:type="dxa"/>
+              <w:left w:w="80" w:type="dxa"/>
+              <w:bottom w:w="80" w:type="dxa"/>
+              <w:right w:w="80" w:type="dxa"/>
+            </w:tcMar>
+          </w:tcPr>
+          <w:p wp14:textId="77777777">
             <w:pPr>
               <w:pStyle w:val="Corps"/>
             </w:pPr>
@@ -2309,7 +2311,7 @@
           </w:p>
         </w:tc>
       </w:tr>
-      <w:tr>
+      <w:tr xmlns:wp14="http://schemas.microsoft.com/office/word/2010/wordml" wp14:textId="77777777">
         <w:tblPrEx>
           <w:tblCellMar>
             <w:top w:w="0" w:type="dxa"/>
@@ -2325,20 +2327,20 @@
           <w:tcPr>
             <w:tcW w:w="1710" w:type="dxa"/>
             <w:tcBorders>
-              <w:top w:val="single" w:sz="4" w:space="0" w:color="000000"/>
-              <w:left w:val="single" w:sz="4" w:space="0" w:color="000000"/>
-              <w:bottom w:val="single" w:sz="4" w:space="0" w:color="000000"/>
-              <w:right w:val="single" w:sz="4" w:space="0" w:color="000000"/>
-            </w:tcBorders>
-            <w:shd w:val="clear" w:color="auto" w:fill="auto"/>
-            <w:tcMar>
-              <w:top w:w="80" w:type="dxa"/>
-              <w:left w:w="80" w:type="dxa"/>
-              <w:bottom w:w="80" w:type="dxa"/>
-              <w:right w:w="80" w:type="dxa"/>
-            </w:tcMar>
-          </w:tcPr>
-          <w:p>
+              <w:top w:val="single" w:color="000000" w:sz="4" w:space="0"/>
+              <w:left w:val="single" w:color="000000" w:sz="4" w:space="0"/>
+              <w:bottom w:val="single" w:color="000000" w:sz="4" w:space="0"/>
+              <w:right w:val="single" w:color="000000" w:sz="4" w:space="0"/>
+            </w:tcBorders>
+            <w:shd w:val="clear" w:color="auto" w:fill="auto"/>
+            <w:tcMar>
+              <w:top w:w="80" w:type="dxa"/>
+              <w:left w:w="80" w:type="dxa"/>
+              <w:bottom w:w="80" w:type="dxa"/>
+              <w:right w:w="80" w:type="dxa"/>
+            </w:tcMar>
+          </w:tcPr>
+          <w:p wp14:textId="77777777">
             <w:pPr>
               <w:pStyle w:val="Corps"/>
             </w:pPr>
@@ -2355,20 +2357,20 @@
           <w:tcPr>
             <w:tcW w:w="1489" w:type="dxa"/>
             <w:tcBorders>
-              <w:top w:val="single" w:sz="4" w:space="0" w:color="000000"/>
-              <w:left w:val="single" w:sz="4" w:space="0" w:color="000000"/>
-              <w:bottom w:val="single" w:sz="4" w:space="0" w:color="000000"/>
-              <w:right w:val="single" w:sz="4" w:space="0" w:color="000000"/>
-            </w:tcBorders>
-            <w:shd w:val="clear" w:color="auto" w:fill="auto"/>
-            <w:tcMar>
-              <w:top w:w="80" w:type="dxa"/>
-              <w:left w:w="80" w:type="dxa"/>
-              <w:bottom w:w="80" w:type="dxa"/>
-              <w:right w:w="80" w:type="dxa"/>
-            </w:tcMar>
-          </w:tcPr>
-          <w:p>
+              <w:top w:val="single" w:color="000000" w:sz="4" w:space="0"/>
+              <w:left w:val="single" w:color="000000" w:sz="4" w:space="0"/>
+              <w:bottom w:val="single" w:color="000000" w:sz="4" w:space="0"/>
+              <w:right w:val="single" w:color="000000" w:sz="4" w:space="0"/>
+            </w:tcBorders>
+            <w:shd w:val="clear" w:color="auto" w:fill="auto"/>
+            <w:tcMar>
+              <w:top w:w="80" w:type="dxa"/>
+              <w:left w:w="80" w:type="dxa"/>
+              <w:bottom w:w="80" w:type="dxa"/>
+              <w:right w:w="80" w:type="dxa"/>
+            </w:tcMar>
+          </w:tcPr>
+          <w:p wp14:textId="77777777">
             <w:pPr>
               <w:pStyle w:val="Corps"/>
             </w:pPr>
@@ -2385,20 +2387,20 @@
           <w:tcPr>
             <w:tcW w:w="1590" w:type="dxa"/>
             <w:tcBorders>
-              <w:top w:val="single" w:sz="4" w:space="0" w:color="000000"/>
-              <w:left w:val="single" w:sz="4" w:space="0" w:color="000000"/>
-              <w:bottom w:val="single" w:sz="4" w:space="0" w:color="000000"/>
-              <w:right w:val="single" w:sz="4" w:space="0" w:color="000000"/>
-            </w:tcBorders>
-            <w:shd w:val="clear" w:color="auto" w:fill="auto"/>
-            <w:tcMar>
-              <w:top w:w="80" w:type="dxa"/>
-              <w:left w:w="80" w:type="dxa"/>
-              <w:bottom w:w="80" w:type="dxa"/>
-              <w:right w:w="80" w:type="dxa"/>
-            </w:tcMar>
-          </w:tcPr>
-          <w:p>
+              <w:top w:val="single" w:color="000000" w:sz="4" w:space="0"/>
+              <w:left w:val="single" w:color="000000" w:sz="4" w:space="0"/>
+              <w:bottom w:val="single" w:color="000000" w:sz="4" w:space="0"/>
+              <w:right w:val="single" w:color="000000" w:sz="4" w:space="0"/>
+            </w:tcBorders>
+            <w:shd w:val="clear" w:color="auto" w:fill="auto"/>
+            <w:tcMar>
+              <w:top w:w="80" w:type="dxa"/>
+              <w:left w:w="80" w:type="dxa"/>
+              <w:bottom w:w="80" w:type="dxa"/>
+              <w:right w:w="80" w:type="dxa"/>
+            </w:tcMar>
+          </w:tcPr>
+          <w:p wp14:textId="77777777">
             <w:pPr>
               <w:pStyle w:val="Corps"/>
             </w:pPr>
@@ -2412,7 +2414,7 @@
           </w:p>
         </w:tc>
       </w:tr>
-      <w:tr>
+      <w:tr xmlns:wp14="http://schemas.microsoft.com/office/word/2010/wordml" wp14:textId="77777777">
         <w:tblPrEx>
           <w:tblCellMar>
             <w:top w:w="0" w:type="dxa"/>
@@ -2428,20 +2430,20 @@
           <w:tcPr>
             <w:tcW w:w="1710" w:type="dxa"/>
             <w:tcBorders>
-              <w:top w:val="single" w:sz="4" w:space="0" w:color="000000"/>
-              <w:left w:val="single" w:sz="4" w:space="0" w:color="000000"/>
-              <w:bottom w:val="single" w:sz="4" w:space="0" w:color="000000"/>
-              <w:right w:val="single" w:sz="4" w:space="0" w:color="000000"/>
-            </w:tcBorders>
-            <w:shd w:val="clear" w:color="auto" w:fill="auto"/>
-            <w:tcMar>
-              <w:top w:w="80" w:type="dxa"/>
-              <w:left w:w="80" w:type="dxa"/>
-              <w:bottom w:w="80" w:type="dxa"/>
-              <w:right w:w="80" w:type="dxa"/>
-            </w:tcMar>
-          </w:tcPr>
-          <w:p>
+              <w:top w:val="single" w:color="000000" w:sz="4" w:space="0"/>
+              <w:left w:val="single" w:color="000000" w:sz="4" w:space="0"/>
+              <w:bottom w:val="single" w:color="000000" w:sz="4" w:space="0"/>
+              <w:right w:val="single" w:color="000000" w:sz="4" w:space="0"/>
+            </w:tcBorders>
+            <w:shd w:val="clear" w:color="auto" w:fill="auto"/>
+            <w:tcMar>
+              <w:top w:w="80" w:type="dxa"/>
+              <w:left w:w="80" w:type="dxa"/>
+              <w:bottom w:w="80" w:type="dxa"/>
+              <w:right w:w="80" w:type="dxa"/>
+            </w:tcMar>
+          </w:tcPr>
+          <w:p wp14:textId="77777777">
             <w:pPr>
               <w:pStyle w:val="Corps"/>
             </w:pPr>
@@ -2458,20 +2460,20 @@
           <w:tcPr>
             <w:tcW w:w="1489" w:type="dxa"/>
             <w:tcBorders>
-              <w:top w:val="single" w:sz="4" w:space="0" w:color="000000"/>
-              <w:left w:val="single" w:sz="4" w:space="0" w:color="000000"/>
-              <w:bottom w:val="single" w:sz="4" w:space="0" w:color="000000"/>
-              <w:right w:val="single" w:sz="4" w:space="0" w:color="000000"/>
-            </w:tcBorders>
-            <w:shd w:val="clear" w:color="auto" w:fill="auto"/>
-            <w:tcMar>
-              <w:top w:w="80" w:type="dxa"/>
-              <w:left w:w="80" w:type="dxa"/>
-              <w:bottom w:w="80" w:type="dxa"/>
-              <w:right w:w="80" w:type="dxa"/>
-            </w:tcMar>
-          </w:tcPr>
-          <w:p>
+              <w:top w:val="single" w:color="000000" w:sz="4" w:space="0"/>
+              <w:left w:val="single" w:color="000000" w:sz="4" w:space="0"/>
+              <w:bottom w:val="single" w:color="000000" w:sz="4" w:space="0"/>
+              <w:right w:val="single" w:color="000000" w:sz="4" w:space="0"/>
+            </w:tcBorders>
+            <w:shd w:val="clear" w:color="auto" w:fill="auto"/>
+            <w:tcMar>
+              <w:top w:w="80" w:type="dxa"/>
+              <w:left w:w="80" w:type="dxa"/>
+              <w:bottom w:w="80" w:type="dxa"/>
+              <w:right w:w="80" w:type="dxa"/>
+            </w:tcMar>
+          </w:tcPr>
+          <w:p wp14:textId="77777777">
             <w:pPr>
               <w:pStyle w:val="Corps"/>
             </w:pPr>
@@ -2488,20 +2490,20 @@
           <w:tcPr>
             <w:tcW w:w="1590" w:type="dxa"/>
             <w:tcBorders>
-              <w:top w:val="single" w:sz="4" w:space="0" w:color="000000"/>
-              <w:left w:val="single" w:sz="4" w:space="0" w:color="000000"/>
-              <w:bottom w:val="single" w:sz="4" w:space="0" w:color="000000"/>
-              <w:right w:val="single" w:sz="4" w:space="0" w:color="000000"/>
-            </w:tcBorders>
-            <w:shd w:val="clear" w:color="auto" w:fill="auto"/>
-            <w:tcMar>
-              <w:top w:w="80" w:type="dxa"/>
-              <w:left w:w="80" w:type="dxa"/>
-              <w:bottom w:w="80" w:type="dxa"/>
-              <w:right w:w="80" w:type="dxa"/>
-            </w:tcMar>
-          </w:tcPr>
-          <w:p>
+              <w:top w:val="single" w:color="000000" w:sz="4" w:space="0"/>
+              <w:left w:val="single" w:color="000000" w:sz="4" w:space="0"/>
+              <w:bottom w:val="single" w:color="000000" w:sz="4" w:space="0"/>
+              <w:right w:val="single" w:color="000000" w:sz="4" w:space="0"/>
+            </w:tcBorders>
+            <w:shd w:val="clear" w:color="auto" w:fill="auto"/>
+            <w:tcMar>
+              <w:top w:w="80" w:type="dxa"/>
+              <w:left w:w="80" w:type="dxa"/>
+              <w:bottom w:w="80" w:type="dxa"/>
+              <w:right w:w="80" w:type="dxa"/>
+            </w:tcMar>
+          </w:tcPr>
+          <w:p wp14:textId="77777777">
             <w:pPr>
               <w:pStyle w:val="Corps"/>
             </w:pPr>
@@ -2515,7 +2517,7 @@
           </w:p>
         </w:tc>
       </w:tr>
-      <w:tr>
+      <w:tr xmlns:wp14="http://schemas.microsoft.com/office/word/2010/wordml" wp14:textId="77777777">
         <w:tblPrEx>
           <w:tblCellMar>
             <w:top w:w="0" w:type="dxa"/>
@@ -2531,20 +2533,20 @@
           <w:tcPr>
             <w:tcW w:w="1710" w:type="dxa"/>
             <w:tcBorders>
-              <w:top w:val="single" w:sz="4" w:space="0" w:color="000000"/>
-              <w:left w:val="single" w:sz="4" w:space="0" w:color="000000"/>
-              <w:bottom w:val="single" w:sz="4" w:space="0" w:color="000000"/>
-              <w:right w:val="single" w:sz="4" w:space="0" w:color="000000"/>
-            </w:tcBorders>
-            <w:shd w:val="clear" w:color="auto" w:fill="auto"/>
-            <w:tcMar>
-              <w:top w:w="80" w:type="dxa"/>
-              <w:left w:w="80" w:type="dxa"/>
-              <w:bottom w:w="80" w:type="dxa"/>
-              <w:right w:w="80" w:type="dxa"/>
-            </w:tcMar>
-          </w:tcPr>
-          <w:p>
+              <w:top w:val="single" w:color="000000" w:sz="4" w:space="0"/>
+              <w:left w:val="single" w:color="000000" w:sz="4" w:space="0"/>
+              <w:bottom w:val="single" w:color="000000" w:sz="4" w:space="0"/>
+              <w:right w:val="single" w:color="000000" w:sz="4" w:space="0"/>
+            </w:tcBorders>
+            <w:shd w:val="clear" w:color="auto" w:fill="auto"/>
+            <w:tcMar>
+              <w:top w:w="80" w:type="dxa"/>
+              <w:left w:w="80" w:type="dxa"/>
+              <w:bottom w:w="80" w:type="dxa"/>
+              <w:right w:w="80" w:type="dxa"/>
+            </w:tcMar>
+          </w:tcPr>
+          <w:p wp14:textId="77777777">
             <w:pPr>
               <w:pStyle w:val="Corps"/>
             </w:pPr>
@@ -2561,20 +2563,20 @@
           <w:tcPr>
             <w:tcW w:w="1489" w:type="dxa"/>
             <w:tcBorders>
-              <w:top w:val="single" w:sz="4" w:space="0" w:color="000000"/>
-              <w:left w:val="single" w:sz="4" w:space="0" w:color="000000"/>
-              <w:bottom w:val="single" w:sz="4" w:space="0" w:color="000000"/>
-              <w:right w:val="single" w:sz="4" w:space="0" w:color="000000"/>
-            </w:tcBorders>
-            <w:shd w:val="clear" w:color="auto" w:fill="auto"/>
-            <w:tcMar>
-              <w:top w:w="80" w:type="dxa"/>
-              <w:left w:w="80" w:type="dxa"/>
-              <w:bottom w:w="80" w:type="dxa"/>
-              <w:right w:w="80" w:type="dxa"/>
-            </w:tcMar>
-          </w:tcPr>
-          <w:p>
+              <w:top w:val="single" w:color="000000" w:sz="4" w:space="0"/>
+              <w:left w:val="single" w:color="000000" w:sz="4" w:space="0"/>
+              <w:bottom w:val="single" w:color="000000" w:sz="4" w:space="0"/>
+              <w:right w:val="single" w:color="000000" w:sz="4" w:space="0"/>
+            </w:tcBorders>
+            <w:shd w:val="clear" w:color="auto" w:fill="auto"/>
+            <w:tcMar>
+              <w:top w:w="80" w:type="dxa"/>
+              <w:left w:w="80" w:type="dxa"/>
+              <w:bottom w:w="80" w:type="dxa"/>
+              <w:right w:w="80" w:type="dxa"/>
+            </w:tcMar>
+          </w:tcPr>
+          <w:p wp14:textId="77777777">
             <w:pPr>
               <w:pStyle w:val="Corps"/>
             </w:pPr>
@@ -2591,20 +2593,20 @@
           <w:tcPr>
             <w:tcW w:w="1590" w:type="dxa"/>
             <w:tcBorders>
-              <w:top w:val="single" w:sz="4" w:space="0" w:color="000000"/>
-              <w:left w:val="single" w:sz="4" w:space="0" w:color="000000"/>
-              <w:bottom w:val="single" w:sz="4" w:space="0" w:color="000000"/>
-              <w:right w:val="single" w:sz="4" w:space="0" w:color="000000"/>
-            </w:tcBorders>
-            <w:shd w:val="clear" w:color="auto" w:fill="auto"/>
-            <w:tcMar>
-              <w:top w:w="80" w:type="dxa"/>
-              <w:left w:w="80" w:type="dxa"/>
-              <w:bottom w:w="80" w:type="dxa"/>
-              <w:right w:w="80" w:type="dxa"/>
-            </w:tcMar>
-          </w:tcPr>
-          <w:p>
+              <w:top w:val="single" w:color="000000" w:sz="4" w:space="0"/>
+              <w:left w:val="single" w:color="000000" w:sz="4" w:space="0"/>
+              <w:bottom w:val="single" w:color="000000" w:sz="4" w:space="0"/>
+              <w:right w:val="single" w:color="000000" w:sz="4" w:space="0"/>
+            </w:tcBorders>
+            <w:shd w:val="clear" w:color="auto" w:fill="auto"/>
+            <w:tcMar>
+              <w:top w:w="80" w:type="dxa"/>
+              <w:left w:w="80" w:type="dxa"/>
+              <w:bottom w:w="80" w:type="dxa"/>
+              <w:right w:w="80" w:type="dxa"/>
+            </w:tcMar>
+          </w:tcPr>
+          <w:p wp14:textId="77777777">
             <w:pPr>
               <w:pStyle w:val="Corps"/>
             </w:pPr>
@@ -2618,7 +2620,7 @@
           </w:p>
         </w:tc>
       </w:tr>
-      <w:tr>
+      <w:tr xmlns:wp14="http://schemas.microsoft.com/office/word/2010/wordml" wp14:textId="77777777">
         <w:tblPrEx>
           <w:tblCellMar>
             <w:top w:w="0" w:type="dxa"/>
@@ -2634,20 +2636,20 @@
           <w:tcPr>
             <w:tcW w:w="1710" w:type="dxa"/>
             <w:tcBorders>
-              <w:top w:val="single" w:sz="4" w:space="0" w:color="000000"/>
-              <w:left w:val="single" w:sz="4" w:space="0" w:color="000000"/>
-              <w:bottom w:val="single" w:sz="4" w:space="0" w:color="000000"/>
-              <w:right w:val="single" w:sz="4" w:space="0" w:color="000000"/>
-            </w:tcBorders>
-            <w:shd w:val="clear" w:color="auto" w:fill="auto"/>
-            <w:tcMar>
-              <w:top w:w="80" w:type="dxa"/>
-              <w:left w:w="80" w:type="dxa"/>
-              <w:bottom w:w="80" w:type="dxa"/>
-              <w:right w:w="80" w:type="dxa"/>
-            </w:tcMar>
-          </w:tcPr>
-          <w:p>
+              <w:top w:val="single" w:color="000000" w:sz="4" w:space="0"/>
+              <w:left w:val="single" w:color="000000" w:sz="4" w:space="0"/>
+              <w:bottom w:val="single" w:color="000000" w:sz="4" w:space="0"/>
+              <w:right w:val="single" w:color="000000" w:sz="4" w:space="0"/>
+            </w:tcBorders>
+            <w:shd w:val="clear" w:color="auto" w:fill="auto"/>
+            <w:tcMar>
+              <w:top w:w="80" w:type="dxa"/>
+              <w:left w:w="80" w:type="dxa"/>
+              <w:bottom w:w="80" w:type="dxa"/>
+              <w:right w:w="80" w:type="dxa"/>
+            </w:tcMar>
+          </w:tcPr>
+          <w:p wp14:textId="77777777">
             <w:pPr>
               <w:pStyle w:val="Corps"/>
             </w:pPr>
@@ -2664,20 +2666,20 @@
           <w:tcPr>
             <w:tcW w:w="1489" w:type="dxa"/>
             <w:tcBorders>
-              <w:top w:val="single" w:sz="4" w:space="0" w:color="000000"/>
-              <w:left w:val="single" w:sz="4" w:space="0" w:color="000000"/>
-              <w:bottom w:val="single" w:sz="4" w:space="0" w:color="000000"/>
-              <w:right w:val="single" w:sz="4" w:space="0" w:color="000000"/>
-            </w:tcBorders>
-            <w:shd w:val="clear" w:color="auto" w:fill="auto"/>
-            <w:tcMar>
-              <w:top w:w="80" w:type="dxa"/>
-              <w:left w:w="80" w:type="dxa"/>
-              <w:bottom w:w="80" w:type="dxa"/>
-              <w:right w:w="80" w:type="dxa"/>
-            </w:tcMar>
-          </w:tcPr>
-          <w:p>
+              <w:top w:val="single" w:color="000000" w:sz="4" w:space="0"/>
+              <w:left w:val="single" w:color="000000" w:sz="4" w:space="0"/>
+              <w:bottom w:val="single" w:color="000000" w:sz="4" w:space="0"/>
+              <w:right w:val="single" w:color="000000" w:sz="4" w:space="0"/>
+            </w:tcBorders>
+            <w:shd w:val="clear" w:color="auto" w:fill="auto"/>
+            <w:tcMar>
+              <w:top w:w="80" w:type="dxa"/>
+              <w:left w:w="80" w:type="dxa"/>
+              <w:bottom w:w="80" w:type="dxa"/>
+              <w:right w:w="80" w:type="dxa"/>
+            </w:tcMar>
+          </w:tcPr>
+          <w:p wp14:textId="77777777">
             <w:pPr>
               <w:pStyle w:val="Corps"/>
             </w:pPr>
@@ -2694,20 +2696,20 @@
           <w:tcPr>
             <w:tcW w:w="1590" w:type="dxa"/>
             <w:tcBorders>
-              <w:top w:val="single" w:sz="4" w:space="0" w:color="000000"/>
-              <w:left w:val="single" w:sz="4" w:space="0" w:color="000000"/>
-              <w:bottom w:val="single" w:sz="4" w:space="0" w:color="000000"/>
-              <w:right w:val="single" w:sz="4" w:space="0" w:color="000000"/>
-            </w:tcBorders>
-            <w:shd w:val="clear" w:color="auto" w:fill="auto"/>
-            <w:tcMar>
-              <w:top w:w="80" w:type="dxa"/>
-              <w:left w:w="80" w:type="dxa"/>
-              <w:bottom w:w="80" w:type="dxa"/>
-              <w:right w:w="80" w:type="dxa"/>
-            </w:tcMar>
-          </w:tcPr>
-          <w:p>
+              <w:top w:val="single" w:color="000000" w:sz="4" w:space="0"/>
+              <w:left w:val="single" w:color="000000" w:sz="4" w:space="0"/>
+              <w:bottom w:val="single" w:color="000000" w:sz="4" w:space="0"/>
+              <w:right w:val="single" w:color="000000" w:sz="4" w:space="0"/>
+            </w:tcBorders>
+            <w:shd w:val="clear" w:color="auto" w:fill="auto"/>
+            <w:tcMar>
+              <w:top w:w="80" w:type="dxa"/>
+              <w:left w:w="80" w:type="dxa"/>
+              <w:bottom w:w="80" w:type="dxa"/>
+              <w:right w:w="80" w:type="dxa"/>
+            </w:tcMar>
+          </w:tcPr>
+          <w:p wp14:textId="77777777">
             <w:pPr>
               <w:pStyle w:val="Corps"/>
             </w:pPr>
@@ -2721,7 +2723,7 @@
           </w:p>
         </w:tc>
       </w:tr>
-      <w:tr>
+      <w:tr xmlns:wp14="http://schemas.microsoft.com/office/word/2010/wordml" wp14:textId="77777777">
         <w:tblPrEx>
           <w:tblCellMar>
             <w:top w:w="0" w:type="dxa"/>
@@ -2737,20 +2739,20 @@
           <w:tcPr>
             <w:tcW w:w="1710" w:type="dxa"/>
             <w:tcBorders>
-              <w:top w:val="single" w:sz="4" w:space="0" w:color="000000"/>
-              <w:left w:val="single" w:sz="4" w:space="0" w:color="000000"/>
-              <w:bottom w:val="single" w:sz="4" w:space="0" w:color="000000"/>
-              <w:right w:val="single" w:sz="4" w:space="0" w:color="000000"/>
-            </w:tcBorders>
-            <w:shd w:val="clear" w:color="auto" w:fill="auto"/>
-            <w:tcMar>
-              <w:top w:w="80" w:type="dxa"/>
-              <w:left w:w="80" w:type="dxa"/>
-              <w:bottom w:w="80" w:type="dxa"/>
-              <w:right w:w="80" w:type="dxa"/>
-            </w:tcMar>
-          </w:tcPr>
-          <w:p>
+              <w:top w:val="single" w:color="000000" w:sz="4" w:space="0"/>
+              <w:left w:val="single" w:color="000000" w:sz="4" w:space="0"/>
+              <w:bottom w:val="single" w:color="000000" w:sz="4" w:space="0"/>
+              <w:right w:val="single" w:color="000000" w:sz="4" w:space="0"/>
+            </w:tcBorders>
+            <w:shd w:val="clear" w:color="auto" w:fill="auto"/>
+            <w:tcMar>
+              <w:top w:w="80" w:type="dxa"/>
+              <w:left w:w="80" w:type="dxa"/>
+              <w:bottom w:w="80" w:type="dxa"/>
+              <w:right w:w="80" w:type="dxa"/>
+            </w:tcMar>
+          </w:tcPr>
+          <w:p wp14:textId="77777777">
             <w:pPr>
               <w:pStyle w:val="Corps"/>
             </w:pPr>
@@ -2767,20 +2769,20 @@
           <w:tcPr>
             <w:tcW w:w="1489" w:type="dxa"/>
             <w:tcBorders>
-              <w:top w:val="single" w:sz="4" w:space="0" w:color="000000"/>
-              <w:left w:val="single" w:sz="4" w:space="0" w:color="000000"/>
-              <w:bottom w:val="single" w:sz="4" w:space="0" w:color="000000"/>
-              <w:right w:val="single" w:sz="4" w:space="0" w:color="000000"/>
-            </w:tcBorders>
-            <w:shd w:val="clear" w:color="auto" w:fill="auto"/>
-            <w:tcMar>
-              <w:top w:w="80" w:type="dxa"/>
-              <w:left w:w="80" w:type="dxa"/>
-              <w:bottom w:w="80" w:type="dxa"/>
-              <w:right w:w="80" w:type="dxa"/>
-            </w:tcMar>
-          </w:tcPr>
-          <w:p>
+              <w:top w:val="single" w:color="000000" w:sz="4" w:space="0"/>
+              <w:left w:val="single" w:color="000000" w:sz="4" w:space="0"/>
+              <w:bottom w:val="single" w:color="000000" w:sz="4" w:space="0"/>
+              <w:right w:val="single" w:color="000000" w:sz="4" w:space="0"/>
+            </w:tcBorders>
+            <w:shd w:val="clear" w:color="auto" w:fill="auto"/>
+            <w:tcMar>
+              <w:top w:w="80" w:type="dxa"/>
+              <w:left w:w="80" w:type="dxa"/>
+              <w:bottom w:w="80" w:type="dxa"/>
+              <w:right w:w="80" w:type="dxa"/>
+            </w:tcMar>
+          </w:tcPr>
+          <w:p wp14:textId="77777777">
             <w:pPr>
               <w:pStyle w:val="Corps"/>
             </w:pPr>
@@ -2797,20 +2799,20 @@
           <w:tcPr>
             <w:tcW w:w="1590" w:type="dxa"/>
             <w:tcBorders>
-              <w:top w:val="single" w:sz="4" w:space="0" w:color="000000"/>
-              <w:left w:val="single" w:sz="4" w:space="0" w:color="000000"/>
-              <w:bottom w:val="single" w:sz="4" w:space="0" w:color="000000"/>
-              <w:right w:val="single" w:sz="4" w:space="0" w:color="000000"/>
-            </w:tcBorders>
-            <w:shd w:val="clear" w:color="auto" w:fill="auto"/>
-            <w:tcMar>
-              <w:top w:w="80" w:type="dxa"/>
-              <w:left w:w="80" w:type="dxa"/>
-              <w:bottom w:w="80" w:type="dxa"/>
-              <w:right w:w="80" w:type="dxa"/>
-            </w:tcMar>
-          </w:tcPr>
-          <w:p>
+              <w:top w:val="single" w:color="000000" w:sz="4" w:space="0"/>
+              <w:left w:val="single" w:color="000000" w:sz="4" w:space="0"/>
+              <w:bottom w:val="single" w:color="000000" w:sz="4" w:space="0"/>
+              <w:right w:val="single" w:color="000000" w:sz="4" w:space="0"/>
+            </w:tcBorders>
+            <w:shd w:val="clear" w:color="auto" w:fill="auto"/>
+            <w:tcMar>
+              <w:top w:w="80" w:type="dxa"/>
+              <w:left w:w="80" w:type="dxa"/>
+              <w:bottom w:w="80" w:type="dxa"/>
+              <w:right w:w="80" w:type="dxa"/>
+            </w:tcMar>
+          </w:tcPr>
+          <w:p wp14:textId="77777777">
             <w:pPr>
               <w:pStyle w:val="Corps"/>
             </w:pPr>
@@ -2824,7 +2826,7 @@
           </w:p>
         </w:tc>
       </w:tr>
-      <w:tr>
+      <w:tr xmlns:wp14="http://schemas.microsoft.com/office/word/2010/wordml" wp14:textId="77777777">
         <w:tblPrEx>
           <w:tblCellMar>
             <w:top w:w="0" w:type="dxa"/>
@@ -2840,20 +2842,20 @@
           <w:tcPr>
             <w:tcW w:w="1710" w:type="dxa"/>
             <w:tcBorders>
-              <w:top w:val="single" w:sz="4" w:space="0" w:color="000000"/>
-              <w:left w:val="single" w:sz="4" w:space="0" w:color="000000"/>
-              <w:bottom w:val="single" w:sz="4" w:space="0" w:color="000000"/>
-              <w:right w:val="single" w:sz="4" w:space="0" w:color="000000"/>
-            </w:tcBorders>
-            <w:shd w:val="clear" w:color="auto" w:fill="auto"/>
-            <w:tcMar>
-              <w:top w:w="80" w:type="dxa"/>
-              <w:left w:w="80" w:type="dxa"/>
-              <w:bottom w:w="80" w:type="dxa"/>
-              <w:right w:w="80" w:type="dxa"/>
-            </w:tcMar>
-          </w:tcPr>
-          <w:p>
+              <w:top w:val="single" w:color="000000" w:sz="4" w:space="0"/>
+              <w:left w:val="single" w:color="000000" w:sz="4" w:space="0"/>
+              <w:bottom w:val="single" w:color="000000" w:sz="4" w:space="0"/>
+              <w:right w:val="single" w:color="000000" w:sz="4" w:space="0"/>
+            </w:tcBorders>
+            <w:shd w:val="clear" w:color="auto" w:fill="auto"/>
+            <w:tcMar>
+              <w:top w:w="80" w:type="dxa"/>
+              <w:left w:w="80" w:type="dxa"/>
+              <w:bottom w:w="80" w:type="dxa"/>
+              <w:right w:w="80" w:type="dxa"/>
+            </w:tcMar>
+          </w:tcPr>
+          <w:p wp14:textId="77777777">
             <w:pPr>
               <w:pStyle w:val="Corps"/>
             </w:pPr>
@@ -2870,20 +2872,20 @@
           <w:tcPr>
             <w:tcW w:w="1489" w:type="dxa"/>
             <w:tcBorders>
-              <w:top w:val="single" w:sz="4" w:space="0" w:color="000000"/>
-              <w:left w:val="single" w:sz="4" w:space="0" w:color="000000"/>
-              <w:bottom w:val="single" w:sz="4" w:space="0" w:color="000000"/>
-              <w:right w:val="single" w:sz="4" w:space="0" w:color="000000"/>
-            </w:tcBorders>
-            <w:shd w:val="clear" w:color="auto" w:fill="auto"/>
-            <w:tcMar>
-              <w:top w:w="80" w:type="dxa"/>
-              <w:left w:w="80" w:type="dxa"/>
-              <w:bottom w:w="80" w:type="dxa"/>
-              <w:right w:w="80" w:type="dxa"/>
-            </w:tcMar>
-          </w:tcPr>
-          <w:p>
+              <w:top w:val="single" w:color="000000" w:sz="4" w:space="0"/>
+              <w:left w:val="single" w:color="000000" w:sz="4" w:space="0"/>
+              <w:bottom w:val="single" w:color="000000" w:sz="4" w:space="0"/>
+              <w:right w:val="single" w:color="000000" w:sz="4" w:space="0"/>
+            </w:tcBorders>
+            <w:shd w:val="clear" w:color="auto" w:fill="auto"/>
+            <w:tcMar>
+              <w:top w:w="80" w:type="dxa"/>
+              <w:left w:w="80" w:type="dxa"/>
+              <w:bottom w:w="80" w:type="dxa"/>
+              <w:right w:w="80" w:type="dxa"/>
+            </w:tcMar>
+          </w:tcPr>
+          <w:p wp14:textId="77777777">
             <w:pPr>
               <w:pStyle w:val="Corps"/>
             </w:pPr>
@@ -2900,20 +2902,20 @@
           <w:tcPr>
             <w:tcW w:w="1590" w:type="dxa"/>
             <w:tcBorders>
-              <w:top w:val="single" w:sz="4" w:space="0" w:color="000000"/>
-              <w:left w:val="single" w:sz="4" w:space="0" w:color="000000"/>
-              <w:bottom w:val="single" w:sz="4" w:space="0" w:color="000000"/>
-              <w:right w:val="single" w:sz="4" w:space="0" w:color="000000"/>
-            </w:tcBorders>
-            <w:shd w:val="clear" w:color="auto" w:fill="auto"/>
-            <w:tcMar>
-              <w:top w:w="80" w:type="dxa"/>
-              <w:left w:w="80" w:type="dxa"/>
-              <w:bottom w:w="80" w:type="dxa"/>
-              <w:right w:w="80" w:type="dxa"/>
-            </w:tcMar>
-          </w:tcPr>
-          <w:p>
+              <w:top w:val="single" w:color="000000" w:sz="4" w:space="0"/>
+              <w:left w:val="single" w:color="000000" w:sz="4" w:space="0"/>
+              <w:bottom w:val="single" w:color="000000" w:sz="4" w:space="0"/>
+              <w:right w:val="single" w:color="000000" w:sz="4" w:space="0"/>
+            </w:tcBorders>
+            <w:shd w:val="clear" w:color="auto" w:fill="auto"/>
+            <w:tcMar>
+              <w:top w:w="80" w:type="dxa"/>
+              <w:left w:w="80" w:type="dxa"/>
+              <w:bottom w:w="80" w:type="dxa"/>
+              <w:right w:w="80" w:type="dxa"/>
+            </w:tcMar>
+          </w:tcPr>
+          <w:p wp14:textId="77777777">
             <w:pPr>
               <w:pStyle w:val="Corps"/>
             </w:pPr>
@@ -2927,7 +2929,7 @@
           </w:p>
         </w:tc>
       </w:tr>
-      <w:tr>
+      <w:tr xmlns:wp14="http://schemas.microsoft.com/office/word/2010/wordml" wp14:textId="77777777">
         <w:tblPrEx>
           <w:tblCellMar>
             <w:top w:w="0" w:type="dxa"/>
@@ -2943,20 +2945,20 @@
           <w:tcPr>
             <w:tcW w:w="1710" w:type="dxa"/>
             <w:tcBorders>
-              <w:top w:val="single" w:sz="4" w:space="0" w:color="000000"/>
-              <w:left w:val="single" w:sz="4" w:space="0" w:color="000000"/>
-              <w:bottom w:val="single" w:sz="4" w:space="0" w:color="000000"/>
-              <w:right w:val="single" w:sz="4" w:space="0" w:color="000000"/>
-            </w:tcBorders>
-            <w:shd w:val="clear" w:color="auto" w:fill="auto"/>
-            <w:tcMar>
-              <w:top w:w="80" w:type="dxa"/>
-              <w:left w:w="80" w:type="dxa"/>
-              <w:bottom w:w="80" w:type="dxa"/>
-              <w:right w:w="80" w:type="dxa"/>
-            </w:tcMar>
-          </w:tcPr>
-          <w:p>
+              <w:top w:val="single" w:color="000000" w:sz="4" w:space="0"/>
+              <w:left w:val="single" w:color="000000" w:sz="4" w:space="0"/>
+              <w:bottom w:val="single" w:color="000000" w:sz="4" w:space="0"/>
+              <w:right w:val="single" w:color="000000" w:sz="4" w:space="0"/>
+            </w:tcBorders>
+            <w:shd w:val="clear" w:color="auto" w:fill="auto"/>
+            <w:tcMar>
+              <w:top w:w="80" w:type="dxa"/>
+              <w:left w:w="80" w:type="dxa"/>
+              <w:bottom w:w="80" w:type="dxa"/>
+              <w:right w:w="80" w:type="dxa"/>
+            </w:tcMar>
+          </w:tcPr>
+          <w:p wp14:textId="77777777">
             <w:pPr>
               <w:pStyle w:val="Corps"/>
             </w:pPr>
@@ -2973,20 +2975,20 @@
           <w:tcPr>
             <w:tcW w:w="1489" w:type="dxa"/>
             <w:tcBorders>
-              <w:top w:val="single" w:sz="4" w:space="0" w:color="000000"/>
-              <w:left w:val="single" w:sz="4" w:space="0" w:color="000000"/>
-              <w:bottom w:val="single" w:sz="4" w:space="0" w:color="000000"/>
-              <w:right w:val="single" w:sz="4" w:space="0" w:color="000000"/>
-            </w:tcBorders>
-            <w:shd w:val="clear" w:color="auto" w:fill="auto"/>
-            <w:tcMar>
-              <w:top w:w="80" w:type="dxa"/>
-              <w:left w:w="80" w:type="dxa"/>
-              <w:bottom w:w="80" w:type="dxa"/>
-              <w:right w:w="80" w:type="dxa"/>
-            </w:tcMar>
-          </w:tcPr>
-          <w:p>
+              <w:top w:val="single" w:color="000000" w:sz="4" w:space="0"/>
+              <w:left w:val="single" w:color="000000" w:sz="4" w:space="0"/>
+              <w:bottom w:val="single" w:color="000000" w:sz="4" w:space="0"/>
+              <w:right w:val="single" w:color="000000" w:sz="4" w:space="0"/>
+            </w:tcBorders>
+            <w:shd w:val="clear" w:color="auto" w:fill="auto"/>
+            <w:tcMar>
+              <w:top w:w="80" w:type="dxa"/>
+              <w:left w:w="80" w:type="dxa"/>
+              <w:bottom w:w="80" w:type="dxa"/>
+              <w:right w:w="80" w:type="dxa"/>
+            </w:tcMar>
+          </w:tcPr>
+          <w:p wp14:textId="77777777">
             <w:pPr>
               <w:pStyle w:val="Corps"/>
             </w:pPr>
@@ -3003,20 +3005,20 @@
           <w:tcPr>
             <w:tcW w:w="1590" w:type="dxa"/>
             <w:tcBorders>
-              <w:top w:val="single" w:sz="4" w:space="0" w:color="000000"/>
-              <w:left w:val="single" w:sz="4" w:space="0" w:color="000000"/>
-              <w:bottom w:val="single" w:sz="4" w:space="0" w:color="000000"/>
-              <w:right w:val="single" w:sz="4" w:space="0" w:color="000000"/>
-            </w:tcBorders>
-            <w:shd w:val="clear" w:color="auto" w:fill="auto"/>
-            <w:tcMar>
-              <w:top w:w="80" w:type="dxa"/>
-              <w:left w:w="80" w:type="dxa"/>
-              <w:bottom w:w="80" w:type="dxa"/>
-              <w:right w:w="80" w:type="dxa"/>
-            </w:tcMar>
-          </w:tcPr>
-          <w:p>
+              <w:top w:val="single" w:color="000000" w:sz="4" w:space="0"/>
+              <w:left w:val="single" w:color="000000" w:sz="4" w:space="0"/>
+              <w:bottom w:val="single" w:color="000000" w:sz="4" w:space="0"/>
+              <w:right w:val="single" w:color="000000" w:sz="4" w:space="0"/>
+            </w:tcBorders>
+            <w:shd w:val="clear" w:color="auto" w:fill="auto"/>
+            <w:tcMar>
+              <w:top w:w="80" w:type="dxa"/>
+              <w:left w:w="80" w:type="dxa"/>
+              <w:bottom w:w="80" w:type="dxa"/>
+              <w:right w:w="80" w:type="dxa"/>
+            </w:tcMar>
+          </w:tcPr>
+          <w:p wp14:textId="77777777">
             <w:pPr>
               <w:pStyle w:val="Corps"/>
             </w:pPr>
@@ -3030,7 +3032,7 @@
           </w:p>
         </w:tc>
       </w:tr>
-      <w:tr>
+      <w:tr xmlns:wp14="http://schemas.microsoft.com/office/word/2010/wordml" wp14:textId="77777777">
         <w:tblPrEx>
           <w:tblCellMar>
             <w:top w:w="0" w:type="dxa"/>
@@ -3046,20 +3048,20 @@
           <w:tcPr>
             <w:tcW w:w="1710" w:type="dxa"/>
             <w:tcBorders>
-              <w:top w:val="single" w:sz="4" w:space="0" w:color="000000"/>
-              <w:left w:val="single" w:sz="4" w:space="0" w:color="000000"/>
-              <w:bottom w:val="single" w:sz="4" w:space="0" w:color="000000"/>
-              <w:right w:val="single" w:sz="4" w:space="0" w:color="000000"/>
-            </w:tcBorders>
-            <w:shd w:val="clear" w:color="auto" w:fill="auto"/>
-            <w:tcMar>
-              <w:top w:w="80" w:type="dxa"/>
-              <w:left w:w="80" w:type="dxa"/>
-              <w:bottom w:w="80" w:type="dxa"/>
-              <w:right w:w="80" w:type="dxa"/>
-            </w:tcMar>
-          </w:tcPr>
-          <w:p>
+              <w:top w:val="single" w:color="000000" w:sz="4" w:space="0"/>
+              <w:left w:val="single" w:color="000000" w:sz="4" w:space="0"/>
+              <w:bottom w:val="single" w:color="000000" w:sz="4" w:space="0"/>
+              <w:right w:val="single" w:color="000000" w:sz="4" w:space="0"/>
+            </w:tcBorders>
+            <w:shd w:val="clear" w:color="auto" w:fill="auto"/>
+            <w:tcMar>
+              <w:top w:w="80" w:type="dxa"/>
+              <w:left w:w="80" w:type="dxa"/>
+              <w:bottom w:w="80" w:type="dxa"/>
+              <w:right w:w="80" w:type="dxa"/>
+            </w:tcMar>
+          </w:tcPr>
+          <w:p wp14:textId="77777777">
             <w:pPr>
               <w:pStyle w:val="Corps"/>
             </w:pPr>
@@ -3076,20 +3078,20 @@
           <w:tcPr>
             <w:tcW w:w="1489" w:type="dxa"/>
             <w:tcBorders>
-              <w:top w:val="single" w:sz="4" w:space="0" w:color="000000"/>
-              <w:left w:val="single" w:sz="4" w:space="0" w:color="000000"/>
-              <w:bottom w:val="single" w:sz="4" w:space="0" w:color="000000"/>
-              <w:right w:val="single" w:sz="4" w:space="0" w:color="000000"/>
-            </w:tcBorders>
-            <w:shd w:val="clear" w:color="auto" w:fill="auto"/>
-            <w:tcMar>
-              <w:top w:w="80" w:type="dxa"/>
-              <w:left w:w="80" w:type="dxa"/>
-              <w:bottom w:w="80" w:type="dxa"/>
-              <w:right w:w="80" w:type="dxa"/>
-            </w:tcMar>
-          </w:tcPr>
-          <w:p>
+              <w:top w:val="single" w:color="000000" w:sz="4" w:space="0"/>
+              <w:left w:val="single" w:color="000000" w:sz="4" w:space="0"/>
+              <w:bottom w:val="single" w:color="000000" w:sz="4" w:space="0"/>
+              <w:right w:val="single" w:color="000000" w:sz="4" w:space="0"/>
+            </w:tcBorders>
+            <w:shd w:val="clear" w:color="auto" w:fill="auto"/>
+            <w:tcMar>
+              <w:top w:w="80" w:type="dxa"/>
+              <w:left w:w="80" w:type="dxa"/>
+              <w:bottom w:w="80" w:type="dxa"/>
+              <w:right w:w="80" w:type="dxa"/>
+            </w:tcMar>
+          </w:tcPr>
+          <w:p wp14:textId="77777777">
             <w:pPr>
               <w:pStyle w:val="Corps"/>
             </w:pPr>
@@ -3106,20 +3108,20 @@
           <w:tcPr>
             <w:tcW w:w="1590" w:type="dxa"/>
             <w:tcBorders>
-              <w:top w:val="single" w:sz="4" w:space="0" w:color="000000"/>
-              <w:left w:val="single" w:sz="4" w:space="0" w:color="000000"/>
-              <w:bottom w:val="single" w:sz="4" w:space="0" w:color="000000"/>
-              <w:right w:val="single" w:sz="4" w:space="0" w:color="000000"/>
-            </w:tcBorders>
-            <w:shd w:val="clear" w:color="auto" w:fill="auto"/>
-            <w:tcMar>
-              <w:top w:w="80" w:type="dxa"/>
-              <w:left w:w="80" w:type="dxa"/>
-              <w:bottom w:w="80" w:type="dxa"/>
-              <w:right w:w="80" w:type="dxa"/>
-            </w:tcMar>
-          </w:tcPr>
-          <w:p>
+              <w:top w:val="single" w:color="000000" w:sz="4" w:space="0"/>
+              <w:left w:val="single" w:color="000000" w:sz="4" w:space="0"/>
+              <w:bottom w:val="single" w:color="000000" w:sz="4" w:space="0"/>
+              <w:right w:val="single" w:color="000000" w:sz="4" w:space="0"/>
+            </w:tcBorders>
+            <w:shd w:val="clear" w:color="auto" w:fill="auto"/>
+            <w:tcMar>
+              <w:top w:w="80" w:type="dxa"/>
+              <w:left w:w="80" w:type="dxa"/>
+              <w:bottom w:w="80" w:type="dxa"/>
+              <w:right w:w="80" w:type="dxa"/>
+            </w:tcMar>
+          </w:tcPr>
+          <w:p wp14:textId="77777777">
             <w:pPr>
               <w:pStyle w:val="Corps"/>
             </w:pPr>
@@ -3134,11 +3136,11 @@
         </w:tc>
       </w:tr>
     </w:tbl>
-    <w:p/>
-    <w:p>
-      <w:pPr>
-        <w:rPr>
-          <w:rFonts w:asciiTheme="majorHAnsi" w:eastAsiaTheme="majorEastAsia" w:hAnsiTheme="majorHAnsi" w:cstheme="majorBidi"/>
+    <w:p xmlns:wp14="http://schemas.microsoft.com/office/word/2010/wordml" wp14:textId="77777777"/>
+    <w:p xmlns:wp14="http://schemas.microsoft.com/office/word/2010/wordml" wp14:textId="77777777">
+      <w:pPr>
+        <w:rPr>
+          <w:rFonts w:asciiTheme="majorHAnsi" w:hAnsiTheme="majorHAnsi" w:eastAsiaTheme="majorEastAsia" w:cstheme="majorBidi"/>
           <w:color w:val="2E74B5" w:themeColor="accent1" w:themeShade="BF"/>
           <w:sz w:val="32"/>
           <w:szCs w:val="32"/>
@@ -3148,23 +3150,23 @@
         <w:br w:type="page"/>
       </w:r>
     </w:p>
-    <w:p>
+    <w:p xmlns:wp14="http://schemas.microsoft.com/office/word/2010/wordml" wp14:textId="77777777">
       <w:pPr>
         <w:pStyle w:val="Titre1"/>
       </w:pPr>
-      <w:bookmarkStart w:id="6" w:name="_Toc447646861"/>
+      <w:bookmarkStart w:name="_Toc447646861" w:id="6"/>
       <w:r>
         <w:lastRenderedPageBreak/>
         <w:t>Validation</w:t>
       </w:r>
       <w:bookmarkEnd w:id="6"/>
     </w:p>
-    <w:p>
+    <w:p xmlns:wp14="http://schemas.microsoft.com/office/word/2010/wordml" wp14:textId="77777777">
       <w:pPr>
         <w:ind w:firstLine="708"/>
       </w:pPr>
     </w:p>
-    <w:p>
+    <w:p xmlns:wp14="http://schemas.microsoft.com/office/word/2010/wordml" wp14:textId="77777777">
       <w:pPr>
         <w:ind w:firstLine="708"/>
       </w:pPr>
@@ -3229,7 +3231,7 @@
         <w:t>assurer que la pile soit vide.</w:t>
       </w:r>
     </w:p>
-    <w:p>
+    <w:p xmlns:wp14="http://schemas.microsoft.com/office/word/2010/wordml" wp14:textId="77777777">
       <w:pPr>
         <w:ind w:firstLine="708"/>
       </w:pPr>
@@ -3240,12 +3242,12 @@
         <w:tblW w:w="9360" w:type="dxa"/>
         <w:tblInd w:w="108" w:type="dxa"/>
         <w:tblBorders>
-          <w:top w:val="single" w:sz="2" w:space="0" w:color="000000"/>
-          <w:left w:val="single" w:sz="2" w:space="0" w:color="000000"/>
-          <w:bottom w:val="single" w:sz="2" w:space="0" w:color="000000"/>
-          <w:right w:val="single" w:sz="2" w:space="0" w:color="000000"/>
-          <w:insideH w:val="single" w:sz="2" w:space="0" w:color="000000"/>
-          <w:insideV w:val="single" w:sz="2" w:space="0" w:color="000000"/>
+          <w:top w:val="single" w:color="000000" w:sz="2" w:space="0"/>
+          <w:left w:val="single" w:color="000000" w:sz="2" w:space="0"/>
+          <w:bottom w:val="single" w:color="000000" w:sz="2" w:space="0"/>
+          <w:right w:val="single" w:color="000000" w:sz="2" w:space="0"/>
+          <w:insideH w:val="single" w:color="000000" w:sz="2" w:space="0"/>
+          <w:insideV w:val="single" w:color="000000" w:sz="2" w:space="0"/>
         </w:tblBorders>
         <w:tblLayout w:type="fixed"/>
         <w:tblCellMar>
@@ -3261,7 +3263,7 @@
         <w:gridCol w:w="3120"/>
         <w:gridCol w:w="3120"/>
       </w:tblGrid>
-      <w:tr>
+      <w:tr xmlns:wp14="http://schemas.microsoft.com/office/word/2010/wordml" wp14:textId="77777777">
         <w:tblPrEx>
           <w:tblCellMar>
             <w:top w:w="0" w:type="dxa"/>
@@ -3277,20 +3279,20 @@
           <w:tcPr>
             <w:tcW w:w="3120" w:type="dxa"/>
             <w:tcBorders>
-              <w:top w:val="single" w:sz="4" w:space="0" w:color="BDD6EE"/>
-              <w:left w:val="single" w:sz="4" w:space="0" w:color="BDD6EE"/>
-              <w:bottom w:val="single" w:sz="4" w:space="0" w:color="BDD6EE"/>
-              <w:right w:val="single" w:sz="4" w:space="0" w:color="BDD6EE"/>
-            </w:tcBorders>
-            <w:shd w:val="clear" w:color="auto" w:fill="auto"/>
-            <w:tcMar>
-              <w:top w:w="80" w:type="dxa"/>
-              <w:left w:w="80" w:type="dxa"/>
-              <w:bottom w:w="80" w:type="dxa"/>
-              <w:right w:w="80" w:type="dxa"/>
-            </w:tcMar>
-          </w:tcPr>
-          <w:p>
+              <w:top w:val="single" w:color="BDD6EE" w:sz="4" w:space="0"/>
+              <w:left w:val="single" w:color="BDD6EE" w:sz="4" w:space="0"/>
+              <w:bottom w:val="single" w:color="BDD6EE" w:sz="4" w:space="0"/>
+              <w:right w:val="single" w:color="BDD6EE" w:sz="4" w:space="0"/>
+            </w:tcBorders>
+            <w:shd w:val="clear" w:color="auto" w:fill="auto"/>
+            <w:tcMar>
+              <w:top w:w="80" w:type="dxa"/>
+              <w:left w:w="80" w:type="dxa"/>
+              <w:bottom w:w="80" w:type="dxa"/>
+              <w:right w:w="80" w:type="dxa"/>
+            </w:tcMar>
+          </w:tcPr>
+          <w:p wp14:textId="77777777">
             <w:pPr>
               <w:pStyle w:val="Corps"/>
               <w:spacing w:after="200" w:line="276" w:lineRule="auto"/>
@@ -3323,20 +3325,20 @@
           <w:tcPr>
             <w:tcW w:w="3120" w:type="dxa"/>
             <w:tcBorders>
-              <w:top w:val="single" w:sz="4" w:space="0" w:color="BDD6EE"/>
-              <w:left w:val="single" w:sz="4" w:space="0" w:color="BDD6EE"/>
-              <w:bottom w:val="single" w:sz="4" w:space="0" w:color="BDD6EE"/>
-              <w:right w:val="single" w:sz="4" w:space="0" w:color="BDD6EE"/>
-            </w:tcBorders>
-            <w:shd w:val="clear" w:color="auto" w:fill="auto"/>
-            <w:tcMar>
-              <w:top w:w="80" w:type="dxa"/>
-              <w:left w:w="80" w:type="dxa"/>
-              <w:bottom w:w="80" w:type="dxa"/>
-              <w:right w:w="80" w:type="dxa"/>
-            </w:tcMar>
-          </w:tcPr>
-          <w:p>
+              <w:top w:val="single" w:color="BDD6EE" w:sz="4" w:space="0"/>
+              <w:left w:val="single" w:color="BDD6EE" w:sz="4" w:space="0"/>
+              <w:bottom w:val="single" w:color="BDD6EE" w:sz="4" w:space="0"/>
+              <w:right w:val="single" w:color="BDD6EE" w:sz="4" w:space="0"/>
+            </w:tcBorders>
+            <w:shd w:val="clear" w:color="auto" w:fill="auto"/>
+            <w:tcMar>
+              <w:top w:w="80" w:type="dxa"/>
+              <w:left w:w="80" w:type="dxa"/>
+              <w:bottom w:w="80" w:type="dxa"/>
+              <w:right w:w="80" w:type="dxa"/>
+            </w:tcMar>
+          </w:tcPr>
+          <w:p wp14:textId="77777777">
             <w:pPr>
               <w:pStyle w:val="Corps"/>
             </w:pPr>
@@ -3368,20 +3370,20 @@
           <w:tcPr>
             <w:tcW w:w="3120" w:type="dxa"/>
             <w:tcBorders>
-              <w:top w:val="single" w:sz="4" w:space="0" w:color="BDD6EE"/>
-              <w:left w:val="single" w:sz="4" w:space="0" w:color="BDD6EE"/>
-              <w:bottom w:val="single" w:sz="4" w:space="0" w:color="BDD6EE"/>
-              <w:right w:val="single" w:sz="4" w:space="0" w:color="BDD6EE"/>
-            </w:tcBorders>
-            <w:shd w:val="clear" w:color="auto" w:fill="auto"/>
-            <w:tcMar>
-              <w:top w:w="80" w:type="dxa"/>
-              <w:left w:w="80" w:type="dxa"/>
-              <w:bottom w:w="80" w:type="dxa"/>
-              <w:right w:w="80" w:type="dxa"/>
-            </w:tcMar>
-          </w:tcPr>
-          <w:p>
+              <w:top w:val="single" w:color="BDD6EE" w:sz="4" w:space="0"/>
+              <w:left w:val="single" w:color="BDD6EE" w:sz="4" w:space="0"/>
+              <w:bottom w:val="single" w:color="BDD6EE" w:sz="4" w:space="0"/>
+              <w:right w:val="single" w:color="BDD6EE" w:sz="4" w:space="0"/>
+            </w:tcBorders>
+            <w:shd w:val="clear" w:color="auto" w:fill="auto"/>
+            <w:tcMar>
+              <w:top w:w="80" w:type="dxa"/>
+              <w:left w:w="80" w:type="dxa"/>
+              <w:bottom w:w="80" w:type="dxa"/>
+              <w:right w:w="80" w:type="dxa"/>
+            </w:tcMar>
+          </w:tcPr>
+          <w:p wp14:textId="77777777">
             <w:pPr>
               <w:pStyle w:val="Corps"/>
             </w:pPr>
@@ -3398,7 +3400,7 @@
           </w:p>
         </w:tc>
       </w:tr>
-      <w:tr>
+      <w:tr xmlns:wp14="http://schemas.microsoft.com/office/word/2010/wordml" wp14:textId="77777777">
         <w:tblPrEx>
           <w:tblCellMar>
             <w:top w:w="0" w:type="dxa"/>
@@ -3414,20 +3416,20 @@
           <w:tcPr>
             <w:tcW w:w="3120" w:type="dxa"/>
             <w:tcBorders>
-              <w:top w:val="single" w:sz="4" w:space="0" w:color="BDD6EE"/>
-              <w:left w:val="single" w:sz="4" w:space="0" w:color="BDD6EE"/>
-              <w:bottom w:val="single" w:sz="4" w:space="0" w:color="BDD6EE"/>
-              <w:right w:val="single" w:sz="4" w:space="0" w:color="BDD6EE"/>
-            </w:tcBorders>
-            <w:shd w:val="clear" w:color="auto" w:fill="auto"/>
-            <w:tcMar>
-              <w:top w:w="80" w:type="dxa"/>
-              <w:left w:w="80" w:type="dxa"/>
-              <w:bottom w:w="80" w:type="dxa"/>
-              <w:right w:w="80" w:type="dxa"/>
-            </w:tcMar>
-          </w:tcPr>
-          <w:p>
+              <w:top w:val="single" w:color="BDD6EE" w:sz="4" w:space="0"/>
+              <w:left w:val="single" w:color="BDD6EE" w:sz="4" w:space="0"/>
+              <w:bottom w:val="single" w:color="BDD6EE" w:sz="4" w:space="0"/>
+              <w:right w:val="single" w:color="BDD6EE" w:sz="4" w:space="0"/>
+            </w:tcBorders>
+            <w:shd w:val="clear" w:color="auto" w:fill="auto"/>
+            <w:tcMar>
+              <w:top w:w="80" w:type="dxa"/>
+              <w:left w:w="80" w:type="dxa"/>
+              <w:bottom w:w="80" w:type="dxa"/>
+              <w:right w:w="80" w:type="dxa"/>
+            </w:tcMar>
+          </w:tcPr>
+          <w:p wp14:textId="77777777">
             <w:pPr>
               <w:pStyle w:val="Corps"/>
               <w:rPr>
@@ -3453,7 +3455,7 @@
               <w:t xml:space="preserve"> distance(petite) ).</w:t>
             </w:r>
           </w:p>
-          <w:p>
+          <w:p wp14:textId="77777777">
             <w:pPr>
               <w:pStyle w:val="Corps"/>
             </w:pPr>
@@ -3499,20 +3501,20 @@
           <w:tcPr>
             <w:tcW w:w="3120" w:type="dxa"/>
             <w:tcBorders>
-              <w:top w:val="single" w:sz="4" w:space="0" w:color="BDD6EE"/>
-              <w:left w:val="single" w:sz="4" w:space="0" w:color="BDD6EE"/>
-              <w:bottom w:val="single" w:sz="4" w:space="0" w:color="BDD6EE"/>
-              <w:right w:val="single" w:sz="4" w:space="0" w:color="BDD6EE"/>
-            </w:tcBorders>
-            <w:shd w:val="clear" w:color="auto" w:fill="auto"/>
-            <w:tcMar>
-              <w:top w:w="80" w:type="dxa"/>
-              <w:left w:w="80" w:type="dxa"/>
-              <w:bottom w:w="80" w:type="dxa"/>
-              <w:right w:w="80" w:type="dxa"/>
-            </w:tcMar>
-          </w:tcPr>
-          <w:p>
+              <w:top w:val="single" w:color="BDD6EE" w:sz="4" w:space="0"/>
+              <w:left w:val="single" w:color="BDD6EE" w:sz="4" w:space="0"/>
+              <w:bottom w:val="single" w:color="BDD6EE" w:sz="4" w:space="0"/>
+              <w:right w:val="single" w:color="BDD6EE" w:sz="4" w:space="0"/>
+            </w:tcBorders>
+            <w:shd w:val="clear" w:color="auto" w:fill="auto"/>
+            <w:tcMar>
+              <w:top w:w="80" w:type="dxa"/>
+              <w:left w:w="80" w:type="dxa"/>
+              <w:bottom w:w="80" w:type="dxa"/>
+              <w:right w:w="80" w:type="dxa"/>
+            </w:tcMar>
+          </w:tcPr>
+          <w:p wp14:textId="77777777">
             <w:pPr>
               <w:pStyle w:val="Corps"/>
               <w:rPr>
@@ -3546,7 +3548,7 @@
               <w:t>.</w:t>
             </w:r>
           </w:p>
-          <w:p>
+          <w:p wp14:textId="77777777">
             <w:pPr>
               <w:pStyle w:val="Corps"/>
               <w:rPr>
@@ -3590,7 +3592,7 @@
               <w:t>pied)</w:t>
             </w:r>
           </w:p>
-          <w:p>
+          <w:p wp14:textId="77777777">
             <w:pPr>
               <w:pStyle w:val="Corps"/>
               <w:rPr>
@@ -3624,7 +3626,7 @@
               <w:t>faux)</w:t>
             </w:r>
           </w:p>
-          <w:p>
+          <w:p wp14:textId="77777777">
             <w:pPr>
               <w:pStyle w:val="Corps"/>
               <w:rPr>
@@ -3668,7 +3670,7 @@
               <w:t>nulle)</w:t>
             </w:r>
           </w:p>
-          <w:p>
+          <w:p wp14:textId="77777777">
             <w:pPr>
               <w:pStyle w:val="Corps"/>
               <w:rPr>
@@ -3684,7 +3686,7 @@
               <w:t xml:space="preserve"> La BC est saturée</w:t>
             </w:r>
           </w:p>
-          <w:p>
+          <w:p wp14:textId="77777777">
             <w:pPr>
               <w:pStyle w:val="Corps"/>
               <w:rPr>
@@ -3715,20 +3717,20 @@
           <w:tcPr>
             <w:tcW w:w="3120" w:type="dxa"/>
             <w:tcBorders>
-              <w:top w:val="single" w:sz="4" w:space="0" w:color="BDD6EE"/>
-              <w:left w:val="single" w:sz="4" w:space="0" w:color="BDD6EE"/>
-              <w:bottom w:val="single" w:sz="4" w:space="0" w:color="BDD6EE"/>
-              <w:right w:val="single" w:sz="4" w:space="0" w:color="BDD6EE"/>
-            </w:tcBorders>
-            <w:shd w:val="clear" w:color="auto" w:fill="auto"/>
-            <w:tcMar>
-              <w:top w:w="80" w:type="dxa"/>
-              <w:left w:w="80" w:type="dxa"/>
-              <w:bottom w:w="80" w:type="dxa"/>
-              <w:right w:w="80" w:type="dxa"/>
-            </w:tcMar>
-          </w:tcPr>
-          <w:p>
+              <w:top w:val="single" w:color="BDD6EE" w:sz="4" w:space="0"/>
+              <w:left w:val="single" w:color="BDD6EE" w:sz="4" w:space="0"/>
+              <w:bottom w:val="single" w:color="BDD6EE" w:sz="4" w:space="0"/>
+              <w:right w:val="single" w:color="BDD6EE" w:sz="4" w:space="0"/>
+            </w:tcBorders>
+            <w:shd w:val="clear" w:color="auto" w:fill="auto"/>
+            <w:tcMar>
+              <w:top w:w="80" w:type="dxa"/>
+              <w:left w:w="80" w:type="dxa"/>
+              <w:bottom w:w="80" w:type="dxa"/>
+              <w:right w:w="80" w:type="dxa"/>
+            </w:tcMar>
+          </w:tcPr>
+          <w:p wp14:textId="77777777">
             <w:pPr>
               <w:pStyle w:val="Corps"/>
             </w:pPr>
@@ -3743,7 +3745,7 @@
           </w:p>
         </w:tc>
       </w:tr>
-      <w:tr>
+      <w:tr xmlns:wp14="http://schemas.microsoft.com/office/word/2010/wordml" wp14:textId="77777777">
         <w:tblPrEx>
           <w:tblCellMar>
             <w:top w:w="0" w:type="dxa"/>
@@ -3759,20 +3761,20 @@
           <w:tcPr>
             <w:tcW w:w="3120" w:type="dxa"/>
             <w:tcBorders>
-              <w:top w:val="single" w:sz="4" w:space="0" w:color="BDD6EE"/>
-              <w:left w:val="single" w:sz="4" w:space="0" w:color="BDD6EE"/>
-              <w:bottom w:val="single" w:sz="4" w:space="0" w:color="BDD6EE"/>
-              <w:right w:val="single" w:sz="4" w:space="0" w:color="BDD6EE"/>
-            </w:tcBorders>
-            <w:shd w:val="clear" w:color="auto" w:fill="auto"/>
-            <w:tcMar>
-              <w:top w:w="80" w:type="dxa"/>
-              <w:left w:w="80" w:type="dxa"/>
-              <w:bottom w:w="80" w:type="dxa"/>
-              <w:right w:w="80" w:type="dxa"/>
-            </w:tcMar>
-          </w:tcPr>
-          <w:p>
+              <w:top w:val="single" w:color="BDD6EE" w:sz="4" w:space="0"/>
+              <w:left w:val="single" w:color="BDD6EE" w:sz="4" w:space="0"/>
+              <w:bottom w:val="single" w:color="BDD6EE" w:sz="4" w:space="0"/>
+              <w:right w:val="single" w:color="BDD6EE" w:sz="4" w:space="0"/>
+            </w:tcBorders>
+            <w:shd w:val="clear" w:color="auto" w:fill="auto"/>
+            <w:tcMar>
+              <w:top w:w="80" w:type="dxa"/>
+              <w:left w:w="80" w:type="dxa"/>
+              <w:bottom w:w="80" w:type="dxa"/>
+              <w:right w:w="80" w:type="dxa"/>
+            </w:tcMar>
+          </w:tcPr>
+          <w:p wp14:textId="77777777">
             <w:pPr>
               <w:pStyle w:val="Corps"/>
               <w:rPr>
@@ -3798,7 +3800,7 @@
               <w:t xml:space="preserve"> distance(petite) ).</w:t>
             </w:r>
           </w:p>
-          <w:p>
+          <w:p wp14:textId="77777777">
             <w:pPr>
               <w:pStyle w:val="Corps"/>
               <w:rPr>
@@ -3842,7 +3844,7 @@
               <w:t>(longue) ).</w:t>
             </w:r>
           </w:p>
-          <w:p>
+          <w:p wp14:textId="77777777">
             <w:pPr>
               <w:pStyle w:val="Corps"/>
               <w:rPr>
@@ -3873,20 +3875,20 @@
           <w:tcPr>
             <w:tcW w:w="3120" w:type="dxa"/>
             <w:tcBorders>
-              <w:top w:val="single" w:sz="4" w:space="0" w:color="BDD6EE"/>
-              <w:left w:val="single" w:sz="4" w:space="0" w:color="BDD6EE"/>
-              <w:bottom w:val="single" w:sz="4" w:space="0" w:color="BDD6EE"/>
-              <w:right w:val="single" w:sz="4" w:space="0" w:color="BDD6EE"/>
-            </w:tcBorders>
-            <w:shd w:val="clear" w:color="auto" w:fill="auto"/>
-            <w:tcMar>
-              <w:top w:w="80" w:type="dxa"/>
-              <w:left w:w="80" w:type="dxa"/>
-              <w:bottom w:w="80" w:type="dxa"/>
-              <w:right w:w="80" w:type="dxa"/>
-            </w:tcMar>
-          </w:tcPr>
-          <w:p>
+              <w:top w:val="single" w:color="BDD6EE" w:sz="4" w:space="0"/>
+              <w:left w:val="single" w:color="BDD6EE" w:sz="4" w:space="0"/>
+              <w:bottom w:val="single" w:color="BDD6EE" w:sz="4" w:space="0"/>
+              <w:right w:val="single" w:color="BDD6EE" w:sz="4" w:space="0"/>
+            </w:tcBorders>
+            <w:shd w:val="clear" w:color="auto" w:fill="auto"/>
+            <w:tcMar>
+              <w:top w:w="80" w:type="dxa"/>
+              <w:left w:w="80" w:type="dxa"/>
+              <w:bottom w:w="80" w:type="dxa"/>
+              <w:right w:w="80" w:type="dxa"/>
+            </w:tcMar>
+          </w:tcPr>
+          <w:p wp14:textId="77777777">
             <w:pPr>
               <w:pStyle w:val="Corps"/>
               <w:rPr>
@@ -3938,7 +3940,7 @@
               <w:t>reservation(X)).</w:t>
             </w:r>
           </w:p>
-          <w:p>
+          <w:p wp14:textId="77777777">
             <w:pPr>
               <w:pStyle w:val="Corps"/>
               <w:rPr>
@@ -3969,20 +3971,20 @@
           <w:tcPr>
             <w:tcW w:w="3120" w:type="dxa"/>
             <w:tcBorders>
-              <w:top w:val="single" w:sz="4" w:space="0" w:color="BDD6EE"/>
-              <w:left w:val="single" w:sz="4" w:space="0" w:color="BDD6EE"/>
-              <w:bottom w:val="single" w:sz="4" w:space="0" w:color="BDD6EE"/>
-              <w:right w:val="single" w:sz="4" w:space="0" w:color="BDD6EE"/>
-            </w:tcBorders>
-            <w:shd w:val="clear" w:color="auto" w:fill="auto"/>
-            <w:tcMar>
-              <w:top w:w="80" w:type="dxa"/>
-              <w:left w:w="80" w:type="dxa"/>
-              <w:bottom w:w="80" w:type="dxa"/>
-              <w:right w:w="80" w:type="dxa"/>
-            </w:tcMar>
-          </w:tcPr>
-          <w:p>
+              <w:top w:val="single" w:color="BDD6EE" w:sz="4" w:space="0"/>
+              <w:left w:val="single" w:color="BDD6EE" w:sz="4" w:space="0"/>
+              <w:bottom w:val="single" w:color="BDD6EE" w:sz="4" w:space="0"/>
+              <w:right w:val="single" w:color="BDD6EE" w:sz="4" w:space="0"/>
+            </w:tcBorders>
+            <w:shd w:val="clear" w:color="auto" w:fill="auto"/>
+            <w:tcMar>
+              <w:top w:w="80" w:type="dxa"/>
+              <w:left w:w="80" w:type="dxa"/>
+              <w:bottom w:w="80" w:type="dxa"/>
+              <w:right w:w="80" w:type="dxa"/>
+            </w:tcMar>
+          </w:tcPr>
+          <w:p wp14:textId="77777777">
             <w:pPr>
               <w:pStyle w:val="Corps"/>
             </w:pPr>
@@ -4015,7 +4017,7 @@
           </w:p>
         </w:tc>
       </w:tr>
-      <w:tr>
+      <w:tr xmlns:wp14="http://schemas.microsoft.com/office/word/2010/wordml" wp14:textId="77777777">
         <w:tblPrEx>
           <w:tblCellMar>
             <w:top w:w="0" w:type="dxa"/>
@@ -4031,20 +4033,20 @@
           <w:tcPr>
             <w:tcW w:w="3120" w:type="dxa"/>
             <w:tcBorders>
-              <w:top w:val="single" w:sz="4" w:space="0" w:color="BDD6EE"/>
-              <w:left w:val="single" w:sz="4" w:space="0" w:color="BDD6EE"/>
-              <w:bottom w:val="single" w:sz="4" w:space="0" w:color="BDD6EE"/>
-              <w:right w:val="single" w:sz="4" w:space="0" w:color="BDD6EE"/>
-            </w:tcBorders>
-            <w:shd w:val="clear" w:color="auto" w:fill="auto"/>
-            <w:tcMar>
-              <w:top w:w="80" w:type="dxa"/>
-              <w:left w:w="80" w:type="dxa"/>
-              <w:bottom w:w="80" w:type="dxa"/>
-              <w:right w:w="80" w:type="dxa"/>
-            </w:tcMar>
-          </w:tcPr>
-          <w:p>
+              <w:top w:val="single" w:color="BDD6EE" w:sz="4" w:space="0"/>
+              <w:left w:val="single" w:color="BDD6EE" w:sz="4" w:space="0"/>
+              <w:bottom w:val="single" w:color="BDD6EE" w:sz="4" w:space="0"/>
+              <w:right w:val="single" w:color="BDD6EE" w:sz="4" w:space="0"/>
+            </w:tcBorders>
+            <w:shd w:val="clear" w:color="auto" w:fill="auto"/>
+            <w:tcMar>
+              <w:top w:w="80" w:type="dxa"/>
+              <w:left w:w="80" w:type="dxa"/>
+              <w:bottom w:w="80" w:type="dxa"/>
+              <w:right w:w="80" w:type="dxa"/>
+            </w:tcMar>
+          </w:tcPr>
+          <w:p wp14:textId="77777777">
             <w:pPr>
               <w:pStyle w:val="Corps"/>
               <w:rPr>
@@ -4070,7 +4072,7 @@
               <w:t xml:space="preserve"> distance(petite) ).</w:t>
             </w:r>
           </w:p>
-          <w:p>
+          <w:p wp14:textId="77777777">
             <w:pPr>
               <w:pStyle w:val="Corps"/>
               <w:rPr>
@@ -4114,7 +4116,7 @@
               <w:t>(longue) ).</w:t>
             </w:r>
           </w:p>
-          <w:p>
+          <w:p wp14:textId="77777777">
             <w:pPr>
               <w:pStyle w:val="Corps"/>
               <w:rPr>
@@ -4145,20 +4147,20 @@
           <w:tcPr>
             <w:tcW w:w="3120" w:type="dxa"/>
             <w:tcBorders>
-              <w:top w:val="single" w:sz="4" w:space="0" w:color="BDD6EE"/>
-              <w:left w:val="single" w:sz="4" w:space="0" w:color="BDD6EE"/>
-              <w:bottom w:val="single" w:sz="4" w:space="0" w:color="BDD6EE"/>
-              <w:right w:val="single" w:sz="4" w:space="0" w:color="BDD6EE"/>
-            </w:tcBorders>
-            <w:shd w:val="clear" w:color="auto" w:fill="auto"/>
-            <w:tcMar>
-              <w:top w:w="80" w:type="dxa"/>
-              <w:left w:w="80" w:type="dxa"/>
-              <w:bottom w:w="80" w:type="dxa"/>
-              <w:right w:w="80" w:type="dxa"/>
-            </w:tcMar>
-          </w:tcPr>
-          <w:p>
+              <w:top w:val="single" w:color="BDD6EE" w:sz="4" w:space="0"/>
+              <w:left w:val="single" w:color="BDD6EE" w:sz="4" w:space="0"/>
+              <w:bottom w:val="single" w:color="BDD6EE" w:sz="4" w:space="0"/>
+              <w:right w:val="single" w:color="BDD6EE" w:sz="4" w:space="0"/>
+            </w:tcBorders>
+            <w:shd w:val="clear" w:color="auto" w:fill="auto"/>
+            <w:tcMar>
+              <w:top w:w="80" w:type="dxa"/>
+              <w:left w:w="80" w:type="dxa"/>
+              <w:bottom w:w="80" w:type="dxa"/>
+              <w:right w:w="80" w:type="dxa"/>
+            </w:tcMar>
+          </w:tcPr>
+          <w:p wp14:textId="77777777">
             <w:pPr>
               <w:pStyle w:val="Corps"/>
               <w:rPr>
@@ -4220,7 +4222,7 @@
               <w:t>(X)).</w:t>
             </w:r>
           </w:p>
-          <w:p>
+          <w:p wp14:textId="77777777">
             <w:pPr>
               <w:pStyle w:val="Corps"/>
               <w:rPr>
@@ -4251,20 +4253,20 @@
           <w:tcPr>
             <w:tcW w:w="3120" w:type="dxa"/>
             <w:tcBorders>
-              <w:top w:val="single" w:sz="4" w:space="0" w:color="BDD6EE"/>
-              <w:left w:val="single" w:sz="4" w:space="0" w:color="BDD6EE"/>
-              <w:bottom w:val="single" w:sz="4" w:space="0" w:color="BDD6EE"/>
-              <w:right w:val="single" w:sz="4" w:space="0" w:color="BDD6EE"/>
-            </w:tcBorders>
-            <w:shd w:val="clear" w:color="auto" w:fill="auto"/>
-            <w:tcMar>
-              <w:top w:w="80" w:type="dxa"/>
-              <w:left w:w="80" w:type="dxa"/>
-              <w:bottom w:w="80" w:type="dxa"/>
-              <w:right w:w="80" w:type="dxa"/>
-            </w:tcMar>
-          </w:tcPr>
-          <w:p>
+              <w:top w:val="single" w:color="BDD6EE" w:sz="4" w:space="0"/>
+              <w:left w:val="single" w:color="BDD6EE" w:sz="4" w:space="0"/>
+              <w:bottom w:val="single" w:color="BDD6EE" w:sz="4" w:space="0"/>
+              <w:right w:val="single" w:color="BDD6EE" w:sz="4" w:space="0"/>
+            </w:tcBorders>
+            <w:shd w:val="clear" w:color="auto" w:fill="auto"/>
+            <w:tcMar>
+              <w:top w:w="80" w:type="dxa"/>
+              <w:left w:w="80" w:type="dxa"/>
+              <w:bottom w:w="80" w:type="dxa"/>
+              <w:right w:w="80" w:type="dxa"/>
+            </w:tcMar>
+          </w:tcPr>
+          <w:p wp14:textId="77777777">
             <w:pPr>
               <w:pStyle w:val="Corps"/>
             </w:pPr>
@@ -4279,7 +4281,7 @@
           </w:p>
         </w:tc>
       </w:tr>
-      <w:tr>
+      <w:tr xmlns:wp14="http://schemas.microsoft.com/office/word/2010/wordml" wp14:textId="77777777">
         <w:tblPrEx>
           <w:tblCellMar>
             <w:top w:w="0" w:type="dxa"/>
@@ -4295,20 +4297,20 @@
           <w:tcPr>
             <w:tcW w:w="3120" w:type="dxa"/>
             <w:tcBorders>
-              <w:top w:val="single" w:sz="4" w:space="0" w:color="BDD6EE"/>
-              <w:left w:val="single" w:sz="4" w:space="0" w:color="BDD6EE"/>
-              <w:bottom w:val="single" w:sz="4" w:space="0" w:color="BDD6EE"/>
-              <w:right w:val="single" w:sz="4" w:space="0" w:color="BDD6EE"/>
-            </w:tcBorders>
-            <w:shd w:val="clear" w:color="auto" w:fill="auto"/>
-            <w:tcMar>
-              <w:top w:w="80" w:type="dxa"/>
-              <w:left w:w="80" w:type="dxa"/>
-              <w:bottom w:w="80" w:type="dxa"/>
-              <w:right w:w="80" w:type="dxa"/>
-            </w:tcMar>
-          </w:tcPr>
-          <w:p>
+              <w:top w:val="single" w:color="BDD6EE" w:sz="4" w:space="0"/>
+              <w:left w:val="single" w:color="BDD6EE" w:sz="4" w:space="0"/>
+              <w:bottom w:val="single" w:color="BDD6EE" w:sz="4" w:space="0"/>
+              <w:right w:val="single" w:color="BDD6EE" w:sz="4" w:space="0"/>
+            </w:tcBorders>
+            <w:shd w:val="clear" w:color="auto" w:fill="auto"/>
+            <w:tcMar>
+              <w:top w:w="80" w:type="dxa"/>
+              <w:left w:w="80" w:type="dxa"/>
+              <w:bottom w:w="80" w:type="dxa"/>
+              <w:right w:w="80" w:type="dxa"/>
+            </w:tcMar>
+          </w:tcPr>
+          <w:p wp14:textId="77777777">
             <w:pPr>
               <w:pStyle w:val="Corps"/>
               <w:rPr>
@@ -4334,7 +4336,7 @@
               <w:t xml:space="preserve"> distance(moyenne) ).</w:t>
             </w:r>
           </w:p>
-          <w:p>
+          <w:p wp14:textId="77777777">
             <w:pPr>
               <w:pStyle w:val="Corps"/>
               <w:rPr>
@@ -4383,20 +4385,20 @@
           <w:tcPr>
             <w:tcW w:w="3120" w:type="dxa"/>
             <w:tcBorders>
-              <w:top w:val="single" w:sz="4" w:space="0" w:color="BDD6EE"/>
-              <w:left w:val="single" w:sz="4" w:space="0" w:color="BDD6EE"/>
-              <w:bottom w:val="single" w:sz="4" w:space="0" w:color="BDD6EE"/>
-              <w:right w:val="single" w:sz="4" w:space="0" w:color="BDD6EE"/>
-            </w:tcBorders>
-            <w:shd w:val="clear" w:color="auto" w:fill="auto"/>
-            <w:tcMar>
-              <w:top w:w="80" w:type="dxa"/>
-              <w:left w:w="80" w:type="dxa"/>
-              <w:bottom w:w="80" w:type="dxa"/>
-              <w:right w:w="80" w:type="dxa"/>
-            </w:tcMar>
-          </w:tcPr>
-          <w:p>
+              <w:top w:val="single" w:color="BDD6EE" w:sz="4" w:space="0"/>
+              <w:left w:val="single" w:color="BDD6EE" w:sz="4" w:space="0"/>
+              <w:bottom w:val="single" w:color="BDD6EE" w:sz="4" w:space="0"/>
+              <w:right w:val="single" w:color="BDD6EE" w:sz="4" w:space="0"/>
+            </w:tcBorders>
+            <w:shd w:val="clear" w:color="auto" w:fill="auto"/>
+            <w:tcMar>
+              <w:top w:w="80" w:type="dxa"/>
+              <w:left w:w="80" w:type="dxa"/>
+              <w:bottom w:w="80" w:type="dxa"/>
+              <w:right w:w="80" w:type="dxa"/>
+            </w:tcMar>
+          </w:tcPr>
+          <w:p wp14:textId="77777777">
             <w:pPr>
               <w:pStyle w:val="Corps"/>
               <w:rPr>
@@ -4458,7 +4460,7 @@
               <w:t>(X)).</w:t>
             </w:r>
           </w:p>
-          <w:p>
+          <w:p wp14:textId="77777777">
             <w:pPr>
               <w:pStyle w:val="Corps"/>
               <w:rPr>
@@ -4479,20 +4481,20 @@
           <w:tcPr>
             <w:tcW w:w="3120" w:type="dxa"/>
             <w:tcBorders>
-              <w:top w:val="single" w:sz="4" w:space="0" w:color="BDD6EE"/>
-              <w:left w:val="single" w:sz="4" w:space="0" w:color="BDD6EE"/>
-              <w:bottom w:val="single" w:sz="4" w:space="0" w:color="BDD6EE"/>
-              <w:right w:val="single" w:sz="4" w:space="0" w:color="BDD6EE"/>
-            </w:tcBorders>
-            <w:shd w:val="clear" w:color="auto" w:fill="auto"/>
-            <w:tcMar>
-              <w:top w:w="80" w:type="dxa"/>
-              <w:left w:w="80" w:type="dxa"/>
-              <w:bottom w:w="80" w:type="dxa"/>
-              <w:right w:w="80" w:type="dxa"/>
-            </w:tcMar>
-          </w:tcPr>
-          <w:p>
+              <w:top w:val="single" w:color="BDD6EE" w:sz="4" w:space="0"/>
+              <w:left w:val="single" w:color="BDD6EE" w:sz="4" w:space="0"/>
+              <w:bottom w:val="single" w:color="BDD6EE" w:sz="4" w:space="0"/>
+              <w:right w:val="single" w:color="BDD6EE" w:sz="4" w:space="0"/>
+            </w:tcBorders>
+            <w:shd w:val="clear" w:color="auto" w:fill="auto"/>
+            <w:tcMar>
+              <w:top w:w="80" w:type="dxa"/>
+              <w:left w:w="80" w:type="dxa"/>
+              <w:bottom w:w="80" w:type="dxa"/>
+              <w:right w:w="80" w:type="dxa"/>
+            </w:tcMar>
+          </w:tcPr>
+          <w:p wp14:textId="77777777">
             <w:pPr>
               <w:pStyle w:val="Corps"/>
               <w:rPr>
@@ -4510,7 +4512,7 @@
           </w:p>
         </w:tc>
       </w:tr>
-      <w:tr>
+      <w:tr xmlns:wp14="http://schemas.microsoft.com/office/word/2010/wordml" wp14:textId="77777777">
         <w:tblPrEx>
           <w:tblCellMar>
             <w:top w:w="0" w:type="dxa"/>
@@ -4526,20 +4528,20 @@
           <w:tcPr>
             <w:tcW w:w="3120" w:type="dxa"/>
             <w:tcBorders>
-              <w:top w:val="single" w:sz="4" w:space="0" w:color="BDD6EE"/>
-              <w:left w:val="single" w:sz="4" w:space="0" w:color="BDD6EE"/>
-              <w:bottom w:val="single" w:sz="4" w:space="0" w:color="BDD6EE"/>
-              <w:right w:val="single" w:sz="4" w:space="0" w:color="BDD6EE"/>
-            </w:tcBorders>
-            <w:shd w:val="clear" w:color="auto" w:fill="auto"/>
-            <w:tcMar>
-              <w:top w:w="80" w:type="dxa"/>
-              <w:left w:w="80" w:type="dxa"/>
-              <w:bottom w:w="80" w:type="dxa"/>
-              <w:right w:w="80" w:type="dxa"/>
-            </w:tcMar>
-          </w:tcPr>
-          <w:p>
+              <w:top w:val="single" w:color="BDD6EE" w:sz="4" w:space="0"/>
+              <w:left w:val="single" w:color="BDD6EE" w:sz="4" w:space="0"/>
+              <w:bottom w:val="single" w:color="BDD6EE" w:sz="4" w:space="0"/>
+              <w:right w:val="single" w:color="BDD6EE" w:sz="4" w:space="0"/>
+            </w:tcBorders>
+            <w:shd w:val="clear" w:color="auto" w:fill="auto"/>
+            <w:tcMar>
+              <w:top w:w="80" w:type="dxa"/>
+              <w:left w:w="80" w:type="dxa"/>
+              <w:bottom w:w="80" w:type="dxa"/>
+              <w:right w:w="80" w:type="dxa"/>
+            </w:tcMar>
+          </w:tcPr>
+          <w:p wp14:textId="77777777">
             <w:pPr>
               <w:pStyle w:val="Corps"/>
               <w:rPr>
@@ -4565,7 +4567,7 @@
               <w:t xml:space="preserve"> distance(moyenne) ).</w:t>
             </w:r>
           </w:p>
-          <w:p>
+          <w:p wp14:textId="77777777">
             <w:pPr>
               <w:pStyle w:val="Corps"/>
               <w:rPr>
@@ -4614,20 +4616,20 @@
           <w:tcPr>
             <w:tcW w:w="3120" w:type="dxa"/>
             <w:tcBorders>
-              <w:top w:val="single" w:sz="4" w:space="0" w:color="BDD6EE"/>
-              <w:left w:val="single" w:sz="4" w:space="0" w:color="BDD6EE"/>
-              <w:bottom w:val="single" w:sz="4" w:space="0" w:color="BDD6EE"/>
-              <w:right w:val="single" w:sz="4" w:space="0" w:color="BDD6EE"/>
-            </w:tcBorders>
-            <w:shd w:val="clear" w:color="auto" w:fill="auto"/>
-            <w:tcMar>
-              <w:top w:w="80" w:type="dxa"/>
-              <w:left w:w="80" w:type="dxa"/>
-              <w:bottom w:w="80" w:type="dxa"/>
-              <w:right w:w="80" w:type="dxa"/>
-            </w:tcMar>
-          </w:tcPr>
-          <w:p>
+              <w:top w:val="single" w:color="BDD6EE" w:sz="4" w:space="0"/>
+              <w:left w:val="single" w:color="BDD6EE" w:sz="4" w:space="0"/>
+              <w:bottom w:val="single" w:color="BDD6EE" w:sz="4" w:space="0"/>
+              <w:right w:val="single" w:color="BDD6EE" w:sz="4" w:space="0"/>
+            </w:tcBorders>
+            <w:shd w:val="clear" w:color="auto" w:fill="auto"/>
+            <w:tcMar>
+              <w:top w:w="80" w:type="dxa"/>
+              <w:left w:w="80" w:type="dxa"/>
+              <w:bottom w:w="80" w:type="dxa"/>
+              <w:right w:w="80" w:type="dxa"/>
+            </w:tcMar>
+          </w:tcPr>
+          <w:p wp14:textId="77777777">
             <w:pPr>
               <w:pStyle w:val="Corps"/>
               <w:rPr>
@@ -4689,7 +4691,7 @@
               <w:t>(X)).</w:t>
             </w:r>
           </w:p>
-          <w:p>
+          <w:p wp14:textId="77777777">
             <w:pPr>
               <w:pStyle w:val="Corps"/>
               <w:rPr>
@@ -4710,20 +4712,20 @@
           <w:tcPr>
             <w:tcW w:w="3120" w:type="dxa"/>
             <w:tcBorders>
-              <w:top w:val="single" w:sz="4" w:space="0" w:color="BDD6EE"/>
-              <w:left w:val="single" w:sz="4" w:space="0" w:color="BDD6EE"/>
-              <w:bottom w:val="single" w:sz="4" w:space="0" w:color="BDD6EE"/>
-              <w:right w:val="single" w:sz="4" w:space="0" w:color="BDD6EE"/>
-            </w:tcBorders>
-            <w:shd w:val="clear" w:color="auto" w:fill="auto"/>
-            <w:tcMar>
-              <w:top w:w="80" w:type="dxa"/>
-              <w:left w:w="80" w:type="dxa"/>
-              <w:bottom w:w="80" w:type="dxa"/>
-              <w:right w:w="80" w:type="dxa"/>
-            </w:tcMar>
-          </w:tcPr>
-          <w:p>
+              <w:top w:val="single" w:color="BDD6EE" w:sz="4" w:space="0"/>
+              <w:left w:val="single" w:color="BDD6EE" w:sz="4" w:space="0"/>
+              <w:bottom w:val="single" w:color="BDD6EE" w:sz="4" w:space="0"/>
+              <w:right w:val="single" w:color="BDD6EE" w:sz="4" w:space="0"/>
+            </w:tcBorders>
+            <w:shd w:val="clear" w:color="auto" w:fill="auto"/>
+            <w:tcMar>
+              <w:top w:w="80" w:type="dxa"/>
+              <w:left w:w="80" w:type="dxa"/>
+              <w:bottom w:w="80" w:type="dxa"/>
+              <w:right w:w="80" w:type="dxa"/>
+            </w:tcMar>
+          </w:tcPr>
+          <w:p wp14:textId="77777777">
             <w:pPr>
               <w:pStyle w:val="Corps"/>
               <w:rPr>
@@ -4741,7 +4743,7 @@
           </w:p>
         </w:tc>
       </w:tr>
-      <w:tr>
+      <w:tr xmlns:wp14="http://schemas.microsoft.com/office/word/2010/wordml" wp14:textId="77777777">
         <w:tblPrEx>
           <w:tblCellMar>
             <w:top w:w="0" w:type="dxa"/>
@@ -4757,20 +4759,20 @@
           <w:tcPr>
             <w:tcW w:w="3120" w:type="dxa"/>
             <w:tcBorders>
-              <w:top w:val="single" w:sz="4" w:space="0" w:color="BDD6EE"/>
-              <w:left w:val="single" w:sz="4" w:space="0" w:color="BDD6EE"/>
-              <w:bottom w:val="single" w:sz="4" w:space="0" w:color="BDD6EE"/>
-              <w:right w:val="single" w:sz="4" w:space="0" w:color="BDD6EE"/>
-            </w:tcBorders>
-            <w:shd w:val="clear" w:color="auto" w:fill="auto"/>
-            <w:tcMar>
-              <w:top w:w="80" w:type="dxa"/>
-              <w:left w:w="80" w:type="dxa"/>
-              <w:bottom w:w="80" w:type="dxa"/>
-              <w:right w:w="80" w:type="dxa"/>
-            </w:tcMar>
-          </w:tcPr>
-          <w:p>
+              <w:top w:val="single" w:color="BDD6EE" w:sz="4" w:space="0"/>
+              <w:left w:val="single" w:color="BDD6EE" w:sz="4" w:space="0"/>
+              <w:bottom w:val="single" w:color="BDD6EE" w:sz="4" w:space="0"/>
+              <w:right w:val="single" w:color="BDD6EE" w:sz="4" w:space="0"/>
+            </w:tcBorders>
+            <w:shd w:val="clear" w:color="auto" w:fill="auto"/>
+            <w:tcMar>
+              <w:top w:w="80" w:type="dxa"/>
+              <w:left w:w="80" w:type="dxa"/>
+              <w:bottom w:w="80" w:type="dxa"/>
+              <w:right w:w="80" w:type="dxa"/>
+            </w:tcMar>
+          </w:tcPr>
+          <w:p wp14:textId="77777777">
             <w:pPr>
               <w:pStyle w:val="Corps"/>
               <w:rPr>
@@ -4796,7 +4798,7 @@
               <w:t xml:space="preserve"> distance(grande) ).</w:t>
             </w:r>
           </w:p>
-          <w:p>
+          <w:p wp14:textId="77777777">
             <w:pPr>
               <w:pStyle w:val="Corps"/>
               <w:rPr>
@@ -4845,20 +4847,20 @@
           <w:tcPr>
             <w:tcW w:w="3120" w:type="dxa"/>
             <w:tcBorders>
-              <w:top w:val="single" w:sz="4" w:space="0" w:color="BDD6EE"/>
-              <w:left w:val="single" w:sz="4" w:space="0" w:color="BDD6EE"/>
-              <w:bottom w:val="single" w:sz="4" w:space="0" w:color="BDD6EE"/>
-              <w:right w:val="single" w:sz="4" w:space="0" w:color="BDD6EE"/>
-            </w:tcBorders>
-            <w:shd w:val="clear" w:color="auto" w:fill="auto"/>
-            <w:tcMar>
-              <w:top w:w="80" w:type="dxa"/>
-              <w:left w:w="80" w:type="dxa"/>
-              <w:bottom w:w="80" w:type="dxa"/>
-              <w:right w:w="80" w:type="dxa"/>
-            </w:tcMar>
-          </w:tcPr>
-          <w:p>
+              <w:top w:val="single" w:color="BDD6EE" w:sz="4" w:space="0"/>
+              <w:left w:val="single" w:color="BDD6EE" w:sz="4" w:space="0"/>
+              <w:bottom w:val="single" w:color="BDD6EE" w:sz="4" w:space="0"/>
+              <w:right w:val="single" w:color="BDD6EE" w:sz="4" w:space="0"/>
+            </w:tcBorders>
+            <w:shd w:val="clear" w:color="auto" w:fill="auto"/>
+            <w:tcMar>
+              <w:top w:w="80" w:type="dxa"/>
+              <w:left w:w="80" w:type="dxa"/>
+              <w:bottom w:w="80" w:type="dxa"/>
+              <w:right w:w="80" w:type="dxa"/>
+            </w:tcMar>
+          </w:tcPr>
+          <w:p wp14:textId="77777777">
             <w:pPr>
               <w:pStyle w:val="Corps"/>
               <w:rPr>
@@ -4920,7 +4922,7 @@
               <w:t>(X)).</w:t>
             </w:r>
           </w:p>
-          <w:p>
+          <w:p wp14:textId="77777777">
             <w:pPr>
               <w:pStyle w:val="Corps"/>
               <w:rPr>
@@ -4959,20 +4961,20 @@
           <w:tcPr>
             <w:tcW w:w="3120" w:type="dxa"/>
             <w:tcBorders>
-              <w:top w:val="single" w:sz="4" w:space="0" w:color="BDD6EE"/>
-              <w:left w:val="single" w:sz="4" w:space="0" w:color="BDD6EE"/>
-              <w:bottom w:val="single" w:sz="4" w:space="0" w:color="BDD6EE"/>
-              <w:right w:val="single" w:sz="4" w:space="0" w:color="BDD6EE"/>
-            </w:tcBorders>
-            <w:shd w:val="clear" w:color="auto" w:fill="auto"/>
-            <w:tcMar>
-              <w:top w:w="80" w:type="dxa"/>
-              <w:left w:w="80" w:type="dxa"/>
-              <w:bottom w:w="80" w:type="dxa"/>
-              <w:right w:w="80" w:type="dxa"/>
-            </w:tcMar>
-          </w:tcPr>
-          <w:p>
+              <w:top w:val="single" w:color="BDD6EE" w:sz="4" w:space="0"/>
+              <w:left w:val="single" w:color="BDD6EE" w:sz="4" w:space="0"/>
+              <w:bottom w:val="single" w:color="BDD6EE" w:sz="4" w:space="0"/>
+              <w:right w:val="single" w:color="BDD6EE" w:sz="4" w:space="0"/>
+            </w:tcBorders>
+            <w:shd w:val="clear" w:color="auto" w:fill="auto"/>
+            <w:tcMar>
+              <w:top w:w="80" w:type="dxa"/>
+              <w:left w:w="80" w:type="dxa"/>
+              <w:bottom w:w="80" w:type="dxa"/>
+              <w:right w:w="80" w:type="dxa"/>
+            </w:tcMar>
+          </w:tcPr>
+          <w:p wp14:textId="77777777">
             <w:pPr>
               <w:pStyle w:val="Corps"/>
               <w:rPr>
@@ -4991,190 +4993,192 @@
         </w:tc>
       </w:tr>
     </w:tbl>
-    <w:p/>
+    <w:p xmlns:wp14="http://schemas.microsoft.com/office/word/2010/wordml" wp14:textId="77777777"/>
+    <w:p xmlns:wp14="http://schemas.microsoft.com/office/word/2010/wordml" wp14:textId="77777777">
+      <w:r>
+        <w:br w:type="page"/>
+      </w:r>
+    </w:p>
+    <w:p w14:noSpellErr="1">
+      <w:pPr>
+        <w:pStyle w:val="Titre2"/>
+        <w:bidi w:val="0"/>
+      </w:pPr>
+      <w:r>
+        <w:rPr/>
+        <w:t xml:space="preserve">Bilan de l’expérimentation </w:t>
+      </w:r>
+    </w:p>
+    <w:p w14:noSpellErr="1">
+      <w:pPr>
+        <w:bidi w:val="0"/>
+        <w:jc w:val="both"/>
+      </w:pPr>
+      <w:r>
+        <w:br/>
+      </w:r>
+    </w:p>
+    <w:p w14:noSpellErr="1">
+      <w:pPr>
+        <w:pStyle w:val="Heading3"/>
+        <w:bidi w:val="0"/>
+      </w:pPr>
+      <w:r>
+        <w:rPr/>
+        <w:t xml:space="preserve">Difficultés rencontrées pour déterminer l’expertise </w:t>
+      </w:r>
+    </w:p>
     <w:p>
-      <w:r>
+      <w:pPr>
+        <w:pStyle w:val="Normal"/>
+        <w:bidi w:val="0"/>
+      </w:pPr>
+    </w:p>
+    <w:p w14:noSpellErr="1">
+      <w:pPr>
+        <w:bidi w:val="0"/>
+        <w:ind w:firstLine="708"/>
+        <w:jc w:val="both"/>
+      </w:pPr>
+      <w:r>
+        <w:rPr>
+          <w:rFonts w:ascii="Calibri" w:hAnsi="Calibri" w:eastAsia="Calibri" w:cs="Calibri"/>
+          <w:color w:val="555555"/>
+          <w:sz w:val="22"/>
+          <w:szCs w:val="22"/>
+        </w:rPr>
+        <w:t xml:space="preserve">Les difficultés que nous avons rencontrées pour déterminer l’expertise ont été lors de la conception de nos règles représentant la base de connaissances. Nous voulions proposer des règles plus réalistes et à jour dans le domaine d’un système de voyage, mais nous ne sommes pas des spécialistes dans le domaine alors nos règles sont assez simplifiées. Ce qui fait que nos règles ne sont pas vraiment une représentation exacte de ce que le monde réel offre.  </w:t>
+      </w:r>
+    </w:p>
+    <w:p w14:noSpellErr="1">
+      <w:pPr>
+        <w:bidi w:val="0"/>
+        <w:ind w:firstLine="708"/>
+        <w:jc w:val="both"/>
+      </w:pPr>
+      <w:r>
+        <w:rPr>
+          <w:rFonts w:ascii="Calibri" w:hAnsi="Calibri" w:eastAsia="Calibri" w:cs="Calibri"/>
+          <w:color w:val="555555"/>
+          <w:sz w:val="22"/>
+          <w:szCs w:val="22"/>
+        </w:rPr>
+        <w:t xml:space="preserve">De plus, nous avons eu de la difficulté lors de nos validations de notre système à base de règle, car la pile de notre coquille ne s’effaçait pas après avoir exécuté une validation ce qui faussait nos résultats. Ce qui fait nous aurions pu faire un changement à la coquille qui était fournie dans les notes de cours en y ajoutant une fonction pour vider la pile entre chaque chargement du fichier. Cela pourrait éviter les erreurs dues à des règles superflues. Cependant, notre système à base de connaissances était bien adapté pour ce type de structure. </w:t>
+      </w:r>
+      <w:r>
+        <w:br/>
+      </w:r>
+    </w:p>
+    <w:p w14:noSpellErr="1">
+      <w:pPr>
+        <w:pStyle w:val="Heading3"/>
+        <w:bidi w:val="0"/>
+      </w:pPr>
+      <w:r>
+        <w:rPr/>
+        <w:t xml:space="preserve">Identification d’une autre coquille </w:t>
+      </w:r>
+    </w:p>
+    <w:p>
+      <w:pPr>
+        <w:pStyle w:val="Normal"/>
+        <w:bidi w:val="0"/>
+      </w:pPr>
+    </w:p>
+    <w:p w14:noSpellErr="1">
+      <w:pPr>
+        <w:bidi w:val="0"/>
+        <w:ind w:firstLine="708"/>
+        <w:jc w:val="both"/>
+      </w:pPr>
+      <w:r>
+        <w:rPr>
+          <w:rFonts w:ascii="Calibri" w:hAnsi="Calibri" w:eastAsia="Calibri" w:cs="Calibri"/>
+          <w:color w:val="555555"/>
+          <w:sz w:val="22"/>
+          <w:szCs w:val="22"/>
+        </w:rPr>
+        <w:t>Nous avons trouvé une coquille sur internet qui se nomme APES</w:t>
+      </w:r>
+      <w:r>
+        <w:rPr>
+          <w:rStyle w:val="FootnoteReference"/>
+          <w:rFonts w:ascii="Calibri" w:hAnsi="Calibri" w:eastAsia="Calibri" w:cs="Calibri"/>
+          <w:color w:val="555555"/>
+          <w:sz w:val="22"/>
+          <w:szCs w:val="22"/>
+        </w:rPr>
+        <w:footnoteReference w:id="21554"/>
+      </w:r>
+      <w:r>
+        <w:rPr>
+          <w:rFonts w:ascii="Calibri" w:hAnsi="Calibri" w:eastAsia="Calibri" w:cs="Calibri"/>
+          <w:color w:val="555555"/>
+          <w:sz w:val="22"/>
+          <w:szCs w:val="22"/>
+        </w:rPr>
+        <w:t xml:space="preserve"> qui veut dire  « A Prolog Expert System ». Cette coquille est très bien faite, car les opérateurs qui ont été conçus pour faire la grammaire ne sont pas vraiment loin du langage utilisé. Ce qui fait en sorte que les projets peuvent être maintenable par l’expert du domaine sans exiger une connaissance de Prolog ou des compétences en programmation.  </w:t>
+      </w:r>
+    </w:p>
+    <w:p w14:noSpellErr="1">
+      <w:pPr>
+        <w:bidi w:val="0"/>
+        <w:ind w:firstLine="708"/>
+        <w:jc w:val="both"/>
+      </w:pPr>
+      <w:r>
+        <w:rPr>
+          <w:rFonts w:ascii="Calibri" w:hAnsi="Calibri" w:eastAsia="Calibri" w:cs="Calibri"/>
+          <w:color w:val="555555"/>
+          <w:sz w:val="22"/>
+          <w:szCs w:val="22"/>
+        </w:rPr>
+        <w:t xml:space="preserve">Cette coquille aurait pu nous permettre de poser des questions plus complexes en plus de nous permettre d’établir des règles plus complexes. De plus, cette coquille aurait pu nous permettre de ne pas avoir le problème de pile que nous avons vécu. Comme expliquer plus haut, la maintenabilité qu’offre cette coquille aurait pu améliorer notre système en le rendant plus accessible aux experts du domaine pour des améliorations et d’ajout de connaissance. </w:t>
+      </w:r>
+    </w:p>
+    <w:p w14:noSpellErr="1">
+      <w:pPr>
+        <w:bidi w:val="0"/>
+        <w:jc w:val="both"/>
+      </w:pPr>
+      <w:r>
+        <w:br/>
+      </w:r>
+    </w:p>
+    <w:p w14:noSpellErr="1">
+      <w:pPr>
+        <w:pStyle w:val="Normal"/>
+        <w:bidi w:val="0"/>
+        <w:ind w:firstLine="708"/>
+        <w:jc w:val="both"/>
+      </w:pPr>
+    </w:p>
+    <w:p xmlns:wp14="http://schemas.microsoft.com/office/word/2010/wordml" wp14:textId="77777777">
+      <w:pPr>
+        <w:rPr>
+          <w:lang w:val="fr-FR"/>
+        </w:rPr>
+      </w:pPr>
+      <w:r>
+        <w:rPr>
+          <w:lang w:val="fr-FR"/>
+        </w:rPr>
         <w:br w:type="page"/>
       </w:r>
     </w:p>
-    <w:p>
+    <w:p xmlns:wp14="http://schemas.microsoft.com/office/word/2010/wordml" wp14:textId="77777777">
       <w:pPr>
         <w:pStyle w:val="Titre1"/>
       </w:pPr>
-      <w:bookmarkStart w:id="7" w:name="_Toc447646862"/>
-      <w:r>
-        <w:lastRenderedPageBreak/>
-        <w:t>Bilan de l’expérimentation</w:t>
-      </w:r>
-      <w:bookmarkEnd w:id="7"/>
-    </w:p>
-    <w:p/>
-    <w:p>
-      <w:pPr>
-        <w:ind w:firstLine="708"/>
-        <w:rPr>
-          <w:lang w:val="fr-FR"/>
-        </w:rPr>
-      </w:pPr>
-      <w:r>
-        <w:rPr>
-          <w:lang w:val="fr-FR"/>
-        </w:rPr>
-        <w:t>Nous n</w:t>
-      </w:r>
-      <w:r>
-        <w:rPr>
-          <w:rFonts w:hAnsi="Trebuchet MS"/>
-          <w:lang w:val="fr-FR"/>
-        </w:rPr>
-        <w:t>’</w:t>
-      </w:r>
-      <w:r>
-        <w:rPr>
-          <w:lang w:val="fr-FR"/>
-        </w:rPr>
-        <w:t xml:space="preserve">avons pas vraiment eu </w:t>
-      </w:r>
-      <w:r>
-        <w:rPr>
-          <w:rFonts w:hAnsi="Trebuchet MS"/>
-          <w:lang w:val="fr-FR"/>
-        </w:rPr>
-        <w:t>à</w:t>
-      </w:r>
-      <w:r>
-        <w:rPr>
-          <w:rFonts w:hAnsi="Trebuchet MS"/>
-          <w:lang w:val="fr-FR"/>
-        </w:rPr>
-        <w:t xml:space="preserve"> </w:t>
-      </w:r>
-      <w:r>
-        <w:rPr>
-          <w:lang w:val="fr-FR"/>
-        </w:rPr>
-        <w:t xml:space="preserve">changer la coquille qui </w:t>
-      </w:r>
-      <w:r>
-        <w:rPr>
-          <w:rFonts w:hAnsi="Trebuchet MS"/>
-          <w:lang w:val="fr-FR"/>
-        </w:rPr>
-        <w:t>é</w:t>
-      </w:r>
-      <w:r>
-        <w:rPr>
-          <w:lang w:val="fr-FR"/>
-        </w:rPr>
-        <w:t xml:space="preserve">tait fournis dans les notes de cours, car notre projet </w:t>
-      </w:r>
-      <w:r>
-        <w:rPr>
-          <w:rFonts w:hAnsi="Trebuchet MS"/>
-          <w:lang w:val="fr-FR"/>
-        </w:rPr>
-        <w:t>é</w:t>
-      </w:r>
-      <w:r>
-        <w:rPr>
-          <w:lang w:val="fr-FR"/>
-        </w:rPr>
-        <w:t>tait bien adapter pour ce type de structure. Nous aurions pu am</w:t>
-      </w:r>
-      <w:r>
-        <w:rPr>
-          <w:rFonts w:hAnsi="Trebuchet MS"/>
-          <w:lang w:val="fr-FR"/>
-        </w:rPr>
-        <w:t>é</w:t>
-      </w:r>
-      <w:r>
-        <w:rPr>
-          <w:lang w:val="fr-FR"/>
-        </w:rPr>
-        <w:t xml:space="preserve">liorer la coquille en ajoutant une fonction pour vider la pile entre chaque chargement du fichier. Cela pourrait </w:t>
-      </w:r>
-      <w:r>
-        <w:rPr>
-          <w:rFonts w:hAnsi="Trebuchet MS"/>
-          <w:lang w:val="fr-FR"/>
-        </w:rPr>
-        <w:t>é</w:t>
-      </w:r>
-      <w:r>
-        <w:rPr>
-          <w:lang w:val="fr-FR"/>
-        </w:rPr>
-        <w:t xml:space="preserve">viter les erreurs du </w:t>
-      </w:r>
-      <w:r>
-        <w:rPr>
-          <w:rFonts w:hAnsi="Trebuchet MS"/>
-          <w:lang w:val="fr-FR"/>
-        </w:rPr>
-        <w:t>à</w:t>
-      </w:r>
-      <w:r>
-        <w:rPr>
-          <w:rFonts w:hAnsi="Trebuchet MS"/>
-          <w:lang w:val="fr-FR"/>
-        </w:rPr>
-        <w:t xml:space="preserve"> </w:t>
-      </w:r>
-      <w:r>
-        <w:rPr>
-          <w:lang w:val="fr-FR"/>
-        </w:rPr>
-        <w:t>des r</w:t>
-      </w:r>
-      <w:r>
-        <w:rPr>
-          <w:rFonts w:hAnsi="Trebuchet MS"/>
-          <w:lang w:val="fr-FR"/>
-        </w:rPr>
-        <w:t>è</w:t>
-      </w:r>
-      <w:r>
-        <w:rPr>
-          <w:lang w:val="fr-FR"/>
-        </w:rPr>
-        <w:t>gles superflues.</w:t>
-      </w:r>
-    </w:p>
-    <w:p>
-      <w:pPr>
-        <w:ind w:firstLine="708"/>
-        <w:rPr>
-          <w:lang w:val="fr-FR"/>
-        </w:rPr>
-      </w:pPr>
-    </w:p>
-    <w:p>
-      <w:pPr>
-        <w:rPr>
-          <w:lang w:val="fr-FR"/>
-        </w:rPr>
-      </w:pPr>
-      <w:r>
-        <w:rPr>
-          <w:lang w:val="fr-FR"/>
-        </w:rPr>
-        <w:br w:type="page"/>
-      </w:r>
-    </w:p>
-    <w:p>
-      <w:pPr>
-        <w:pStyle w:val="Titre1"/>
-      </w:pPr>
-      <w:bookmarkStart w:id="8" w:name="_Toc447646863"/>
+      <w:bookmarkStart w:name="_Toc447646863" w:id="8"/>
       <w:r>
         <w:lastRenderedPageBreak/>
         <w:t>Conclusion</w:t>
       </w:r>
       <w:bookmarkEnd w:id="8"/>
     </w:p>
-    <w:p/>
-    <w:p>
+    <w:p xmlns:wp14="http://schemas.microsoft.com/office/word/2010/wordml" wp14:textId="77777777"/>
+    <w:p xmlns:wp14="http://schemas.microsoft.com/office/word/2010/wordml" wp14:textId="77777777">
       <w:pPr>
         <w:ind w:firstLine="708"/>
       </w:pPr>
@@ -5192,7 +5196,7 @@
         <w:t xml:space="preserve">expérimenté la conception des systèmes à base de connaissances, utiliser une coquille de système à base de connaissances, analyser les limites de la conception des systèmes à base de connaissances. </w:t>
       </w:r>
     </w:p>
-    <w:p>
+    <w:p xmlns:wp14="http://schemas.microsoft.com/office/word/2010/wordml" wp14:textId="77777777">
       <w:pPr>
         <w:ind w:firstLine="708"/>
       </w:pPr>
@@ -5203,17 +5207,17 @@
         <w:t>Il pourrait être intéressant d'expérimenter avec ce système à l'aide de d'autres systèmes à bases de connaissances.</w:t>
       </w:r>
     </w:p>
-    <w:p>
+    <w:p xmlns:wp14="http://schemas.microsoft.com/office/word/2010/wordml" wp14:textId="77777777">
       <w:pPr>
         <w:rPr>
           <w:lang w:val="fr-FR"/>
         </w:rPr>
       </w:pPr>
     </w:p>
-    <w:p>
-      <w:pPr>
-        <w:rPr>
-          <w:rFonts w:asciiTheme="majorHAnsi" w:eastAsiaTheme="majorEastAsia" w:hAnsiTheme="majorHAnsi" w:cstheme="majorBidi"/>
+    <w:p xmlns:wp14="http://schemas.microsoft.com/office/word/2010/wordml" wp14:textId="77777777">
+      <w:pPr>
+        <w:rPr>
+          <w:rFonts w:asciiTheme="majorHAnsi" w:hAnsiTheme="majorHAnsi" w:eastAsiaTheme="majorEastAsia" w:cstheme="majorBidi"/>
           <w:color w:val="2E74B5" w:themeColor="accent1" w:themeShade="BF"/>
           <w:sz w:val="32"/>
           <w:szCs w:val="32"/>
@@ -5227,14 +5231,14 @@
         <w:br w:type="page"/>
       </w:r>
     </w:p>
-    <w:p>
+    <w:p xmlns:wp14="http://schemas.microsoft.com/office/word/2010/wordml" wp14:textId="77777777">
       <w:pPr>
         <w:pStyle w:val="Titre1"/>
         <w:rPr>
           <w:lang w:val="fr-FR"/>
         </w:rPr>
       </w:pPr>
-      <w:bookmarkStart w:id="9" w:name="_Toc447646864"/>
+      <w:bookmarkStart w:name="_Toc447646864" w:id="9"/>
       <w:r>
         <w:rPr>
           <w:lang w:val="fr-FR"/>
@@ -5244,21 +5248,30 @@
       </w:r>
       <w:bookmarkEnd w:id="9"/>
     </w:p>
-    <w:p>
+    <w:p xmlns:wp14="http://schemas.microsoft.com/office/word/2010/wordml" wp14:textId="77777777">
       <w:pPr>
         <w:rPr>
           <w:lang w:val="fr-FR"/>
         </w:rPr>
       </w:pPr>
     </w:p>
-    <w:p>
+    <w:p xmlns:wp14="http://schemas.microsoft.com/office/word/2010/wordml" wp14:noSpellErr="1" wp14:textId="77E035CC">
       <w:pPr>
         <w:pStyle w:val="Corps"/>
       </w:pPr>
       <w:r>
-        <w:t xml:space="preserve">Wikipédia. [En ligne]. </w:t>
-      </w:r>
-      <w:hyperlink r:id="rId8" w:history="1">
+        <w:rPr/>
+        <w:t>Wikipédia</w:t>
+      </w:r>
+      <w:r>
+        <w:rPr/>
+        <w:t>.</w:t>
+      </w:r>
+      <w:r>
+        <w:rPr/>
+        <w:t xml:space="preserve"> [En ligne]. </w:t>
+      </w:r>
+      <w:hyperlink r:id="R8facd586f60c4363">
         <w:r>
           <w:rPr>
             <w:rStyle w:val="Hyperlink0"/>
@@ -5267,19 +5280,44 @@
         </w:r>
       </w:hyperlink>
       <w:r>
+        <w:rPr/>
         <w:t xml:space="preserve"> (Page consultée le 31 mars 2016)</w:t>
       </w:r>
     </w:p>
-    <w:p>
+    <w:p xmlns:wp14="http://schemas.microsoft.com/office/word/2010/wordml" wp14:textId="77777777">
       <w:pPr>
         <w:rPr>
           <w:lang w:val="fr-FR"/>
         </w:rPr>
       </w:pPr>
+    </w:p>
+    <w:p w14:noSpellErr="1">
+      <w:pPr>
+        <w:pStyle w:val="Normal"/>
+      </w:pPr>
+      <w:r>
+        <w:rPr/>
+        <w:t xml:space="preserve">A Prolog Expert System. [En ligne]. </w:t>
+      </w:r>
+      <w:hyperlink r:id="Re4bee11c06c44c2f">
+        <w:r>
+          <w:rPr>
+            <w:rStyle w:val="Lienhypertexte"/>
+            <w:rFonts w:ascii="Calibri" w:hAnsi="Calibri" w:eastAsia="Calibri" w:cs="Calibri"/>
+            <w:sz w:val="22"/>
+            <w:szCs w:val="22"/>
+          </w:rPr>
+          <w:t>http://apes.sourceforge.net/</w:t>
+        </w:r>
+      </w:hyperlink>
+      <w:r>
+        <w:rPr/>
+        <w:t xml:space="preserve"> (Page consultée le 5 avril 2016)</w:t>
+      </w:r>
     </w:p>
     <w:sectPr>
       <w:footerReference w:type="default" r:id="rId9"/>
-      <w:pgSz w:w="12240" w:h="15840"/>
+      <w:pgSz w:w="12240" w:h="15840" w:orient="portrait"/>
       <w:pgMar w:top="1440" w:right="1800" w:bottom="1440" w:left="1800" w:header="708" w:footer="708" w:gutter="0"/>
       <w:pgNumType w:start="0"/>
       <w:cols w:space="708"/>
@@ -5293,7 +5331,7 @@
 <file path=word/endnotes.xml><?xml version="1.0" encoding="utf-8"?>
 <w:endnotes xmlns:wpc="http://schemas.microsoft.com/office/word/2010/wordprocessingCanvas" xmlns:mc="http://schemas.openxmlformats.org/markup-compatibility/2006" xmlns:o="urn:schemas-microsoft-com:office:office" xmlns:r="http://schemas.openxmlformats.org/officeDocument/2006/relationships" xmlns:m="http://schemas.openxmlformats.org/officeDocument/2006/math" xmlns:v="urn:schemas-microsoft-com:vml" xmlns:wp14="http://schemas.microsoft.com/office/word/2010/wordprocessingDrawing" xmlns:wp="http://schemas.openxmlformats.org/drawingml/2006/wordprocessingDrawing" xmlns:w10="urn:schemas-microsoft-com:office:word" xmlns:w="http://schemas.openxmlformats.org/wordprocessingml/2006/main" xmlns:w14="http://schemas.microsoft.com/office/word/2010/wordml" xmlns:w15="http://schemas.microsoft.com/office/word/2012/wordml" xmlns:wpg="http://schemas.microsoft.com/office/word/2010/wordprocessingGroup" xmlns:wpi="http://schemas.microsoft.com/office/word/2010/wordprocessingInk" xmlns:wne="http://schemas.microsoft.com/office/word/2006/wordml" xmlns:wps="http://schemas.microsoft.com/office/word/2010/wordprocessingShape" mc:Ignorable="w14 w15 wp14">
   <w:endnote w:type="separator" w:id="-1">
-    <w:p>
+    <w:p xmlns:wp14="http://schemas.microsoft.com/office/word/2010/wordml" wp14:textId="77777777">
       <w:pPr>
         <w:spacing w:after="0" w:line="240" w:lineRule="auto"/>
       </w:pPr>
@@ -5303,7 +5341,7 @@
     </w:p>
   </w:endnote>
   <w:endnote w:type="continuationSeparator" w:id="0">
-    <w:p>
+    <w:p xmlns:wp14="http://schemas.microsoft.com/office/word/2010/wordml" wp14:textId="77777777">
       <w:pPr>
         <w:spacing w:after="0" w:line="240" w:lineRule="auto"/>
       </w:pPr>
@@ -5326,7 +5364,7 @@
       </w:docPartObj>
     </w:sdtPr>
     <w:sdtContent>
-      <w:p>
+      <w:p xmlns:wp14="http://schemas.microsoft.com/office/word/2010/wordml" wp14:textId="77777777">
         <w:pPr>
           <w:pStyle w:val="Pieddepage"/>
           <w:jc w:val="right"/>
@@ -5353,7 +5391,7 @@
       </w:p>
     </w:sdtContent>
   </w:sdt>
-  <w:p>
+  <w:p xmlns:wp14="http://schemas.microsoft.com/office/word/2010/wordml" wp14:textId="77777777">
     <w:pPr>
       <w:pStyle w:val="Pieddepage"/>
     </w:pPr>
@@ -5364,7 +5402,7 @@
 <file path=word/footnotes.xml><?xml version="1.0" encoding="utf-8"?>
 <w:footnotes xmlns:wpc="http://schemas.microsoft.com/office/word/2010/wordprocessingCanvas" xmlns:mc="http://schemas.openxmlformats.org/markup-compatibility/2006" xmlns:o="urn:schemas-microsoft-com:office:office" xmlns:r="http://schemas.openxmlformats.org/officeDocument/2006/relationships" xmlns:m="http://schemas.openxmlformats.org/officeDocument/2006/math" xmlns:v="urn:schemas-microsoft-com:vml" xmlns:wp14="http://schemas.microsoft.com/office/word/2010/wordprocessingDrawing" xmlns:wp="http://schemas.openxmlformats.org/drawingml/2006/wordprocessingDrawing" xmlns:w10="urn:schemas-microsoft-com:office:word" xmlns:w="http://schemas.openxmlformats.org/wordprocessingml/2006/main" xmlns:w14="http://schemas.microsoft.com/office/word/2010/wordml" xmlns:w15="http://schemas.microsoft.com/office/word/2012/wordml" xmlns:wpg="http://schemas.microsoft.com/office/word/2010/wordprocessingGroup" xmlns:wpi="http://schemas.microsoft.com/office/word/2010/wordprocessingInk" xmlns:wne="http://schemas.microsoft.com/office/word/2006/wordml" xmlns:wps="http://schemas.microsoft.com/office/word/2010/wordprocessingShape" mc:Ignorable="w14 w15 wp14">
   <w:footnote w:type="separator" w:id="-1">
-    <w:p>
+    <w:p xmlns:wp14="http://schemas.microsoft.com/office/word/2010/wordml" wp14:textId="77777777">
       <w:pPr>
         <w:spacing w:after="0" w:line="240" w:lineRule="auto"/>
       </w:pPr>
@@ -5374,7 +5412,7 @@
     </w:p>
   </w:footnote>
   <w:footnote w:type="continuationSeparator" w:id="0">
-    <w:p>
+    <w:p xmlns:wp14="http://schemas.microsoft.com/office/word/2010/wordml" wp14:textId="77777777">
       <w:pPr>
         <w:spacing w:after="0" w:line="240" w:lineRule="auto"/>
       </w:pPr>
@@ -5384,7 +5422,7 @@
     </w:p>
   </w:footnote>
   <w:footnote w:id="1">
-    <w:p>
+    <w:p xmlns:wp14="http://schemas.microsoft.com/office/word/2010/wordml" wp14:textId="77777777">
       <w:pPr>
         <w:pStyle w:val="Notedebasdepage"/>
         <w:rPr>
@@ -5404,7 +5442,7 @@
         </w:rPr>
         <w:t xml:space="preserve"> Wikipédia. [En ligne]. </w:t>
       </w:r>
-      <w:hyperlink r:id="rId1" w:history="1">
+      <w:hyperlink w:history="1" r:id="rId1">
         <w:r>
           <w:rPr>
             <w:rStyle w:val="Hyperlink0"/>
@@ -5420,15 +5458,62 @@
       </w:r>
     </w:p>
   </w:footnote>
+  <w:footnote w:id="21554">
+    <w:p>
+      <w:pPr>
+        <w:pStyle w:val="Notedebasdepage"/>
+        <w:bidi w:val="0"/>
+      </w:pPr>
+      <w:r>
+        <w:rPr>
+          <w:rStyle w:val="FootnoteReference"/>
+        </w:rPr>
+        <w:footnoteRef/>
+      </w:r>
+      <w:r>
+        <w:rPr/>
+        <w:t xml:space="preserve"> </w:t>
+      </w:r>
+      <w:r>
+        <w:rPr/>
+        <w:t xml:space="preserve">A Prolog Expert System. [En ligne]. </w:t>
+      </w:r>
+      <w:hyperlink r:id="Rca6a2b7f19464bcc">
+        <w:r>
+          <w:rPr>
+            <w:rStyle w:val="Lienhypertexte"/>
+            <w:rFonts w:ascii="Calibri" w:hAnsi="Calibri" w:eastAsia="Calibri" w:cs="Calibri"/>
+            <w:sz w:val="22"/>
+            <w:szCs w:val="22"/>
+          </w:rPr>
+          <w:t>http://apes.sourceforge.net/</w:t>
+        </w:r>
+      </w:hyperlink>
+      <w:r>
+        <w:rPr/>
+        <w:t xml:space="preserve"> (Page consultée le 5 </w:t>
+      </w:r>
+      <w:proofErr w:type="spellStart"/>
+      <w:r>
+        <w:rPr/>
+        <w:t>avril</w:t>
+      </w:r>
+      <w:proofErr w:type="spellEnd"/>
+      <w:r>
+        <w:rPr/>
+        <w:t xml:space="preserve"> 2016)</w:t>
+      </w:r>
+    </w:p>
+  </w:footnote>
 </w:footnotes>
 </file>
 
 <file path=word/styles.xml><?xml version="1.0" encoding="utf-8"?>
-<w:styles xmlns:mc="http://schemas.openxmlformats.org/markup-compatibility/2006" xmlns:r="http://schemas.openxmlformats.org/officeDocument/2006/relationships" xmlns:w="http://schemas.openxmlformats.org/wordprocessingml/2006/main" xmlns:w14="http://schemas.microsoft.com/office/word/2010/wordml" xmlns:w15="http://schemas.microsoft.com/office/word/2012/wordml" mc:Ignorable="w14 w15">
+<w:styles xmlns:wp14="http://schemas.microsoft.com/office/word/2010/wordprocessingDrawing" xmlns:mc="http://schemas.openxmlformats.org/markup-compatibility/2006" xmlns:r="http://schemas.openxmlformats.org/officeDocument/2006/relationships" xmlns:w="http://schemas.openxmlformats.org/wordprocessingml/2006/main" xmlns:w14="http://schemas.microsoft.com/office/word/2010/wordml" xmlns:w15="http://schemas.microsoft.com/office/word/2012/wordml" mc:Ignorable="w14 w15 wp14">
   <w:docDefaults>
     <w:rPrDefault>
       <w:rPr>
-        <w:rFonts w:asciiTheme="minorHAnsi" w:eastAsiaTheme="minorHAnsi" w:hAnsiTheme="minorHAnsi" w:cstheme="minorBidi"/>
+        <w:rFonts w:asciiTheme="minorHAnsi" w:hAnsiTheme="minorHAnsi" w:eastAsiaTheme="minorHAnsi" w:cstheme="minorBidi"/>
         <w:sz w:val="22"/>
         <w:szCs w:val="22"/>
         <w:lang w:val="fr-CA" w:eastAsia="en-US" w:bidi="ar-SA"/>
@@ -5443,14 +5528,14 @@
   <w:latentStyles w:defLockedState="0" w:defUIPriority="99" w:defSemiHidden="0" w:defUnhideWhenUsed="0" w:defQFormat="0" w:count="371">
     <w:lsdException w:name="Normal" w:uiPriority="0" w:qFormat="1"/>
     <w:lsdException w:name="heading 1" w:uiPriority="9" w:qFormat="1"/>
-    <w:lsdException w:name="heading 2" w:semiHidden="1" w:uiPriority="9" w:unhideWhenUsed="1" w:qFormat="1"/>
-    <w:lsdException w:name="heading 3" w:semiHidden="1" w:uiPriority="9" w:unhideWhenUsed="1" w:qFormat="1"/>
-    <w:lsdException w:name="heading 4" w:semiHidden="1" w:uiPriority="9" w:unhideWhenUsed="1" w:qFormat="1"/>
-    <w:lsdException w:name="heading 5" w:semiHidden="1" w:uiPriority="9" w:unhideWhenUsed="1" w:qFormat="1"/>
-    <w:lsdException w:name="heading 6" w:semiHidden="1" w:uiPriority="9" w:unhideWhenUsed="1" w:qFormat="1"/>
-    <w:lsdException w:name="heading 7" w:semiHidden="1" w:uiPriority="9" w:unhideWhenUsed="1" w:qFormat="1"/>
-    <w:lsdException w:name="heading 8" w:semiHidden="1" w:uiPriority="9" w:unhideWhenUsed="1" w:qFormat="1"/>
-    <w:lsdException w:name="heading 9" w:semiHidden="1" w:uiPriority="9" w:unhideWhenUsed="1" w:qFormat="1"/>
+    <w:lsdException w:name="heading 2" w:uiPriority="9" w:semiHidden="1" w:unhideWhenUsed="1" w:qFormat="1"/>
+    <w:lsdException w:name="heading 3" w:uiPriority="9" w:semiHidden="1" w:unhideWhenUsed="1" w:qFormat="1"/>
+    <w:lsdException w:name="heading 4" w:uiPriority="9" w:semiHidden="1" w:unhideWhenUsed="1" w:qFormat="1"/>
+    <w:lsdException w:name="heading 5" w:uiPriority="9" w:semiHidden="1" w:unhideWhenUsed="1" w:qFormat="1"/>
+    <w:lsdException w:name="heading 6" w:uiPriority="9" w:semiHidden="1" w:unhideWhenUsed="1" w:qFormat="1"/>
+    <w:lsdException w:name="heading 7" w:uiPriority="9" w:semiHidden="1" w:unhideWhenUsed="1" w:qFormat="1"/>
+    <w:lsdException w:name="heading 8" w:uiPriority="9" w:semiHidden="1" w:unhideWhenUsed="1" w:qFormat="1"/>
+    <w:lsdException w:name="heading 9" w:uiPriority="9" w:semiHidden="1" w:unhideWhenUsed="1" w:qFormat="1"/>
     <w:lsdException w:name="index 1" w:semiHidden="1" w:unhideWhenUsed="1"/>
     <w:lsdException w:name="index 2" w:semiHidden="1" w:unhideWhenUsed="1"/>
     <w:lsdException w:name="index 3" w:semiHidden="1" w:unhideWhenUsed="1"/>
@@ -5460,22 +5545,22 @@
     <w:lsdException w:name="index 7" w:semiHidden="1" w:unhideWhenUsed="1"/>
     <w:lsdException w:name="index 8" w:semiHidden="1" w:unhideWhenUsed="1"/>
     <w:lsdException w:name="index 9" w:semiHidden="1" w:unhideWhenUsed="1"/>
-    <w:lsdException w:name="toc 1" w:semiHidden="1" w:uiPriority="39" w:unhideWhenUsed="1"/>
-    <w:lsdException w:name="toc 2" w:semiHidden="1" w:uiPriority="39" w:unhideWhenUsed="1"/>
-    <w:lsdException w:name="toc 3" w:semiHidden="1" w:uiPriority="39" w:unhideWhenUsed="1"/>
-    <w:lsdException w:name="toc 4" w:semiHidden="1" w:uiPriority="39" w:unhideWhenUsed="1"/>
-    <w:lsdException w:name="toc 5" w:semiHidden="1" w:uiPriority="39" w:unhideWhenUsed="1"/>
-    <w:lsdException w:name="toc 6" w:semiHidden="1" w:uiPriority="39" w:unhideWhenUsed="1"/>
-    <w:lsdException w:name="toc 7" w:semiHidden="1" w:uiPriority="39" w:unhideWhenUsed="1"/>
-    <w:lsdException w:name="toc 8" w:semiHidden="1" w:uiPriority="39" w:unhideWhenUsed="1"/>
-    <w:lsdException w:name="toc 9" w:semiHidden="1" w:uiPriority="39" w:unhideWhenUsed="1"/>
+    <w:lsdException w:name="toc 1" w:uiPriority="39" w:semiHidden="1" w:unhideWhenUsed="1"/>
+    <w:lsdException w:name="toc 2" w:uiPriority="39" w:semiHidden="1" w:unhideWhenUsed="1"/>
+    <w:lsdException w:name="toc 3" w:uiPriority="39" w:semiHidden="1" w:unhideWhenUsed="1"/>
+    <w:lsdException w:name="toc 4" w:uiPriority="39" w:semiHidden="1" w:unhideWhenUsed="1"/>
+    <w:lsdException w:name="toc 5" w:uiPriority="39" w:semiHidden="1" w:unhideWhenUsed="1"/>
+    <w:lsdException w:name="toc 6" w:uiPriority="39" w:semiHidden="1" w:unhideWhenUsed="1"/>
+    <w:lsdException w:name="toc 7" w:uiPriority="39" w:semiHidden="1" w:unhideWhenUsed="1"/>
+    <w:lsdException w:name="toc 8" w:uiPriority="39" w:semiHidden="1" w:unhideWhenUsed="1"/>
+    <w:lsdException w:name="toc 9" w:uiPriority="39" w:semiHidden="1" w:unhideWhenUsed="1"/>
     <w:lsdException w:name="Normal Indent" w:semiHidden="1" w:unhideWhenUsed="1"/>
-    <w:lsdException w:name="footnote text" w:semiHidden="1" w:uiPriority="0" w:unhideWhenUsed="1"/>
+    <w:lsdException w:name="footnote text" w:uiPriority="0" w:semiHidden="1" w:unhideWhenUsed="1"/>
     <w:lsdException w:name="annotation text" w:semiHidden="1" w:unhideWhenUsed="1"/>
     <w:lsdException w:name="header" w:semiHidden="1" w:unhideWhenUsed="1"/>
     <w:lsdException w:name="footer" w:semiHidden="1" w:unhideWhenUsed="1"/>
     <w:lsdException w:name="index heading" w:semiHidden="1" w:unhideWhenUsed="1"/>
-    <w:lsdException w:name="caption" w:semiHidden="1" w:uiPriority="35" w:unhideWhenUsed="1" w:qFormat="1"/>
+    <w:lsdException w:name="caption" w:uiPriority="35" w:semiHidden="1" w:unhideWhenUsed="1" w:qFormat="1"/>
     <w:lsdException w:name="table of figures" w:semiHidden="1" w:unhideWhenUsed="1"/>
     <w:lsdException w:name="envelope address" w:semiHidden="1" w:unhideWhenUsed="1"/>
     <w:lsdException w:name="envelope return" w:semiHidden="1" w:unhideWhenUsed="1"/>
@@ -5506,7 +5591,7 @@
     <w:lsdException w:name="Title" w:uiPriority="10" w:qFormat="1"/>
     <w:lsdException w:name="Closing" w:semiHidden="1" w:unhideWhenUsed="1"/>
     <w:lsdException w:name="Signature" w:semiHidden="1" w:unhideWhenUsed="1"/>
-    <w:lsdException w:name="Default Paragraph Font" w:semiHidden="1" w:uiPriority="1" w:unhideWhenUsed="1"/>
+    <w:lsdException w:name="Default Paragraph Font" w:uiPriority="1" w:semiHidden="1" w:unhideWhenUsed="1"/>
     <w:lsdException w:name="Body Text" w:semiHidden="1" w:unhideWhenUsed="1"/>
     <w:lsdException w:name="Body Text Indent" w:semiHidden="1" w:unhideWhenUsed="1"/>
     <w:lsdException w:name="List Continue" w:semiHidden="1" w:unhideWhenUsed="1"/>
@@ -5706,8 +5791,8 @@
     <w:lsdException w:name="Subtle Reference" w:uiPriority="31" w:qFormat="1"/>
     <w:lsdException w:name="Intense Reference" w:uiPriority="32" w:qFormat="1"/>
     <w:lsdException w:name="Book Title" w:uiPriority="33" w:qFormat="1"/>
-    <w:lsdException w:name="Bibliography" w:semiHidden="1" w:uiPriority="37" w:unhideWhenUsed="1"/>
-    <w:lsdException w:name="TOC Heading" w:semiHidden="1" w:uiPriority="39" w:unhideWhenUsed="1" w:qFormat="1"/>
+    <w:lsdException w:name="Bibliography" w:uiPriority="37" w:semiHidden="1" w:unhideWhenUsed="1"/>
+    <w:lsdException w:name="TOC Heading" w:uiPriority="39" w:semiHidden="1" w:unhideWhenUsed="1" w:qFormat="1"/>
     <w:lsdException w:name="Plain Table 1" w:uiPriority="41"/>
     <w:lsdException w:name="Plain Table 2" w:uiPriority="42"/>
     <w:lsdException w:name="Plain Table 3" w:uiPriority="43"/>
@@ -5813,7 +5898,7 @@
     <w:lsdException w:name="List Table 6 Colorful Accent 6" w:uiPriority="51"/>
     <w:lsdException w:name="List Table 7 Colorful Accent 6" w:uiPriority="52"/>
   </w:latentStyles>
-  <w:style w:type="paragraph" w:default="1" w:styleId="Normal">
+  <w:style w:type="paragraph" w:styleId="Normal" w:default="1">
     <w:name w:val="Normal"/>
     <w:qFormat/>
   </w:style>
@@ -5832,7 +5917,7 @@
       <w:outlineLvl w:val="0"/>
     </w:pPr>
     <w:rPr>
-      <w:rFonts w:asciiTheme="majorHAnsi" w:eastAsiaTheme="majorEastAsia" w:hAnsiTheme="majorHAnsi" w:cstheme="majorBidi"/>
+      <w:rFonts w:asciiTheme="majorHAnsi" w:hAnsiTheme="majorHAnsi" w:eastAsiaTheme="majorEastAsia" w:cstheme="majorBidi"/>
       <w:color w:val="2E74B5" w:themeColor="accent1" w:themeShade="BF"/>
       <w:sz w:val="32"/>
       <w:szCs w:val="32"/>
@@ -5854,19 +5939,19 @@
       <w:outlineLvl w:val="1"/>
     </w:pPr>
     <w:rPr>
-      <w:rFonts w:asciiTheme="majorHAnsi" w:eastAsiaTheme="majorEastAsia" w:hAnsiTheme="majorHAnsi" w:cstheme="majorBidi"/>
+      <w:rFonts w:asciiTheme="majorHAnsi" w:hAnsiTheme="majorHAnsi" w:eastAsiaTheme="majorEastAsia" w:cstheme="majorBidi"/>
       <w:color w:val="2E74B5" w:themeColor="accent1" w:themeShade="BF"/>
       <w:sz w:val="26"/>
       <w:szCs w:val="26"/>
     </w:rPr>
   </w:style>
-  <w:style w:type="character" w:default="1" w:styleId="Policepardfaut">
+  <w:style w:type="character" w:styleId="Policepardfaut" w:default="1">
     <w:name w:val="Default Paragraph Font"/>
     <w:uiPriority w:val="1"/>
     <w:semiHidden/>
     <w:unhideWhenUsed/>
   </w:style>
-  <w:style w:type="table" w:default="1" w:styleId="TableauNormal">
+  <w:style w:type="table" w:styleId="TableauNormal" w:default="1">
     <w:name w:val="Normal Table"/>
     <w:uiPriority w:val="99"/>
     <w:semiHidden/>
@@ -5881,13 +5966,13 @@
       </w:tblCellMar>
     </w:tblPr>
   </w:style>
-  <w:style w:type="numbering" w:default="1" w:styleId="Aucuneliste">
+  <w:style w:type="numbering" w:styleId="Aucuneliste" w:default="1">
     <w:name w:val="No List"/>
     <w:uiPriority w:val="99"/>
     <w:semiHidden/>
     <w:unhideWhenUsed/>
   </w:style>
-  <w:style w:type="paragraph" w:customStyle="1" w:styleId="Corps">
+  <w:style w:type="paragraph" w:styleId="Corps" w:customStyle="1">
     <w:name w:val="Corps"/>
     <w:rsid w:val="006D78D8"/>
     <w:pPr>
@@ -5901,7 +5986,7 @@
       </w:pBdr>
     </w:pPr>
     <w:rPr>
-      <w:rFonts w:ascii="Calibri" w:eastAsia="Calibri" w:hAnsi="Calibri" w:cs="Calibri"/>
+      <w:rFonts w:ascii="Calibri" w:hAnsi="Calibri" w:eastAsia="Calibri" w:cs="Calibri"/>
       <w:color w:val="000000"/>
       <w:u w:color="000000"/>
       <w:bdr w:val="nil"/>
@@ -5924,7 +6009,7 @@
       <w:spacing w:after="0" w:line="240" w:lineRule="auto"/>
     </w:pPr>
     <w:rPr>
-      <w:rFonts w:ascii="Calibri" w:eastAsia="Calibri" w:hAnsi="Calibri" w:cs="Calibri"/>
+      <w:rFonts w:ascii="Calibri" w:hAnsi="Calibri" w:eastAsia="Calibri" w:cs="Calibri"/>
       <w:color w:val="000000"/>
       <w:sz w:val="20"/>
       <w:szCs w:val="20"/>
@@ -5933,13 +6018,13 @@
       <w:lang w:val="en-US" w:eastAsia="fr-CA"/>
     </w:rPr>
   </w:style>
-  <w:style w:type="character" w:customStyle="1" w:styleId="NotedebasdepageCar">
+  <w:style w:type="character" w:styleId="NotedebasdepageCar" w:customStyle="1">
     <w:name w:val="Note de bas de page Car"/>
     <w:basedOn w:val="Policepardfaut"/>
     <w:link w:val="Notedebasdepage"/>
     <w:rsid w:val="006D78D8"/>
     <w:rPr>
-      <w:rFonts w:ascii="Calibri" w:eastAsia="Calibri" w:hAnsi="Calibri" w:cs="Calibri"/>
+      <w:rFonts w:ascii="Calibri" w:hAnsi="Calibri" w:eastAsia="Calibri" w:cs="Calibri"/>
       <w:color w:val="000000"/>
       <w:sz w:val="20"/>
       <w:szCs w:val="20"/>
@@ -5948,7 +6033,7 @@
       <w:lang w:val="en-US" w:eastAsia="fr-CA"/>
     </w:rPr>
   </w:style>
-  <w:style w:type="character" w:customStyle="1" w:styleId="Hyperlink0">
+  <w:style w:type="character" w:styleId="Hyperlink0" w:customStyle="1">
     <w:name w:val="Hyperlink.0"/>
     <w:basedOn w:val="Policepardfaut"/>
     <w:rsid w:val="006D78D8"/>
@@ -5958,27 +6043,27 @@
       <w:lang w:val="fr-FR"/>
     </w:rPr>
   </w:style>
-  <w:style w:type="character" w:customStyle="1" w:styleId="Titre1Car">
+  <w:style w:type="character" w:styleId="Titre1Car" w:customStyle="1">
     <w:name w:val="Titre 1 Car"/>
     <w:basedOn w:val="Policepardfaut"/>
     <w:link w:val="Titre1"/>
     <w:uiPriority w:val="9"/>
     <w:rsid w:val="006D78D8"/>
     <w:rPr>
-      <w:rFonts w:asciiTheme="majorHAnsi" w:eastAsiaTheme="majorEastAsia" w:hAnsiTheme="majorHAnsi" w:cstheme="majorBidi"/>
+      <w:rFonts w:asciiTheme="majorHAnsi" w:hAnsiTheme="majorHAnsi" w:eastAsiaTheme="majorEastAsia" w:cstheme="majorBidi"/>
       <w:color w:val="2E74B5" w:themeColor="accent1" w:themeShade="BF"/>
       <w:sz w:val="32"/>
       <w:szCs w:val="32"/>
     </w:rPr>
   </w:style>
-  <w:style w:type="character" w:customStyle="1" w:styleId="Titre2Car">
+  <w:style w:type="character" w:styleId="Titre2Car" w:customStyle="1">
     <w:name w:val="Titre 2 Car"/>
     <w:basedOn w:val="Policepardfaut"/>
     <w:link w:val="Titre2"/>
     <w:uiPriority w:val="9"/>
     <w:rsid w:val="006D78D8"/>
     <w:rPr>
-      <w:rFonts w:asciiTheme="majorHAnsi" w:eastAsiaTheme="majorEastAsia" w:hAnsiTheme="majorHAnsi" w:cstheme="majorBidi"/>
+      <w:rFonts w:asciiTheme="majorHAnsi" w:hAnsiTheme="majorHAnsi" w:eastAsiaTheme="majorEastAsia" w:cstheme="majorBidi"/>
       <w:color w:val="2E74B5" w:themeColor="accent1" w:themeShade="BF"/>
       <w:sz w:val="26"/>
       <w:szCs w:val="26"/>
@@ -6001,15 +6086,15 @@
       <w:spacing w:after="0" w:line="240" w:lineRule="auto"/>
     </w:pPr>
     <w:rPr>
-      <w:rFonts w:ascii="Times New Roman" w:eastAsia="Arial Unicode MS" w:hAnsi="Times New Roman" w:cs="Times New Roman"/>
+      <w:rFonts w:ascii="Times New Roman" w:hAnsi="Times New Roman" w:eastAsia="Arial Unicode MS" w:cs="Times New Roman"/>
       <w:sz w:val="24"/>
       <w:szCs w:val="24"/>
       <w:bdr w:val="nil"/>
       <w:lang w:val="en-US"/>
     </w:rPr>
   </w:style>
-  <w:style w:type="table" w:customStyle="1" w:styleId="TableNormal">
-    <w:name w:val="Table Normal"/>
+  <w:style w:type="table" w:styleId="TableNormal" w:customStyle="1">
+    <w:name w:val="Normal Table0"/>
     <w:rsid w:val="006D78D8"/>
     <w:pPr>
       <w:pBdr>
@@ -6023,7 +6108,7 @@
       <w:spacing w:after="0" w:line="240" w:lineRule="auto"/>
     </w:pPr>
     <w:rPr>
-      <w:rFonts w:ascii="Times New Roman" w:eastAsia="Arial Unicode MS" w:hAnsi="Times New Roman" w:cs="Times New Roman"/>
+      <w:rFonts w:ascii="Times New Roman" w:hAnsi="Times New Roman" w:eastAsia="Arial Unicode MS" w:cs="Times New Roman"/>
       <w:sz w:val="20"/>
       <w:szCs w:val="20"/>
       <w:bdr w:val="nil"/>
@@ -6105,7 +6190,7 @@
       <w:spacing w:after="0" w:line="240" w:lineRule="auto"/>
     </w:pPr>
   </w:style>
-  <w:style w:type="character" w:customStyle="1" w:styleId="En-tteCar">
+  <w:style w:type="character" w:styleId="En-tteCar" w:customStyle="1">
     <w:name w:val="En-tête Car"/>
     <w:basedOn w:val="Policepardfaut"/>
     <w:link w:val="En-tte"/>
@@ -6127,12 +6212,55 @@
       <w:spacing w:after="0" w:line="240" w:lineRule="auto"/>
     </w:pPr>
   </w:style>
-  <w:style w:type="character" w:customStyle="1" w:styleId="PieddepageCar">
+  <w:style w:type="character" w:styleId="PieddepageCar" w:customStyle="1">
     <w:name w:val="Pied de page Car"/>
     <w:basedOn w:val="Policepardfaut"/>
     <w:link w:val="Pieddepage"/>
     <w:uiPriority w:val="99"/>
     <w:rsid w:val="00A03800"/>
+  </w:style>
+  <w:style xmlns:w14="http://schemas.microsoft.com/office/word/2010/wordml" xmlns:mc="http://schemas.openxmlformats.org/markup-compatibility/2006" xmlns:w="http://schemas.openxmlformats.org/wordprocessingml/2006/main" w:type="character" w:styleId="Heading3Char" w:customStyle="1" mc:Ignorable="w14">
+    <w:name xmlns:w="http://schemas.openxmlformats.org/wordprocessingml/2006/main" w:val="Heading 3 Char"/>
+    <w:basedOn xmlns:w="http://schemas.openxmlformats.org/wordprocessingml/2006/main" w:val="Policepardfaut"/>
+    <w:link xmlns:w="http://schemas.openxmlformats.org/wordprocessingml/2006/main" w:val="Heading3"/>
+    <w:uiPriority xmlns:w="http://schemas.openxmlformats.org/wordprocessingml/2006/main" w:val="9"/>
+    <w:rPr xmlns:w="http://schemas.openxmlformats.org/wordprocessingml/2006/main">
+      <w:rFonts w:asciiTheme="majorHAnsi" w:hAnsiTheme="majorHAnsi" w:eastAsiaTheme="majorEastAsia" w:cstheme="majorBidi"/>
+      <w:color w:val="1F4D78" w:themeColor="accent1" w:themeShade="7F"/>
+      <w:sz w:val="24"/>
+      <w:szCs w:val="24"/>
+    </w:rPr>
+  </w:style>
+  <w:style xmlns:w14="http://schemas.microsoft.com/office/word/2010/wordml" xmlns:mc="http://schemas.openxmlformats.org/markup-compatibility/2006" xmlns:w="http://schemas.openxmlformats.org/wordprocessingml/2006/main" w:type="paragraph" w:styleId="Heading3" mc:Ignorable="w14">
+    <w:name xmlns:w="http://schemas.openxmlformats.org/wordprocessingml/2006/main" w:val="heading 3"/>
+    <w:basedOn xmlns:w="http://schemas.openxmlformats.org/wordprocessingml/2006/main" w:val="Normal"/>
+    <w:next xmlns:w="http://schemas.openxmlformats.org/wordprocessingml/2006/main" w:val="Normal"/>
+    <w:link xmlns:w="http://schemas.openxmlformats.org/wordprocessingml/2006/main" w:val="Heading3Char"/>
+    <w:uiPriority xmlns:w="http://schemas.openxmlformats.org/wordprocessingml/2006/main" w:val="9"/>
+    <w:unhideWhenUsed xmlns:w="http://schemas.openxmlformats.org/wordprocessingml/2006/main"/>
+    <w:qFormat xmlns:w="http://schemas.openxmlformats.org/wordprocessingml/2006/main"/>
+    <w:pPr xmlns:w="http://schemas.openxmlformats.org/wordprocessingml/2006/main">
+      <w:keepNext xmlns:w="http://schemas.openxmlformats.org/wordprocessingml/2006/main"/>
+      <w:keepLines xmlns:w="http://schemas.openxmlformats.org/wordprocessingml/2006/main"/>
+      <w:spacing xmlns:w="http://schemas.openxmlformats.org/wordprocessingml/2006/main" w:before="40" w:after="0"/>
+      <w:outlineLvl xmlns:w="http://schemas.openxmlformats.org/wordprocessingml/2006/main" w:val="2"/>
+    </w:pPr>
+    <w:rPr xmlns:w="http://schemas.openxmlformats.org/wordprocessingml/2006/main">
+      <w:rFonts w:asciiTheme="majorHAnsi" w:hAnsiTheme="majorHAnsi" w:eastAsiaTheme="majorEastAsia" w:cstheme="majorBidi"/>
+      <w:color w:val="1F4D78" w:themeColor="accent1" w:themeShade="7F"/>
+      <w:sz w:val="24"/>
+      <w:szCs w:val="24"/>
+    </w:rPr>
+  </w:style>
+  <w:style xmlns:w14="http://schemas.microsoft.com/office/word/2010/wordml" xmlns:mc="http://schemas.openxmlformats.org/markup-compatibility/2006" xmlns:w="http://schemas.openxmlformats.org/wordprocessingml/2006/main" w:type="character" w:styleId="FootnoteReference" mc:Ignorable="w14">
+    <w:basedOn xmlns:w="http://schemas.openxmlformats.org/wordprocessingml/2006/main" w:val="Policepardfaut"/>
+    <w:name xmlns:w="http://schemas.openxmlformats.org/wordprocessingml/2006/main" w:val="footnote reference"/>
+    <w:rPr xmlns:w="http://schemas.openxmlformats.org/wordprocessingml/2006/main">
+      <w:vertAlign w:val="superscript"/>
+    </w:rPr>
+    <w:semiHidden xmlns:w="http://schemas.openxmlformats.org/wordprocessingml/2006/main"/>
+    <w:uiPriority xmlns:w="http://schemas.openxmlformats.org/wordprocessingml/2006/main" w:val="99"/>
+    <w:unhideWhenUsed xmlns:w="http://schemas.openxmlformats.org/wordprocessingml/2006/main"/>
   </w:style>
 </w:styles>
 </file>

</xml_diff>